<commit_message>
Update Data Science Documentation.docx
</commit_message>
<xml_diff>
--- a/reports/Documentation/Data Science Documentation.docx
+++ b/reports/Documentation/Data Science Documentation.docx
@@ -1,6 +1,6 @@
 
 <file path=word/document.xml><?xml version="1.0" encoding="utf-8"?>
-<w:document xmlns:wpc="http://schemas.microsoft.com/office/word/2010/wordprocessingCanvas" xmlns:mc="http://schemas.openxmlformats.org/markup-compatibility/2006" xmlns:o="urn:schemas-microsoft-com:office:office" xmlns:r="http://schemas.openxmlformats.org/officeDocument/2006/relationships" xmlns:m="http://schemas.openxmlformats.org/officeDocument/2006/math" xmlns:v="urn:schemas-microsoft-com:vml" xmlns:wp14="http://schemas.microsoft.com/office/word/2010/wordprocessingDrawing" xmlns:wp="http://schemas.openxmlformats.org/drawingml/2006/wordprocessingDrawing" xmlns:w10="urn:schemas-microsoft-com:office:word" xmlns:w="http://schemas.openxmlformats.org/wordprocessingml/2006/main" xmlns:w14="http://schemas.microsoft.com/office/word/2010/wordml" xmlns:w15="http://schemas.microsoft.com/office/word/2012/wordml" xmlns:wpg="http://schemas.microsoft.com/office/word/2010/wordprocessingGroup" xmlns:wpi="http://schemas.microsoft.com/office/word/2010/wordprocessingInk" xmlns:wne="http://schemas.microsoft.com/office/word/2006/wordml" xmlns:wps="http://schemas.microsoft.com/office/word/2010/wordprocessingShape" mc:Ignorable="w14 w15 wp14">
+<w:document xmlns:wpc="http://schemas.microsoft.com/office/word/2010/wordprocessingCanvas" xmlns:cx="http://schemas.microsoft.com/office/drawing/2014/chartex" xmlns:cx1="http://schemas.microsoft.com/office/drawing/2015/9/8/chartex" xmlns:cx2="http://schemas.microsoft.com/office/drawing/2015/10/21/chartex" xmlns:cx3="http://schemas.microsoft.com/office/drawing/2016/5/9/chartex" xmlns:cx4="http://schemas.microsoft.com/office/drawing/2016/5/10/chartex" xmlns:cx5="http://schemas.microsoft.com/office/drawing/2016/5/11/chartex" xmlns:cx6="http://schemas.microsoft.com/office/drawing/2016/5/12/chartex" xmlns:cx7="http://schemas.microsoft.com/office/drawing/2016/5/13/chartex" xmlns:cx8="http://schemas.microsoft.com/office/drawing/2016/5/14/chartex" xmlns:mc="http://schemas.openxmlformats.org/markup-compatibility/2006" xmlns:aink="http://schemas.microsoft.com/office/drawing/2016/ink" xmlns:am3d="http://schemas.microsoft.com/office/drawing/2017/model3d" xmlns:o="urn:schemas-microsoft-com:office:office" xmlns:oel="http://schemas.microsoft.com/office/2019/extlst" xmlns:r="http://schemas.openxmlformats.org/officeDocument/2006/relationships" xmlns:m="http://schemas.openxmlformats.org/officeDocument/2006/math" xmlns:v="urn:schemas-microsoft-com:vml" xmlns:wp14="http://schemas.microsoft.com/office/word/2010/wordprocessingDrawing" xmlns:wp="http://schemas.openxmlformats.org/drawingml/2006/wordprocessingDrawing" xmlns:w10="urn:schemas-microsoft-com:office:word" xmlns:w="http://schemas.openxmlformats.org/wordprocessingml/2006/main" xmlns:w14="http://schemas.microsoft.com/office/word/2010/wordml" xmlns:w15="http://schemas.microsoft.com/office/word/2012/wordml" xmlns:w16cex="http://schemas.microsoft.com/office/word/2018/wordml/cex" xmlns:w16cid="http://schemas.microsoft.com/office/word/2016/wordml/cid" xmlns:w16="http://schemas.microsoft.com/office/word/2018/wordml" xmlns:w16du="http://schemas.microsoft.com/office/word/2023/wordml/word16du" xmlns:w16sdtdh="http://schemas.microsoft.com/office/word/2020/wordml/sdtdatahash" xmlns:w16sdtfl="http://schemas.microsoft.com/office/word/2024/wordml/sdtformatlock" xmlns:w16se="http://schemas.microsoft.com/office/word/2015/wordml/symex" xmlns:wpg="http://schemas.microsoft.com/office/word/2010/wordprocessingGroup" xmlns:wpi="http://schemas.microsoft.com/office/word/2010/wordprocessingInk" xmlns:wne="http://schemas.microsoft.com/office/word/2006/wordml" xmlns:wps="http://schemas.microsoft.com/office/word/2010/wordprocessingShape" mc:Ignorable="w14 w15 w16se w16cid w16 w16cex w16sdtdh w16sdtfl w16du wp14">
   <w:body>
     <w:p>
       <w:pPr>
@@ -2407,8 +2407,6 @@
           <w:szCs w:val="28"/>
         </w:rPr>
       </w:pPr>
-      <w:bookmarkStart w:id="0" w:name="_GoBack"/>
-      <w:bookmarkEnd w:id="0"/>
     </w:p>
     <w:p>
       <w:pPr>
@@ -2422,11 +2420,11 @@
       <w:pPr>
         <w:pStyle w:val="Heading1"/>
       </w:pPr>
-      <w:bookmarkStart w:id="1" w:name="_Toc196670736"/>
+      <w:bookmarkStart w:id="0" w:name="_Toc196670736"/>
       <w:r>
         <w:t>Table of figures:</w:t>
       </w:r>
-      <w:bookmarkEnd w:id="1"/>
+      <w:bookmarkEnd w:id="0"/>
     </w:p>
     <w:p>
       <w:pPr>
@@ -3299,236 +3297,236 @@
       <w:pPr>
         <w:pStyle w:val="Heading1"/>
       </w:pPr>
-      <w:bookmarkStart w:id="2" w:name="_Toc196670737"/>
+      <w:bookmarkStart w:id="1" w:name="_Toc196670737"/>
       <w:r>
         <w:t>Abstract:</w:t>
       </w:r>
+      <w:bookmarkEnd w:id="1"/>
+    </w:p>
+    <w:p>
+      <w:pPr>
+        <w:rPr>
+          <w:sz w:val="28"/>
+          <w:szCs w:val="28"/>
+        </w:rPr>
+      </w:pPr>
+    </w:p>
+    <w:p>
+      <w:pPr>
+        <w:rPr>
+          <w:sz w:val="28"/>
+          <w:szCs w:val="28"/>
+        </w:rPr>
+      </w:pPr>
+      <w:r>
+        <w:rPr>
+          <w:sz w:val="28"/>
+          <w:szCs w:val="28"/>
+        </w:rPr>
+        <w:t xml:space="preserve">This project focuses on solving some research questions about the elections of 2024 and we will collect data on </w:t>
+      </w:r>
+      <w:r>
+        <w:rPr>
+          <w:sz w:val="28"/>
+          <w:szCs w:val="28"/>
+        </w:rPr>
+        <w:t>users</w:t>
+      </w:r>
+      <w:r>
+        <w:rPr>
+          <w:sz w:val="28"/>
+          <w:szCs w:val="28"/>
+        </w:rPr>
+        <w:t xml:space="preserve"> </w:t>
+      </w:r>
+      <w:r>
+        <w:rPr>
+          <w:sz w:val="28"/>
+          <w:szCs w:val="28"/>
+        </w:rPr>
+        <w:t>who</w:t>
+      </w:r>
+      <w:r>
+        <w:rPr>
+          <w:sz w:val="28"/>
+          <w:szCs w:val="28"/>
+        </w:rPr>
+        <w:t xml:space="preserve"> </w:t>
+      </w:r>
+      <w:r>
+        <w:rPr>
+          <w:sz w:val="28"/>
+          <w:szCs w:val="28"/>
+        </w:rPr>
+        <w:t>comment</w:t>
+      </w:r>
+      <w:r>
+        <w:rPr>
+          <w:sz w:val="28"/>
+          <w:szCs w:val="28"/>
+        </w:rPr>
+        <w:t xml:space="preserve"> on related </w:t>
+      </w:r>
+      <w:r>
+        <w:rPr>
+          <w:sz w:val="28"/>
+          <w:szCs w:val="28"/>
+        </w:rPr>
+        <w:t>posts</w:t>
+      </w:r>
+      <w:r>
+        <w:rPr>
+          <w:sz w:val="28"/>
+          <w:szCs w:val="28"/>
+        </w:rPr>
+        <w:t xml:space="preserve"> for the elections and </w:t>
+      </w:r>
+      <w:r>
+        <w:rPr>
+          <w:sz w:val="28"/>
+          <w:szCs w:val="28"/>
+        </w:rPr>
+        <w:t>create</w:t>
+      </w:r>
+      <w:r>
+        <w:rPr>
+          <w:sz w:val="28"/>
+          <w:szCs w:val="28"/>
+        </w:rPr>
+        <w:t xml:space="preserve"> a classification model that predicts comments sentimental value for positive, neutral</w:t>
+      </w:r>
+      <w:r>
+        <w:rPr>
+          <w:sz w:val="28"/>
+          <w:szCs w:val="28"/>
+        </w:rPr>
+        <w:t>,</w:t>
+      </w:r>
+      <w:r>
+        <w:rPr>
+          <w:sz w:val="28"/>
+          <w:szCs w:val="28"/>
+        </w:rPr>
+        <w:t xml:space="preserve"> or negative comments that user writes about the election the data will be split to train and test model on and it will tuned to perform at an approximate accuracy of 79% In addition of finding out if length of comments has any effect of the sentiment of a comment and find out</w:t>
+      </w:r>
+      <w:r>
+        <w:rPr>
+          <w:sz w:val="28"/>
+          <w:szCs w:val="28"/>
+        </w:rPr>
+        <w:t>,</w:t>
+      </w:r>
+      <w:r>
+        <w:rPr>
+          <w:sz w:val="28"/>
+          <w:szCs w:val="28"/>
+        </w:rPr>
+        <w:t xml:space="preserve"> </w:t>
+      </w:r>
+      <w:r>
+        <w:rPr>
+          <w:sz w:val="28"/>
+          <w:szCs w:val="28"/>
+        </w:rPr>
+        <w:t>and</w:t>
+      </w:r>
+      <w:r>
+        <w:rPr>
+          <w:sz w:val="28"/>
+          <w:szCs w:val="28"/>
+        </w:rPr>
+        <w:t xml:space="preserve"> what words are most used for each category of comments</w:t>
+      </w:r>
+      <w:r>
+        <w:rPr>
+          <w:sz w:val="28"/>
+          <w:szCs w:val="28"/>
+        </w:rPr>
+        <w:t xml:space="preserve"> and</w:t>
+      </w:r>
+      <w:r>
+        <w:rPr>
+          <w:sz w:val="28"/>
+          <w:szCs w:val="28"/>
+        </w:rPr>
+        <w:t xml:space="preserve"> the</w:t>
+      </w:r>
+      <w:r>
+        <w:rPr>
+          <w:sz w:val="28"/>
+          <w:szCs w:val="28"/>
+        </w:rPr>
+        <w:t xml:space="preserve"> model will be deployed on </w:t>
+      </w:r>
+      <w:proofErr w:type="spellStart"/>
+      <w:r>
+        <w:rPr>
+          <w:sz w:val="28"/>
+          <w:szCs w:val="28"/>
+        </w:rPr>
+        <w:t>Streamlit</w:t>
+      </w:r>
+      <w:proofErr w:type="spellEnd"/>
+      <w:r>
+        <w:rPr>
+          <w:sz w:val="28"/>
+          <w:szCs w:val="28"/>
+        </w:rPr>
+        <w:t xml:space="preserve"> so it can be tested on multiple other comments</w:t>
+      </w:r>
+      <w:r>
+        <w:rPr>
+          <w:sz w:val="28"/>
+          <w:szCs w:val="28"/>
+        </w:rPr>
+        <w:t>.</w:t>
+      </w:r>
+    </w:p>
+    <w:p>
+      <w:pPr>
+        <w:pStyle w:val="Heading1"/>
+      </w:pPr>
+    </w:p>
+    <w:p>
+      <w:pPr>
+        <w:pStyle w:val="Heading1"/>
+      </w:pPr>
+    </w:p>
+    <w:p/>
+    <w:p/>
+    <w:p/>
+    <w:p/>
+    <w:p/>
+    <w:p/>
+    <w:p/>
+    <w:p/>
+    <w:p/>
+    <w:p/>
+    <w:p/>
+    <w:p/>
+    <w:p/>
+    <w:p/>
+    <w:p/>
+    <w:p/>
+    <w:p>
+      <w:pPr>
+        <w:pStyle w:val="Heading1"/>
+      </w:pPr>
+      <w:bookmarkStart w:id="2" w:name="_Toc196670738"/>
+      <w:r>
+        <w:t>Introduction:</w:t>
+      </w:r>
       <w:bookmarkEnd w:id="2"/>
     </w:p>
     <w:p>
       <w:pPr>
-        <w:rPr>
-          <w:sz w:val="28"/>
-          <w:szCs w:val="28"/>
-        </w:rPr>
-      </w:pPr>
-    </w:p>
-    <w:p>
-      <w:pPr>
-        <w:rPr>
-          <w:sz w:val="28"/>
-          <w:szCs w:val="28"/>
-        </w:rPr>
-      </w:pPr>
-      <w:r>
-        <w:rPr>
-          <w:sz w:val="28"/>
-          <w:szCs w:val="28"/>
-        </w:rPr>
-        <w:t xml:space="preserve">This project focuses on solving some research questions about the elections of 2024 and we will collect data on </w:t>
-      </w:r>
-      <w:r>
-        <w:rPr>
-          <w:sz w:val="28"/>
-          <w:szCs w:val="28"/>
-        </w:rPr>
-        <w:t>users</w:t>
-      </w:r>
-      <w:r>
-        <w:rPr>
-          <w:sz w:val="28"/>
-          <w:szCs w:val="28"/>
-        </w:rPr>
-        <w:t xml:space="preserve"> </w:t>
-      </w:r>
-      <w:r>
-        <w:rPr>
-          <w:sz w:val="28"/>
-          <w:szCs w:val="28"/>
-        </w:rPr>
-        <w:t>who</w:t>
-      </w:r>
-      <w:r>
-        <w:rPr>
-          <w:sz w:val="28"/>
-          <w:szCs w:val="28"/>
-        </w:rPr>
-        <w:t xml:space="preserve"> </w:t>
-      </w:r>
-      <w:r>
-        <w:rPr>
-          <w:sz w:val="28"/>
-          <w:szCs w:val="28"/>
-        </w:rPr>
-        <w:t>comment</w:t>
-      </w:r>
-      <w:r>
-        <w:rPr>
-          <w:sz w:val="28"/>
-          <w:szCs w:val="28"/>
-        </w:rPr>
-        <w:t xml:space="preserve"> on related </w:t>
-      </w:r>
-      <w:r>
-        <w:rPr>
-          <w:sz w:val="28"/>
-          <w:szCs w:val="28"/>
-        </w:rPr>
-        <w:t>posts</w:t>
-      </w:r>
-      <w:r>
-        <w:rPr>
-          <w:sz w:val="28"/>
-          <w:szCs w:val="28"/>
-        </w:rPr>
-        <w:t xml:space="preserve"> for the elections and </w:t>
-      </w:r>
-      <w:r>
-        <w:rPr>
-          <w:sz w:val="28"/>
-          <w:szCs w:val="28"/>
-        </w:rPr>
-        <w:t>create</w:t>
-      </w:r>
-      <w:r>
-        <w:rPr>
-          <w:sz w:val="28"/>
-          <w:szCs w:val="28"/>
-        </w:rPr>
-        <w:t xml:space="preserve"> a classification model that predicts comments sentimental value for positive, neutral</w:t>
-      </w:r>
-      <w:r>
-        <w:rPr>
-          <w:sz w:val="28"/>
-          <w:szCs w:val="28"/>
-        </w:rPr>
-        <w:t>,</w:t>
-      </w:r>
-      <w:r>
-        <w:rPr>
-          <w:sz w:val="28"/>
-          <w:szCs w:val="28"/>
-        </w:rPr>
-        <w:t xml:space="preserve"> or negative comments that user writes about the election the data will be split to train and test model on and it will tuned to perform at an approximate accuracy of 79% In addition of finding out if length of comments has any effect of the sentiment of a comment and find out</w:t>
-      </w:r>
-      <w:r>
-        <w:rPr>
-          <w:sz w:val="28"/>
-          <w:szCs w:val="28"/>
-        </w:rPr>
-        <w:t>,</w:t>
-      </w:r>
-      <w:r>
-        <w:rPr>
-          <w:sz w:val="28"/>
-          <w:szCs w:val="28"/>
-        </w:rPr>
-        <w:t xml:space="preserve"> </w:t>
-      </w:r>
-      <w:r>
-        <w:rPr>
-          <w:sz w:val="28"/>
-          <w:szCs w:val="28"/>
-        </w:rPr>
-        <w:t>and</w:t>
-      </w:r>
-      <w:r>
-        <w:rPr>
-          <w:sz w:val="28"/>
-          <w:szCs w:val="28"/>
-        </w:rPr>
-        <w:t xml:space="preserve"> what words are most used for each category of comments</w:t>
-      </w:r>
-      <w:r>
-        <w:rPr>
-          <w:sz w:val="28"/>
-          <w:szCs w:val="28"/>
-        </w:rPr>
-        <w:t xml:space="preserve"> and</w:t>
-      </w:r>
-      <w:r>
-        <w:rPr>
-          <w:sz w:val="28"/>
-          <w:szCs w:val="28"/>
-        </w:rPr>
-        <w:t xml:space="preserve"> the</w:t>
-      </w:r>
-      <w:r>
-        <w:rPr>
-          <w:sz w:val="28"/>
-          <w:szCs w:val="28"/>
-        </w:rPr>
-        <w:t xml:space="preserve"> model will be deployed on </w:t>
-      </w:r>
-      <w:proofErr w:type="spellStart"/>
-      <w:r>
-        <w:rPr>
-          <w:sz w:val="28"/>
-          <w:szCs w:val="28"/>
-        </w:rPr>
-        <w:t>Streamlit</w:t>
-      </w:r>
-      <w:proofErr w:type="spellEnd"/>
-      <w:r>
-        <w:rPr>
-          <w:sz w:val="28"/>
-          <w:szCs w:val="28"/>
-        </w:rPr>
-        <w:t xml:space="preserve"> so it can be tested on multiple other comments</w:t>
-      </w:r>
-      <w:r>
-        <w:rPr>
-          <w:sz w:val="28"/>
-          <w:szCs w:val="28"/>
-        </w:rPr>
-        <w:t>.</w:t>
-      </w:r>
-    </w:p>
-    <w:p>
-      <w:pPr>
         <w:pStyle w:val="Heading1"/>
       </w:pPr>
-    </w:p>
-    <w:p>
-      <w:pPr>
-        <w:pStyle w:val="Heading1"/>
-      </w:pPr>
-    </w:p>
-    <w:p/>
-    <w:p/>
-    <w:p/>
-    <w:p/>
-    <w:p/>
-    <w:p/>
-    <w:p/>
-    <w:p/>
-    <w:p/>
-    <w:p/>
-    <w:p/>
-    <w:p/>
-    <w:p/>
-    <w:p/>
-    <w:p/>
-    <w:p/>
-    <w:p>
-      <w:pPr>
-        <w:pStyle w:val="Heading1"/>
-      </w:pPr>
-      <w:bookmarkStart w:id="3" w:name="_Toc196670738"/>
-      <w:r>
-        <w:t>Introduction:</w:t>
+      <w:bookmarkStart w:id="3" w:name="_Toc196670739"/>
+      <w:r>
+        <w:t>Problem Statement (Research Questions):</w:t>
       </w:r>
       <w:bookmarkEnd w:id="3"/>
-    </w:p>
-    <w:p>
-      <w:pPr>
-        <w:pStyle w:val="Heading1"/>
-      </w:pPr>
-      <w:bookmarkStart w:id="4" w:name="_Toc196670739"/>
-      <w:r>
-        <w:t>Problem Statement (Research Questions):</w:t>
-      </w:r>
-      <w:bookmarkEnd w:id="4"/>
     </w:p>
     <w:p>
       <w:pPr>
@@ -3736,28 +3734,318 @@
       <w:pPr>
         <w:pStyle w:val="Heading1"/>
       </w:pPr>
-      <w:bookmarkStart w:id="5" w:name="_Toc196670740"/>
+      <w:bookmarkStart w:id="4" w:name="_Toc196670740"/>
       <w:r>
         <w:t xml:space="preserve">Data </w:t>
       </w:r>
       <w:r>
         <w:t>Description:</w:t>
       </w:r>
+      <w:bookmarkEnd w:id="4"/>
+    </w:p>
+    <w:p>
+      <w:pPr>
+        <w:rPr>
+          <w:sz w:val="28"/>
+          <w:szCs w:val="28"/>
+        </w:rPr>
+      </w:pPr>
+      <w:r>
+        <w:rPr>
+          <w:sz w:val="28"/>
+          <w:szCs w:val="28"/>
+        </w:rPr>
+        <w:t>The dataset was collected from</w:t>
+      </w:r>
+      <w:r>
+        <w:rPr>
+          <w:sz w:val="28"/>
+          <w:szCs w:val="28"/>
+        </w:rPr>
+        <w:t xml:space="preserve"> </w:t>
+      </w:r>
+      <w:r>
+        <w:rPr>
+          <w:sz w:val="28"/>
+          <w:szCs w:val="28"/>
+        </w:rPr>
+        <w:t>Kaggle</w:t>
+      </w:r>
+      <w:r>
+        <w:rPr>
+          <w:sz w:val="28"/>
+          <w:szCs w:val="28"/>
+        </w:rPr>
+        <w:t xml:space="preserve"> and further data was scraped from </w:t>
+      </w:r>
+      <w:r>
+        <w:rPr>
+          <w:sz w:val="28"/>
+          <w:szCs w:val="28"/>
+        </w:rPr>
+        <w:t>Reddit</w:t>
+      </w:r>
+      <w:r>
+        <w:rPr>
+          <w:sz w:val="28"/>
+          <w:szCs w:val="28"/>
+        </w:rPr>
+        <w:t xml:space="preserve"> comments from the r/Election2024</w:t>
+      </w:r>
+      <w:r>
+        <w:rPr>
+          <w:sz w:val="28"/>
+          <w:szCs w:val="28"/>
+        </w:rPr>
+        <w:t xml:space="preserve"> by using the </w:t>
+      </w:r>
+      <w:r>
+        <w:rPr>
+          <w:sz w:val="28"/>
+          <w:szCs w:val="28"/>
+        </w:rPr>
+        <w:t>Reddit</w:t>
+      </w:r>
+      <w:r>
+        <w:rPr>
+          <w:sz w:val="28"/>
+          <w:szCs w:val="28"/>
+        </w:rPr>
+        <w:t xml:space="preserve"> API</w:t>
+      </w:r>
+      <w:r>
+        <w:rPr>
+          <w:sz w:val="28"/>
+          <w:szCs w:val="28"/>
+        </w:rPr>
+        <w:t>.</w:t>
+      </w:r>
+    </w:p>
+    <w:p>
+      <w:pPr>
+        <w:rPr>
+          <w:sz w:val="28"/>
+          <w:szCs w:val="28"/>
+        </w:rPr>
+      </w:pPr>
+      <w:r>
+        <w:rPr>
+          <w:sz w:val="28"/>
+          <w:szCs w:val="28"/>
+        </w:rPr>
+        <w:t>For our data</w:t>
+      </w:r>
+      <w:r>
+        <w:rPr>
+          <w:sz w:val="28"/>
+          <w:szCs w:val="28"/>
+        </w:rPr>
+        <w:t>,</w:t>
+      </w:r>
+      <w:r>
+        <w:rPr>
+          <w:sz w:val="28"/>
+          <w:szCs w:val="28"/>
+        </w:rPr>
+        <w:t xml:space="preserve"> we have two files Train.csv and Test.csv which are used for our model that is originally split from the </w:t>
+      </w:r>
+      <w:r>
+        <w:rPr>
+          <w:sz w:val="28"/>
+          <w:szCs w:val="28"/>
+        </w:rPr>
+        <w:t>original</w:t>
+      </w:r>
+      <w:r>
+        <w:rPr>
+          <w:sz w:val="28"/>
+          <w:szCs w:val="28"/>
+        </w:rPr>
+        <w:t xml:space="preserve"> </w:t>
+      </w:r>
+      <w:r>
+        <w:rPr>
+          <w:sz w:val="28"/>
+          <w:szCs w:val="28"/>
+        </w:rPr>
+        <w:t>dataset 75% train and 25% test.</w:t>
+      </w:r>
+    </w:p>
+    <w:p>
+      <w:pPr>
+        <w:pStyle w:val="Heading2"/>
+      </w:pPr>
+      <w:bookmarkStart w:id="5" w:name="_Toc196670741"/>
+      <w:r>
+        <w:t>Train.csv, test.csv</w:t>
+      </w:r>
+      <w:r>
+        <w:t>:</w:t>
+      </w:r>
       <w:bookmarkEnd w:id="5"/>
     </w:p>
-    <w:p>
-      <w:pPr>
-        <w:rPr>
-          <w:sz w:val="28"/>
-          <w:szCs w:val="28"/>
-        </w:rPr>
-      </w:pPr>
-      <w:r>
-        <w:rPr>
-          <w:sz w:val="28"/>
-          <w:szCs w:val="28"/>
-        </w:rPr>
-        <w:t>The dataset was collected from</w:t>
+    <w:p/>
+    <w:p>
+      <w:pPr>
+        <w:rPr>
+          <w:sz w:val="28"/>
+          <w:szCs w:val="28"/>
+        </w:rPr>
+      </w:pPr>
+      <w:r>
+        <w:rPr>
+          <w:sz w:val="28"/>
+          <w:szCs w:val="28"/>
+        </w:rPr>
+        <w:t xml:space="preserve">Both Train and Test .csv both have </w:t>
+      </w:r>
+      <w:r>
+        <w:rPr>
+          <w:sz w:val="28"/>
+          <w:szCs w:val="28"/>
+        </w:rPr>
+        <w:t xml:space="preserve">the </w:t>
+      </w:r>
+      <w:r>
+        <w:rPr>
+          <w:sz w:val="28"/>
+          <w:szCs w:val="28"/>
+        </w:rPr>
+        <w:t>same columns:</w:t>
+      </w:r>
+    </w:p>
+    <w:p>
+      <w:pPr>
+        <w:rPr>
+          <w:sz w:val="28"/>
+          <w:szCs w:val="28"/>
+        </w:rPr>
+      </w:pPr>
+      <w:proofErr w:type="spellStart"/>
+      <w:r>
+        <w:rPr>
+          <w:sz w:val="28"/>
+          <w:szCs w:val="28"/>
+        </w:rPr>
+        <w:t>Tweet_id</w:t>
+      </w:r>
+      <w:proofErr w:type="spellEnd"/>
+      <w:r>
+        <w:rPr>
+          <w:sz w:val="28"/>
+          <w:szCs w:val="28"/>
+        </w:rPr>
+        <w:t xml:space="preserve">: is </w:t>
+      </w:r>
+      <w:r>
+        <w:rPr>
+          <w:sz w:val="28"/>
+          <w:szCs w:val="28"/>
+        </w:rPr>
+        <w:t xml:space="preserve">the </w:t>
+      </w:r>
+      <w:r>
+        <w:rPr>
+          <w:sz w:val="28"/>
+          <w:szCs w:val="28"/>
+        </w:rPr>
+        <w:t>id for every tweet and its auto-increment</w:t>
+      </w:r>
+      <w:r>
+        <w:rPr>
+          <w:sz w:val="28"/>
+          <w:szCs w:val="28"/>
+        </w:rPr>
+        <w:t>.</w:t>
+      </w:r>
+    </w:p>
+    <w:p>
+      <w:pPr>
+        <w:rPr>
+          <w:sz w:val="28"/>
+          <w:szCs w:val="28"/>
+        </w:rPr>
+      </w:pPr>
+      <w:proofErr w:type="spellStart"/>
+      <w:r>
+        <w:rPr>
+          <w:sz w:val="28"/>
+          <w:szCs w:val="28"/>
+        </w:rPr>
+        <w:t>User_handle</w:t>
+      </w:r>
+      <w:proofErr w:type="spellEnd"/>
+      <w:r>
+        <w:rPr>
+          <w:sz w:val="28"/>
+          <w:szCs w:val="28"/>
+        </w:rPr>
+        <w:t xml:space="preserve">: username of </w:t>
+      </w:r>
+      <w:r>
+        <w:rPr>
+          <w:sz w:val="28"/>
+          <w:szCs w:val="28"/>
+        </w:rPr>
+        <w:t xml:space="preserve">the </w:t>
+      </w:r>
+      <w:r>
+        <w:rPr>
+          <w:sz w:val="28"/>
+          <w:szCs w:val="28"/>
+        </w:rPr>
+        <w:t>user who send the comment</w:t>
+      </w:r>
+      <w:r>
+        <w:rPr>
+          <w:sz w:val="28"/>
+          <w:szCs w:val="28"/>
+        </w:rPr>
+        <w:t>.</w:t>
+      </w:r>
+    </w:p>
+    <w:p>
+      <w:pPr>
+        <w:rPr>
+          <w:sz w:val="28"/>
+          <w:szCs w:val="28"/>
+        </w:rPr>
+      </w:pPr>
+      <w:r>
+        <w:rPr>
+          <w:sz w:val="28"/>
+          <w:szCs w:val="28"/>
+        </w:rPr>
+        <w:t xml:space="preserve">Comment: The comments </w:t>
+      </w:r>
+      <w:r>
+        <w:rPr>
+          <w:sz w:val="28"/>
+          <w:szCs w:val="28"/>
+        </w:rPr>
+        <w:t>themselves</w:t>
+      </w:r>
+      <w:r>
+        <w:rPr>
+          <w:sz w:val="28"/>
+          <w:szCs w:val="28"/>
+        </w:rPr>
+        <w:t>.</w:t>
+      </w:r>
+    </w:p>
+    <w:p>
+      <w:pPr>
+        <w:rPr>
+          <w:sz w:val="28"/>
+          <w:szCs w:val="28"/>
+        </w:rPr>
+      </w:pPr>
+      <w:r>
+        <w:rPr>
+          <w:sz w:val="28"/>
+          <w:szCs w:val="28"/>
+        </w:rPr>
+        <w:t>Sentiment</w:t>
       </w:r>
       <w:r>
         <w:rPr>
@@ -3766,13 +4054,120 @@
         </w:rPr>
         <w:t xml:space="preserve"> </w:t>
       </w:r>
+      <w:r>
+        <w:rPr>
+          <w:sz w:val="28"/>
+          <w:szCs w:val="28"/>
+        </w:rPr>
+        <w:t>(Target)</w:t>
+      </w:r>
+      <w:r>
+        <w:rPr>
+          <w:sz w:val="28"/>
+          <w:szCs w:val="28"/>
+        </w:rPr>
+        <w:t xml:space="preserve">: is </w:t>
+      </w:r>
+      <w:r>
+        <w:rPr>
+          <w:sz w:val="28"/>
+          <w:szCs w:val="28"/>
+        </w:rPr>
+        <w:t xml:space="preserve">the </w:t>
+      </w:r>
+      <w:r>
+        <w:rPr>
+          <w:sz w:val="28"/>
+          <w:szCs w:val="28"/>
+        </w:rPr>
+        <w:t xml:space="preserve">value of </w:t>
+      </w:r>
+      <w:r>
+        <w:rPr>
+          <w:sz w:val="28"/>
+          <w:szCs w:val="28"/>
+        </w:rPr>
+        <w:t xml:space="preserve">the </w:t>
+      </w:r>
+      <w:r>
+        <w:rPr>
+          <w:sz w:val="28"/>
+          <w:szCs w:val="28"/>
+        </w:rPr>
+        <w:t>sentimental value of comment ranging from -1 to 1 (</w:t>
+      </w:r>
+      <w:r>
+        <w:rPr>
+          <w:sz w:val="28"/>
+          <w:szCs w:val="28"/>
+        </w:rPr>
+        <w:t>-1= Negative, 0= Neutral, 1= Positive</w:t>
+      </w:r>
+      <w:r>
+        <w:rPr>
+          <w:sz w:val="28"/>
+          <w:szCs w:val="28"/>
+        </w:rPr>
+        <w:t>)</w:t>
+      </w:r>
+      <w:r>
+        <w:rPr>
+          <w:sz w:val="28"/>
+          <w:szCs w:val="28"/>
+        </w:rPr>
+        <w:t>.</w:t>
+      </w:r>
+    </w:p>
+    <w:p>
+      <w:pPr>
+        <w:rPr>
+          <w:sz w:val="28"/>
+          <w:szCs w:val="28"/>
+        </w:rPr>
+      </w:pPr>
+      <w:r>
+        <w:rPr>
+          <w:sz w:val="28"/>
+          <w:szCs w:val="28"/>
+        </w:rPr>
+        <w:t xml:space="preserve">Comment length: is the length of </w:t>
+      </w:r>
+      <w:r>
+        <w:rPr>
+          <w:sz w:val="28"/>
+          <w:szCs w:val="28"/>
+        </w:rPr>
+        <w:t xml:space="preserve">a </w:t>
+      </w:r>
+      <w:r>
+        <w:rPr>
+          <w:sz w:val="28"/>
+          <w:szCs w:val="28"/>
+        </w:rPr>
+        <w:t>comment in words</w:t>
+      </w:r>
+      <w:r>
+        <w:rPr>
+          <w:sz w:val="28"/>
+          <w:szCs w:val="28"/>
+        </w:rPr>
+        <w:t>.</w:t>
+      </w:r>
+    </w:p>
+    <w:p>
+      <w:pPr>
+        <w:rPr>
+          <w:sz w:val="28"/>
+          <w:szCs w:val="28"/>
+        </w:rPr>
+      </w:pPr>
       <w:proofErr w:type="spellStart"/>
       <w:r>
         <w:rPr>
           <w:sz w:val="28"/>
           <w:szCs w:val="28"/>
         </w:rPr>
-        <w:t>Kaggle</w:t>
+        <w:t>Scaled_length</w:t>
       </w:r>
       <w:proofErr w:type="spellEnd"/>
       <w:r>
@@ -3780,583 +4175,184 @@
           <w:sz w:val="28"/>
           <w:szCs w:val="28"/>
         </w:rPr>
-        <w:t xml:space="preserve"> and further data was scraped from </w:t>
-      </w:r>
-      <w:r>
-        <w:rPr>
-          <w:sz w:val="28"/>
-          <w:szCs w:val="28"/>
-        </w:rPr>
-        <w:t>Reddit</w:t>
-      </w:r>
-      <w:r>
-        <w:rPr>
-          <w:sz w:val="28"/>
-          <w:szCs w:val="28"/>
-        </w:rPr>
-        <w:t xml:space="preserve"> comments from the r/Election2024</w:t>
-      </w:r>
-      <w:r>
-        <w:rPr>
-          <w:sz w:val="28"/>
-          <w:szCs w:val="28"/>
-        </w:rPr>
-        <w:t xml:space="preserve"> by using the </w:t>
-      </w:r>
-      <w:r>
-        <w:rPr>
-          <w:sz w:val="28"/>
-          <w:szCs w:val="28"/>
-        </w:rPr>
-        <w:t>Reddit</w:t>
-      </w:r>
-      <w:r>
-        <w:rPr>
-          <w:sz w:val="28"/>
-          <w:szCs w:val="28"/>
-        </w:rPr>
-        <w:t xml:space="preserve"> API</w:t>
-      </w:r>
-      <w:r>
-        <w:rPr>
-          <w:sz w:val="28"/>
-          <w:szCs w:val="28"/>
-        </w:rPr>
-        <w:t>.</w:t>
-      </w:r>
-    </w:p>
-    <w:p>
-      <w:pPr>
-        <w:rPr>
-          <w:sz w:val="28"/>
-          <w:szCs w:val="28"/>
-        </w:rPr>
-      </w:pPr>
-      <w:r>
-        <w:rPr>
-          <w:sz w:val="28"/>
-          <w:szCs w:val="28"/>
-        </w:rPr>
-        <w:t>For our data</w:t>
-      </w:r>
-      <w:r>
-        <w:rPr>
-          <w:sz w:val="28"/>
-          <w:szCs w:val="28"/>
-        </w:rPr>
-        <w:t>,</w:t>
-      </w:r>
-      <w:r>
-        <w:rPr>
-          <w:sz w:val="28"/>
-          <w:szCs w:val="28"/>
-        </w:rPr>
-        <w:t xml:space="preserve"> we have two files Train.csv and Test.csv which are used for our model that is originally split from the </w:t>
-      </w:r>
-      <w:r>
-        <w:rPr>
-          <w:sz w:val="28"/>
-          <w:szCs w:val="28"/>
-        </w:rPr>
-        <w:t>original</w:t>
-      </w:r>
-      <w:r>
-        <w:rPr>
-          <w:sz w:val="28"/>
-          <w:szCs w:val="28"/>
-        </w:rPr>
-        <w:t xml:space="preserve"> </w:t>
-      </w:r>
-      <w:r>
-        <w:rPr>
-          <w:sz w:val="28"/>
-          <w:szCs w:val="28"/>
-        </w:rPr>
-        <w:t>dataset 75% train and 25% test.</w:t>
+        <w:t xml:space="preserve">: is a Scaled version of the comments to be easier on the </w:t>
+      </w:r>
+      <w:r>
+        <w:rPr>
+          <w:sz w:val="28"/>
+          <w:szCs w:val="28"/>
+        </w:rPr>
+        <w:t>model.</w:t>
+      </w:r>
+    </w:p>
+    <w:p>
+      <w:pPr>
+        <w:rPr>
+          <w:sz w:val="28"/>
+          <w:szCs w:val="28"/>
+        </w:rPr>
+      </w:pPr>
+      <w:r>
+        <w:rPr>
+          <w:sz w:val="28"/>
+          <w:szCs w:val="28"/>
+        </w:rPr>
+        <w:t xml:space="preserve">Length Category: is </w:t>
+      </w:r>
+      <w:r>
+        <w:rPr>
+          <w:sz w:val="28"/>
+          <w:szCs w:val="28"/>
+        </w:rPr>
+        <w:t xml:space="preserve">a </w:t>
+      </w:r>
+      <w:r>
+        <w:rPr>
+          <w:sz w:val="28"/>
+          <w:szCs w:val="28"/>
+        </w:rPr>
+        <w:t>Category of length that less than 50 is short and between 50 and 150 is medium and anything above 150 is long.</w:t>
+      </w:r>
+    </w:p>
+    <w:p>
+      <w:pPr>
+        <w:rPr>
+          <w:sz w:val="28"/>
+          <w:szCs w:val="28"/>
+        </w:rPr>
+      </w:pPr>
+    </w:p>
+    <w:p>
+      <w:pPr>
+        <w:rPr>
+          <w:sz w:val="28"/>
+          <w:szCs w:val="28"/>
+        </w:rPr>
+      </w:pPr>
+    </w:p>
+    <w:p>
+      <w:pPr>
+        <w:rPr>
+          <w:sz w:val="28"/>
+          <w:szCs w:val="28"/>
+        </w:rPr>
+      </w:pPr>
+    </w:p>
+    <w:p>
+      <w:pPr>
+        <w:rPr>
+          <w:sz w:val="28"/>
+          <w:szCs w:val="28"/>
+        </w:rPr>
+      </w:pPr>
+    </w:p>
+    <w:p>
+      <w:pPr>
+        <w:rPr>
+          <w:sz w:val="28"/>
+          <w:szCs w:val="28"/>
+        </w:rPr>
+      </w:pPr>
+    </w:p>
+    <w:p>
+      <w:pPr>
+        <w:rPr>
+          <w:sz w:val="28"/>
+          <w:szCs w:val="28"/>
+        </w:rPr>
+      </w:pPr>
+    </w:p>
+    <w:p>
+      <w:pPr>
+        <w:rPr>
+          <w:sz w:val="28"/>
+          <w:szCs w:val="28"/>
+        </w:rPr>
+      </w:pPr>
+    </w:p>
+    <w:p>
+      <w:pPr>
+        <w:rPr>
+          <w:sz w:val="28"/>
+          <w:szCs w:val="28"/>
+        </w:rPr>
+      </w:pPr>
+    </w:p>
+    <w:p>
+      <w:pPr>
+        <w:rPr>
+          <w:sz w:val="28"/>
+          <w:szCs w:val="28"/>
+        </w:rPr>
+      </w:pPr>
+    </w:p>
+    <w:p>
+      <w:pPr>
+        <w:pStyle w:val="Heading1"/>
+      </w:pPr>
+      <w:bookmarkStart w:id="6" w:name="_Toc196670742"/>
+      <w:r>
+        <w:t>Data Preprocessing:</w:t>
+      </w:r>
+      <w:bookmarkEnd w:id="6"/>
+    </w:p>
+    <w:p>
+      <w:pPr>
+        <w:rPr>
+          <w:sz w:val="28"/>
+          <w:szCs w:val="28"/>
+        </w:rPr>
+      </w:pPr>
+    </w:p>
+    <w:p>
+      <w:pPr>
+        <w:rPr>
+          <w:sz w:val="28"/>
+          <w:szCs w:val="28"/>
+        </w:rPr>
+      </w:pPr>
+      <w:r>
+        <w:rPr>
+          <w:sz w:val="28"/>
+          <w:szCs w:val="28"/>
+        </w:rPr>
+        <w:t>A couple</w:t>
+      </w:r>
+      <w:r>
+        <w:rPr>
+          <w:sz w:val="28"/>
+          <w:szCs w:val="28"/>
+        </w:rPr>
+        <w:t xml:space="preserve"> steps were taken to prepare data before using it in the model:</w:t>
+      </w:r>
+      <w:r>
+        <w:rPr>
+          <w:sz w:val="28"/>
+          <w:szCs w:val="28"/>
+        </w:rPr>
+        <w:br/>
       </w:r>
     </w:p>
     <w:p>
       <w:pPr>
         <w:pStyle w:val="Heading2"/>
       </w:pPr>
-      <w:bookmarkStart w:id="6" w:name="_Toc196670741"/>
-      <w:r>
-        <w:t>Train.csv, test.csv</w:t>
-      </w:r>
-      <w:r>
-        <w:t>:</w:t>
-      </w:r>
-      <w:bookmarkEnd w:id="6"/>
-    </w:p>
-    <w:p/>
-    <w:p>
-      <w:pPr>
-        <w:rPr>
-          <w:sz w:val="28"/>
-          <w:szCs w:val="28"/>
-        </w:rPr>
-      </w:pPr>
-      <w:r>
-        <w:rPr>
-          <w:sz w:val="28"/>
-          <w:szCs w:val="28"/>
-        </w:rPr>
-        <w:t xml:space="preserve">Both Train and Test .csv both have </w:t>
-      </w:r>
-      <w:r>
-        <w:rPr>
-          <w:sz w:val="28"/>
-          <w:szCs w:val="28"/>
-        </w:rPr>
-        <w:t xml:space="preserve">the </w:t>
-      </w:r>
-      <w:r>
-        <w:rPr>
-          <w:sz w:val="28"/>
-          <w:szCs w:val="28"/>
-        </w:rPr>
-        <w:t>same columns:</w:t>
-      </w:r>
-    </w:p>
-    <w:p>
-      <w:pPr>
-        <w:rPr>
-          <w:sz w:val="28"/>
-          <w:szCs w:val="28"/>
-        </w:rPr>
-      </w:pPr>
-      <w:proofErr w:type="spellStart"/>
-      <w:r>
-        <w:rPr>
-          <w:sz w:val="28"/>
-          <w:szCs w:val="28"/>
-        </w:rPr>
-        <w:t>Tweet_id</w:t>
-      </w:r>
-      <w:proofErr w:type="spellEnd"/>
-      <w:r>
-        <w:rPr>
-          <w:sz w:val="28"/>
-          <w:szCs w:val="28"/>
-        </w:rPr>
-        <w:t xml:space="preserve">: is </w:t>
-      </w:r>
-      <w:r>
-        <w:rPr>
-          <w:sz w:val="28"/>
-          <w:szCs w:val="28"/>
-        </w:rPr>
-        <w:t xml:space="preserve">the </w:t>
-      </w:r>
-      <w:r>
-        <w:rPr>
-          <w:sz w:val="28"/>
-          <w:szCs w:val="28"/>
-        </w:rPr>
-        <w:t>id for every tweet and its auto-increment</w:t>
-      </w:r>
-      <w:r>
-        <w:rPr>
-          <w:sz w:val="28"/>
-          <w:szCs w:val="28"/>
-        </w:rPr>
-        <w:t>.</w:t>
-      </w:r>
-    </w:p>
-    <w:p>
-      <w:pPr>
-        <w:rPr>
-          <w:sz w:val="28"/>
-          <w:szCs w:val="28"/>
-        </w:rPr>
-      </w:pPr>
-      <w:proofErr w:type="spellStart"/>
-      <w:r>
-        <w:rPr>
-          <w:sz w:val="28"/>
-          <w:szCs w:val="28"/>
-        </w:rPr>
-        <w:t>User_handle</w:t>
-      </w:r>
-      <w:proofErr w:type="spellEnd"/>
-      <w:r>
-        <w:rPr>
-          <w:sz w:val="28"/>
-          <w:szCs w:val="28"/>
-        </w:rPr>
-        <w:t xml:space="preserve">: username of </w:t>
-      </w:r>
-      <w:r>
-        <w:rPr>
-          <w:sz w:val="28"/>
-          <w:szCs w:val="28"/>
-        </w:rPr>
-        <w:t xml:space="preserve">the </w:t>
-      </w:r>
-      <w:r>
-        <w:rPr>
-          <w:sz w:val="28"/>
-          <w:szCs w:val="28"/>
-        </w:rPr>
-        <w:t>user who send the comment</w:t>
-      </w:r>
-      <w:r>
-        <w:rPr>
-          <w:sz w:val="28"/>
-          <w:szCs w:val="28"/>
-        </w:rPr>
-        <w:t>.</w:t>
-      </w:r>
-    </w:p>
-    <w:p>
-      <w:pPr>
-        <w:rPr>
-          <w:sz w:val="28"/>
-          <w:szCs w:val="28"/>
-        </w:rPr>
-      </w:pPr>
-      <w:r>
-        <w:rPr>
-          <w:sz w:val="28"/>
-          <w:szCs w:val="28"/>
-        </w:rPr>
-        <w:t xml:space="preserve">Comment: The comments </w:t>
-      </w:r>
-      <w:r>
-        <w:rPr>
-          <w:sz w:val="28"/>
-          <w:szCs w:val="28"/>
-        </w:rPr>
-        <w:t>themselves</w:t>
-      </w:r>
-      <w:r>
-        <w:rPr>
-          <w:sz w:val="28"/>
-          <w:szCs w:val="28"/>
-        </w:rPr>
-        <w:t>.</w:t>
-      </w:r>
-    </w:p>
-    <w:p>
-      <w:pPr>
-        <w:rPr>
-          <w:sz w:val="28"/>
-          <w:szCs w:val="28"/>
-        </w:rPr>
-      </w:pPr>
-      <w:r>
-        <w:rPr>
-          <w:sz w:val="28"/>
-          <w:szCs w:val="28"/>
-        </w:rPr>
-        <w:t>Sentiment</w:t>
-      </w:r>
-      <w:r>
-        <w:rPr>
-          <w:sz w:val="28"/>
-          <w:szCs w:val="28"/>
-        </w:rPr>
-        <w:t xml:space="preserve"> </w:t>
-      </w:r>
-      <w:r>
-        <w:rPr>
-          <w:sz w:val="28"/>
-          <w:szCs w:val="28"/>
-        </w:rPr>
-        <w:t>(Target)</w:t>
-      </w:r>
-      <w:r>
-        <w:rPr>
-          <w:sz w:val="28"/>
-          <w:szCs w:val="28"/>
-        </w:rPr>
-        <w:t xml:space="preserve">: is </w:t>
-      </w:r>
-      <w:r>
-        <w:rPr>
-          <w:sz w:val="28"/>
-          <w:szCs w:val="28"/>
-        </w:rPr>
-        <w:t xml:space="preserve">the </w:t>
-      </w:r>
-      <w:r>
-        <w:rPr>
-          <w:sz w:val="28"/>
-          <w:szCs w:val="28"/>
-        </w:rPr>
-        <w:t xml:space="preserve">value of </w:t>
-      </w:r>
-      <w:r>
-        <w:rPr>
-          <w:sz w:val="28"/>
-          <w:szCs w:val="28"/>
-        </w:rPr>
-        <w:t xml:space="preserve">the </w:t>
-      </w:r>
-      <w:r>
-        <w:rPr>
-          <w:sz w:val="28"/>
-          <w:szCs w:val="28"/>
-        </w:rPr>
-        <w:t>sentimental value of comment ranging from -1 to 1 (</w:t>
-      </w:r>
-      <w:r>
-        <w:rPr>
-          <w:sz w:val="28"/>
-          <w:szCs w:val="28"/>
-        </w:rPr>
-        <w:t>-1= Negative, 0= Neutral, 1= Positive</w:t>
-      </w:r>
-      <w:r>
-        <w:rPr>
-          <w:sz w:val="28"/>
-          <w:szCs w:val="28"/>
-        </w:rPr>
-        <w:t>)</w:t>
-      </w:r>
-      <w:r>
-        <w:rPr>
-          <w:sz w:val="28"/>
-          <w:szCs w:val="28"/>
-        </w:rPr>
-        <w:t>.</w:t>
-      </w:r>
-    </w:p>
-    <w:p>
-      <w:pPr>
-        <w:rPr>
-          <w:sz w:val="28"/>
-          <w:szCs w:val="28"/>
-        </w:rPr>
-      </w:pPr>
-      <w:r>
-        <w:rPr>
-          <w:sz w:val="28"/>
-          <w:szCs w:val="28"/>
-        </w:rPr>
-        <w:t xml:space="preserve">Comment length: is the length of </w:t>
-      </w:r>
-      <w:r>
-        <w:rPr>
-          <w:sz w:val="28"/>
-          <w:szCs w:val="28"/>
-        </w:rPr>
-        <w:t xml:space="preserve">a </w:t>
-      </w:r>
-      <w:r>
-        <w:rPr>
-          <w:sz w:val="28"/>
-          <w:szCs w:val="28"/>
-        </w:rPr>
-        <w:t>comment in words</w:t>
-      </w:r>
-      <w:r>
-        <w:rPr>
-          <w:sz w:val="28"/>
-          <w:szCs w:val="28"/>
-        </w:rPr>
-        <w:t>.</w:t>
-      </w:r>
-    </w:p>
-    <w:p>
-      <w:pPr>
-        <w:rPr>
-          <w:sz w:val="28"/>
-          <w:szCs w:val="28"/>
-        </w:rPr>
-      </w:pPr>
-      <w:proofErr w:type="spellStart"/>
-      <w:r>
-        <w:rPr>
-          <w:sz w:val="28"/>
-          <w:szCs w:val="28"/>
-        </w:rPr>
-        <w:t>Scaled_length</w:t>
-      </w:r>
-      <w:proofErr w:type="spellEnd"/>
-      <w:r>
-        <w:rPr>
-          <w:sz w:val="28"/>
-          <w:szCs w:val="28"/>
-        </w:rPr>
-        <w:t xml:space="preserve">: is a Scaled version of the comments to be easier on the </w:t>
-      </w:r>
-      <w:r>
-        <w:rPr>
-          <w:sz w:val="28"/>
-          <w:szCs w:val="28"/>
-        </w:rPr>
-        <w:t>model.</w:t>
-      </w:r>
-    </w:p>
-    <w:p>
-      <w:pPr>
-        <w:rPr>
-          <w:sz w:val="28"/>
-          <w:szCs w:val="28"/>
-        </w:rPr>
-      </w:pPr>
-      <w:r>
-        <w:rPr>
-          <w:sz w:val="28"/>
-          <w:szCs w:val="28"/>
-        </w:rPr>
-        <w:t xml:space="preserve">Length Category: is </w:t>
-      </w:r>
-      <w:r>
-        <w:rPr>
-          <w:sz w:val="28"/>
-          <w:szCs w:val="28"/>
-        </w:rPr>
-        <w:t xml:space="preserve">a </w:t>
-      </w:r>
-      <w:r>
-        <w:rPr>
-          <w:sz w:val="28"/>
-          <w:szCs w:val="28"/>
-        </w:rPr>
-        <w:t>Category of length that less than 50 is short and between 50 and 150 is medium and anything above 150 is long.</w:t>
-      </w:r>
-    </w:p>
-    <w:p>
-      <w:pPr>
-        <w:rPr>
-          <w:sz w:val="28"/>
-          <w:szCs w:val="28"/>
-        </w:rPr>
-      </w:pPr>
-    </w:p>
-    <w:p>
-      <w:pPr>
-        <w:rPr>
-          <w:sz w:val="28"/>
-          <w:szCs w:val="28"/>
-        </w:rPr>
-      </w:pPr>
-    </w:p>
-    <w:p>
-      <w:pPr>
-        <w:rPr>
-          <w:sz w:val="28"/>
-          <w:szCs w:val="28"/>
-        </w:rPr>
-      </w:pPr>
-    </w:p>
-    <w:p>
-      <w:pPr>
-        <w:rPr>
-          <w:sz w:val="28"/>
-          <w:szCs w:val="28"/>
-        </w:rPr>
-      </w:pPr>
-    </w:p>
-    <w:p>
-      <w:pPr>
-        <w:rPr>
-          <w:sz w:val="28"/>
-          <w:szCs w:val="28"/>
-        </w:rPr>
-      </w:pPr>
-    </w:p>
-    <w:p>
-      <w:pPr>
-        <w:rPr>
-          <w:sz w:val="28"/>
-          <w:szCs w:val="28"/>
-        </w:rPr>
-      </w:pPr>
-    </w:p>
-    <w:p>
-      <w:pPr>
-        <w:rPr>
-          <w:sz w:val="28"/>
-          <w:szCs w:val="28"/>
-        </w:rPr>
-      </w:pPr>
-    </w:p>
-    <w:p>
-      <w:pPr>
-        <w:rPr>
-          <w:sz w:val="28"/>
-          <w:szCs w:val="28"/>
-        </w:rPr>
-      </w:pPr>
-    </w:p>
-    <w:p>
-      <w:pPr>
-        <w:rPr>
-          <w:sz w:val="28"/>
-          <w:szCs w:val="28"/>
-        </w:rPr>
-      </w:pPr>
-    </w:p>
-    <w:p>
-      <w:pPr>
-        <w:pStyle w:val="Heading1"/>
-      </w:pPr>
-      <w:bookmarkStart w:id="7" w:name="_Toc196670742"/>
-      <w:r>
-        <w:t>Data Preprocessing:</w:t>
+      <w:bookmarkStart w:id="7" w:name="_Toc196670743"/>
+      <w:r>
+        <w:t>Data Cleaning:</w:t>
       </w:r>
       <w:bookmarkEnd w:id="7"/>
     </w:p>
-    <w:p>
-      <w:pPr>
-        <w:rPr>
-          <w:sz w:val="28"/>
-          <w:szCs w:val="28"/>
-        </w:rPr>
-      </w:pPr>
-    </w:p>
-    <w:p>
-      <w:pPr>
-        <w:rPr>
-          <w:sz w:val="28"/>
-          <w:szCs w:val="28"/>
-        </w:rPr>
-      </w:pPr>
-      <w:r>
-        <w:rPr>
-          <w:sz w:val="28"/>
-          <w:szCs w:val="28"/>
-        </w:rPr>
-        <w:t>A couple</w:t>
-      </w:r>
-      <w:r>
-        <w:rPr>
-          <w:sz w:val="28"/>
-          <w:szCs w:val="28"/>
-        </w:rPr>
-        <w:t xml:space="preserve"> steps were taken to prepare data before using it in the model:</w:t>
-      </w:r>
-      <w:r>
-        <w:rPr>
-          <w:sz w:val="28"/>
-          <w:szCs w:val="28"/>
-        </w:rPr>
-        <w:br/>
-      </w:r>
-    </w:p>
-    <w:p>
-      <w:pPr>
-        <w:pStyle w:val="Heading2"/>
-      </w:pPr>
-      <w:bookmarkStart w:id="8" w:name="_Toc196670743"/>
-      <w:r>
-        <w:t>Data Cleaning:</w:t>
+    <w:p/>
+    <w:p>
+      <w:pPr>
+        <w:pStyle w:val="Heading3"/>
+      </w:pPr>
+      <w:bookmarkStart w:id="8" w:name="_Toc196670744"/>
+      <w:r>
+        <w:t>Handle missing value:</w:t>
       </w:r>
       <w:bookmarkEnd w:id="8"/>
-    </w:p>
-    <w:p/>
-    <w:p>
-      <w:pPr>
-        <w:pStyle w:val="Heading3"/>
-      </w:pPr>
-      <w:bookmarkStart w:id="9" w:name="_Toc196670744"/>
-      <w:r>
-        <w:t>Handle missing value:</w:t>
-      </w:r>
-      <w:bookmarkEnd w:id="9"/>
     </w:p>
     <w:p/>
     <w:p>
@@ -4408,7 +4404,7 @@
           <w:noProof/>
         </w:rPr>
         <w:drawing>
-          <wp:inline distT="0" distB="0" distL="0" distR="0" wp14:anchorId="7BB1C840" wp14:editId="0B852BCA">
+          <wp:inline distT="0" distB="0" distL="0" distR="0" wp14:anchorId="385E232C" wp14:editId="0E78187E">
             <wp:extent cx="5943600" cy="1471295"/>
             <wp:effectExtent l="0" t="0" r="0" b="0"/>
             <wp:docPr id="1" name="Picture 1"/>
@@ -4448,8 +4444,8 @@
       <w:pPr>
         <w:pStyle w:val="Heading4"/>
       </w:pPr>
-      <w:bookmarkStart w:id="10" w:name="_Toc196589907"/>
-      <w:bookmarkStart w:id="11" w:name="_Toc196590678"/>
+      <w:bookmarkStart w:id="9" w:name="_Toc196589907"/>
+      <w:bookmarkStart w:id="10" w:name="_Toc196590678"/>
       <w:r>
         <w:t>Fig</w:t>
       </w:r>
@@ -4459,18 +4455,18 @@
       <w:r>
         <w:t xml:space="preserve"> 1.0 Screenshot of missing value code</w:t>
       </w:r>
+      <w:bookmarkEnd w:id="9"/>
       <w:bookmarkEnd w:id="10"/>
+    </w:p>
+    <w:p>
+      <w:pPr>
+        <w:pStyle w:val="Heading3"/>
+      </w:pPr>
+      <w:bookmarkStart w:id="11" w:name="_Toc196670745"/>
+      <w:r>
+        <w:t>Handle duplicated comments:</w:t>
+      </w:r>
       <w:bookmarkEnd w:id="11"/>
-    </w:p>
-    <w:p>
-      <w:pPr>
-        <w:pStyle w:val="Heading3"/>
-      </w:pPr>
-      <w:bookmarkStart w:id="12" w:name="_Toc196670745"/>
-      <w:r>
-        <w:t>Handle duplicated comments:</w:t>
-      </w:r>
-      <w:bookmarkEnd w:id="12"/>
     </w:p>
     <w:p/>
     <w:p>
@@ -4508,7 +4504,7 @@
           <w:noProof/>
         </w:rPr>
         <w:drawing>
-          <wp:inline distT="0" distB="0" distL="0" distR="0" wp14:anchorId="3C865004" wp14:editId="07B87B34">
+          <wp:inline distT="0" distB="0" distL="0" distR="0" wp14:anchorId="30505485" wp14:editId="14C73561">
             <wp:extent cx="5943600" cy="853440"/>
             <wp:effectExtent l="0" t="0" r="0" b="3810"/>
             <wp:docPr id="4" name="Picture 4"/>
@@ -4548,13 +4544,13 @@
       <w:pPr>
         <w:pStyle w:val="Heading4"/>
       </w:pPr>
-      <w:bookmarkStart w:id="13" w:name="_Toc196589908"/>
-      <w:bookmarkStart w:id="14" w:name="_Toc196590679"/>
+      <w:bookmarkStart w:id="12" w:name="_Toc196589908"/>
+      <w:bookmarkStart w:id="13" w:name="_Toc196590679"/>
       <w:r>
         <w:t>Figure 1.1 Screenshot of drop duplicates code</w:t>
       </w:r>
+      <w:bookmarkEnd w:id="12"/>
       <w:bookmarkEnd w:id="13"/>
-      <w:bookmarkEnd w:id="14"/>
     </w:p>
     <w:p/>
     <w:p/>
@@ -4575,11 +4571,11 @@
       <w:pPr>
         <w:pStyle w:val="Heading3"/>
       </w:pPr>
-      <w:bookmarkStart w:id="15" w:name="_Toc196670746"/>
+      <w:bookmarkStart w:id="14" w:name="_Toc196670746"/>
       <w:r>
         <w:t>Removing Outliers:</w:t>
       </w:r>
-      <w:bookmarkEnd w:id="15"/>
+      <w:bookmarkEnd w:id="14"/>
     </w:p>
     <w:p/>
     <w:p>
@@ -4627,7 +4623,7 @@
           <w:noProof/>
         </w:rPr>
         <w:drawing>
-          <wp:inline distT="0" distB="0" distL="0" distR="0" wp14:anchorId="51305729" wp14:editId="02467236">
+          <wp:inline distT="0" distB="0" distL="0" distR="0" wp14:anchorId="39579385" wp14:editId="6FC32184">
             <wp:extent cx="5874589" cy="1820118"/>
             <wp:effectExtent l="0" t="0" r="0" b="8890"/>
             <wp:docPr id="3" name="Picture 3"/>
@@ -4667,32 +4663,32 @@
       <w:pPr>
         <w:pStyle w:val="Heading4"/>
       </w:pPr>
-      <w:bookmarkStart w:id="16" w:name="_Toc196590680"/>
+      <w:bookmarkStart w:id="15" w:name="_Toc196590680"/>
       <w:r>
         <w:t>Figure 1.2 Screenshot of remove outliers code</w:t>
       </w:r>
+      <w:bookmarkEnd w:id="15"/>
+    </w:p>
+    <w:p>
+      <w:pPr>
+        <w:pStyle w:val="Heading2"/>
+      </w:pPr>
+      <w:bookmarkStart w:id="16" w:name="_Toc196670747"/>
+      <w:r>
+        <w:t>Feature Engineering:</w:t>
+      </w:r>
       <w:bookmarkEnd w:id="16"/>
     </w:p>
-    <w:p>
-      <w:pPr>
-        <w:pStyle w:val="Heading2"/>
-      </w:pPr>
-      <w:bookmarkStart w:id="17" w:name="_Toc196670747"/>
-      <w:r>
-        <w:t>Feature Engineering:</w:t>
+    <w:p/>
+    <w:p>
+      <w:pPr>
+        <w:pStyle w:val="Heading3"/>
+      </w:pPr>
+      <w:bookmarkStart w:id="17" w:name="_Toc196670748"/>
+      <w:r>
+        <w:t>Create Comment length column:</w:t>
       </w:r>
       <w:bookmarkEnd w:id="17"/>
-    </w:p>
-    <w:p/>
-    <w:p>
-      <w:pPr>
-        <w:pStyle w:val="Heading3"/>
-      </w:pPr>
-      <w:bookmarkStart w:id="18" w:name="_Toc196670748"/>
-      <w:r>
-        <w:t>Create Comment length column:</w:t>
-      </w:r>
-      <w:bookmarkEnd w:id="18"/>
     </w:p>
     <w:p/>
     <w:p>
@@ -4736,7 +4732,7 @@
           <w:noProof/>
         </w:rPr>
         <w:drawing>
-          <wp:inline distT="0" distB="0" distL="0" distR="0" wp14:anchorId="57DB7FE8" wp14:editId="11634E42">
+          <wp:inline distT="0" distB="0" distL="0" distR="0" wp14:anchorId="2BE9BABE" wp14:editId="40ADD32E">
             <wp:extent cx="5943600" cy="647065"/>
             <wp:effectExtent l="0" t="0" r="0" b="635"/>
             <wp:docPr id="7" name="Picture 7"/>
@@ -4776,11 +4772,11 @@
       <w:pPr>
         <w:pStyle w:val="Heading4"/>
       </w:pPr>
-      <w:bookmarkStart w:id="19" w:name="_Toc196590681"/>
+      <w:bookmarkStart w:id="18" w:name="_Toc196590681"/>
       <w:r>
         <w:t>Figure 1.3 Screenshot of code creating new column Comment length</w:t>
       </w:r>
-      <w:bookmarkEnd w:id="19"/>
+      <w:bookmarkEnd w:id="18"/>
     </w:p>
     <w:p>
       <w:pPr>
@@ -4810,12 +4806,12 @@
       <w:pPr>
         <w:pStyle w:val="Heading3"/>
       </w:pPr>
-      <w:bookmarkStart w:id="20" w:name="_Toc196670749"/>
+      <w:bookmarkStart w:id="19" w:name="_Toc196670749"/>
       <w:r>
         <w:lastRenderedPageBreak/>
         <w:t>Scale comment length:</w:t>
       </w:r>
-      <w:bookmarkEnd w:id="20"/>
+      <w:bookmarkEnd w:id="19"/>
     </w:p>
     <w:p>
       <w:pPr>
@@ -4866,7 +4862,7 @@
           <w:noProof/>
         </w:rPr>
         <w:drawing>
-          <wp:inline distT="0" distB="0" distL="0" distR="0" wp14:anchorId="408FA9E3" wp14:editId="59F76053">
+          <wp:inline distT="0" distB="0" distL="0" distR="0" wp14:anchorId="678B627A" wp14:editId="694DC932">
             <wp:extent cx="5943600" cy="1855470"/>
             <wp:effectExtent l="0" t="0" r="0" b="0"/>
             <wp:docPr id="8" name="Picture 8"/>
@@ -4906,22 +4902,22 @@
       <w:pPr>
         <w:pStyle w:val="Heading4"/>
       </w:pPr>
-      <w:bookmarkStart w:id="21" w:name="_Toc196590682"/>
+      <w:bookmarkStart w:id="20" w:name="_Toc196590682"/>
       <w:r>
         <w:t>Figure 1.4 Screen shot of code creating a new column for Scaled comment length</w:t>
       </w:r>
+      <w:bookmarkEnd w:id="20"/>
+    </w:p>
+    <w:p>
+      <w:pPr>
+        <w:pStyle w:val="Heading3"/>
+      </w:pPr>
+      <w:bookmarkStart w:id="21" w:name="_Toc196670750"/>
+      <w:r>
+        <w:t>Categorize the comment length:</w:t>
+      </w:r>
       <w:bookmarkEnd w:id="21"/>
     </w:p>
-    <w:p>
-      <w:pPr>
-        <w:pStyle w:val="Heading3"/>
-      </w:pPr>
-      <w:bookmarkStart w:id="22" w:name="_Toc196670750"/>
-      <w:r>
-        <w:t>Categorize the comment length:</w:t>
-      </w:r>
-      <w:bookmarkEnd w:id="22"/>
-    </w:p>
     <w:p/>
     <w:p>
       <w:r>
@@ -4958,7 +4954,7 @@
           <w:noProof/>
         </w:rPr>
         <w:drawing>
-          <wp:inline distT="0" distB="0" distL="0" distR="0" wp14:anchorId="6945FBD3" wp14:editId="67850AB1">
+          <wp:inline distT="0" distB="0" distL="0" distR="0" wp14:anchorId="682C6C10" wp14:editId="0B3A870B">
             <wp:extent cx="5943600" cy="3135630"/>
             <wp:effectExtent l="0" t="0" r="0" b="7620"/>
             <wp:docPr id="9" name="Picture 9"/>
@@ -4998,11 +4994,11 @@
       <w:pPr>
         <w:pStyle w:val="Heading4"/>
       </w:pPr>
-      <w:bookmarkStart w:id="23" w:name="_Toc196590683"/>
+      <w:bookmarkStart w:id="22" w:name="_Toc196590683"/>
       <w:r>
         <w:t>Figure 1.4 Screen shot of code for create a new column for Categorized comments lengths</w:t>
       </w:r>
-      <w:bookmarkEnd w:id="23"/>
+      <w:bookmarkEnd w:id="22"/>
     </w:p>
     <w:p>
       <w:pPr>
@@ -5014,7 +5010,7 @@
       <w:pPr>
         <w:pStyle w:val="Heading3"/>
       </w:pPr>
-      <w:bookmarkStart w:id="24" w:name="_Toc196670751"/>
+      <w:bookmarkStart w:id="23" w:name="_Toc196670751"/>
       <w:r>
         <w:lastRenderedPageBreak/>
         <w:t xml:space="preserve">Transforming </w:t>
@@ -5022,7 +5018,7 @@
       <w:r>
         <w:t>the sentimental values:</w:t>
       </w:r>
-      <w:bookmarkEnd w:id="24"/>
+      <w:bookmarkEnd w:id="23"/>
     </w:p>
     <w:p>
       <w:r>
@@ -5035,7 +5031,7 @@
           <w:noProof/>
         </w:rPr>
         <w:drawing>
-          <wp:inline distT="0" distB="0" distL="0" distR="0" wp14:anchorId="73E04663" wp14:editId="7F82BCEF">
+          <wp:inline distT="0" distB="0" distL="0" distR="0" wp14:anchorId="5F5B73AE" wp14:editId="5271CD60">
             <wp:extent cx="5943600" cy="2589530"/>
             <wp:effectExtent l="0" t="0" r="0" b="1270"/>
             <wp:docPr id="10" name="Picture 10"/>
@@ -5075,14 +5071,14 @@
       <w:pPr>
         <w:pStyle w:val="Heading4"/>
       </w:pPr>
-      <w:bookmarkStart w:id="25" w:name="_Toc196590684"/>
+      <w:bookmarkStart w:id="24" w:name="_Toc196590684"/>
       <w:r>
         <w:t xml:space="preserve">Figure 1.5 </w:t>
       </w:r>
       <w:r>
         <w:t>Screen shot for code that transforms the sentimental values to numeric</w:t>
       </w:r>
-      <w:bookmarkEnd w:id="25"/>
+      <w:bookmarkEnd w:id="24"/>
     </w:p>
     <w:p>
       <w:pPr>
@@ -5111,7 +5107,7 @@
       <w:pPr>
         <w:pStyle w:val="Heading1"/>
       </w:pPr>
-      <w:bookmarkStart w:id="26" w:name="_Toc196670752"/>
+      <w:bookmarkStart w:id="25" w:name="_Toc196670752"/>
       <w:r>
         <w:lastRenderedPageBreak/>
         <w:t>Analytics</w:t>
@@ -5125,111 +5121,204 @@
       <w:r>
         <w:t>:</w:t>
       </w:r>
+      <w:bookmarkEnd w:id="25"/>
+    </w:p>
+    <w:p/>
+    <w:p>
+      <w:pPr>
+        <w:pStyle w:val="Heading2"/>
+      </w:pPr>
+      <w:bookmarkStart w:id="26" w:name="_Toc196670753"/>
+      <w:r>
+        <w:t>Machine Lear</w:t>
+      </w:r>
+      <w:r>
+        <w:t>n</w:t>
+      </w:r>
+      <w:r>
+        <w:t xml:space="preserve">ing </w:t>
+      </w:r>
+      <w:r>
+        <w:t>Model (</w:t>
+      </w:r>
+      <w:r>
+        <w:t>Research Question 1)</w:t>
+      </w:r>
+      <w:r>
+        <w:t>:</w:t>
+      </w:r>
       <w:bookmarkEnd w:id="26"/>
     </w:p>
     <w:p/>
     <w:p>
       <w:pPr>
-        <w:pStyle w:val="Heading2"/>
-      </w:pPr>
-      <w:bookmarkStart w:id="27" w:name="_Toc196670753"/>
-      <w:r>
-        <w:t>Machine Lear</w:t>
-      </w:r>
-      <w:r>
-        <w:t>n</w:t>
-      </w:r>
-      <w:r>
-        <w:t xml:space="preserve">ing </w:t>
-      </w:r>
-      <w:r>
-        <w:t>Model (</w:t>
-      </w:r>
-      <w:r>
-        <w:t>Research Question 1)</w:t>
-      </w:r>
-      <w:r>
+        <w:rPr>
+          <w:sz w:val="28"/>
+          <w:szCs w:val="28"/>
+        </w:rPr>
+      </w:pPr>
+      <w:r>
+        <w:rPr>
+          <w:sz w:val="28"/>
+          <w:szCs w:val="28"/>
+        </w:rPr>
+        <w:t>For our model</w:t>
+      </w:r>
+      <w:r>
+        <w:rPr>
+          <w:sz w:val="28"/>
+          <w:szCs w:val="28"/>
+        </w:rPr>
+        <w:t>,</w:t>
+      </w:r>
+      <w:r>
+        <w:rPr>
+          <w:sz w:val="28"/>
+          <w:szCs w:val="28"/>
+        </w:rPr>
+        <w:t xml:space="preserve"> we decided to go for Logistic Regression</w:t>
+      </w:r>
+      <w:r>
+        <w:rPr>
+          <w:sz w:val="28"/>
+          <w:szCs w:val="28"/>
+        </w:rPr>
+        <w:t xml:space="preserve"> classifier</w:t>
+      </w:r>
+      <w:r>
+        <w:rPr>
+          <w:sz w:val="28"/>
+          <w:szCs w:val="28"/>
+        </w:rPr>
+        <w:t xml:space="preserve"> + TF-</w:t>
+      </w:r>
+      <w:r>
+        <w:rPr>
+          <w:sz w:val="28"/>
+          <w:szCs w:val="28"/>
+        </w:rPr>
+        <w:t>IDF (</w:t>
+      </w:r>
+      <w:r>
+        <w:rPr>
+          <w:sz w:val="28"/>
+          <w:szCs w:val="28"/>
+        </w:rPr>
+        <w:t xml:space="preserve">Term </w:t>
+      </w:r>
+      <w:r>
+        <w:rPr>
+          <w:sz w:val="28"/>
+          <w:szCs w:val="28"/>
+        </w:rPr>
+        <w:t>frequency-inverse</w:t>
+      </w:r>
+      <w:r>
+        <w:rPr>
+          <w:sz w:val="28"/>
+          <w:szCs w:val="28"/>
+        </w:rPr>
+        <w:t xml:space="preserve"> Document Frequency</w:t>
+      </w:r>
+      <w:r>
+        <w:rPr>
+          <w:sz w:val="28"/>
+          <w:szCs w:val="28"/>
+        </w:rPr>
+        <w:t>) which is a great model for classification for this problem</w:t>
+      </w:r>
+      <w:r>
+        <w:rPr>
+          <w:sz w:val="28"/>
+          <w:szCs w:val="28"/>
+        </w:rPr>
+        <w:t>.</w:t>
+      </w:r>
+      <w:r>
+        <w:rPr>
+          <w:sz w:val="28"/>
+          <w:szCs w:val="28"/>
+        </w:rPr>
+        <w:t xml:space="preserve"> </w:t>
+      </w:r>
+    </w:p>
+    <w:p>
+      <w:pPr>
+        <w:rPr>
+          <w:sz w:val="28"/>
+          <w:szCs w:val="28"/>
+        </w:rPr>
+      </w:pPr>
+      <w:r>
+        <w:rPr>
+          <w:sz w:val="28"/>
+          <w:szCs w:val="28"/>
+        </w:rPr>
+        <w:t>TF-IDF</w:t>
+      </w:r>
+      <w:r>
+        <w:rPr>
+          <w:sz w:val="28"/>
+          <w:szCs w:val="28"/>
+        </w:rPr>
         <w:t>:</w:t>
       </w:r>
-      <w:bookmarkEnd w:id="27"/>
-    </w:p>
-    <w:p/>
-    <w:p>
-      <w:pPr>
-        <w:rPr>
-          <w:sz w:val="28"/>
-          <w:szCs w:val="28"/>
-        </w:rPr>
-      </w:pPr>
-      <w:r>
-        <w:rPr>
-          <w:sz w:val="28"/>
-          <w:szCs w:val="28"/>
-        </w:rPr>
-        <w:t>For our model</w:t>
-      </w:r>
-      <w:r>
-        <w:rPr>
-          <w:sz w:val="28"/>
-          <w:szCs w:val="28"/>
-        </w:rPr>
-        <w:t>,</w:t>
-      </w:r>
-      <w:r>
-        <w:rPr>
-          <w:sz w:val="28"/>
-          <w:szCs w:val="28"/>
-        </w:rPr>
-        <w:t xml:space="preserve"> we decided to go for Logistic Regression</w:t>
-      </w:r>
-      <w:r>
-        <w:rPr>
-          <w:sz w:val="28"/>
-          <w:szCs w:val="28"/>
-        </w:rPr>
-        <w:t xml:space="preserve"> classifier</w:t>
-      </w:r>
-      <w:r>
-        <w:rPr>
-          <w:sz w:val="28"/>
-          <w:szCs w:val="28"/>
-        </w:rPr>
-        <w:t xml:space="preserve"> + TF-</w:t>
-      </w:r>
-      <w:r>
-        <w:rPr>
-          <w:sz w:val="28"/>
-          <w:szCs w:val="28"/>
-        </w:rPr>
-        <w:t>IDF (</w:t>
-      </w:r>
-      <w:r>
-        <w:rPr>
-          <w:sz w:val="28"/>
-          <w:szCs w:val="28"/>
-        </w:rPr>
-        <w:t xml:space="preserve">Term </w:t>
-      </w:r>
-      <w:r>
-        <w:rPr>
-          <w:sz w:val="28"/>
-          <w:szCs w:val="28"/>
-        </w:rPr>
-        <w:t>frequency-inverse</w:t>
-      </w:r>
-      <w:r>
-        <w:rPr>
-          <w:sz w:val="28"/>
-          <w:szCs w:val="28"/>
-        </w:rPr>
-        <w:t xml:space="preserve"> Document Frequency</w:t>
-      </w:r>
-      <w:r>
-        <w:rPr>
-          <w:sz w:val="28"/>
-          <w:szCs w:val="28"/>
-        </w:rPr>
-        <w:t>) which is a great model for classification for this problem</w:t>
+      <w:r>
+        <w:rPr>
+          <w:sz w:val="28"/>
+          <w:szCs w:val="28"/>
+        </w:rPr>
+        <w:t xml:space="preserve"> converts each comment to a numeric vector for how often each word is repeated and common words are given lower weight while the more unique </w:t>
+      </w:r>
+      <w:r>
+        <w:rPr>
+          <w:sz w:val="28"/>
+          <w:szCs w:val="28"/>
+        </w:rPr>
+        <w:t xml:space="preserve">ones </w:t>
+      </w:r>
+      <w:r>
+        <w:rPr>
+          <w:sz w:val="28"/>
+          <w:szCs w:val="28"/>
+        </w:rPr>
+        <w:t>are given a bigger weight</w:t>
+      </w:r>
+    </w:p>
+    <w:p>
+      <w:pPr>
+        <w:rPr>
+          <w:sz w:val="28"/>
+          <w:szCs w:val="28"/>
+        </w:rPr>
+      </w:pPr>
+      <w:r>
+        <w:rPr>
+          <w:sz w:val="28"/>
+          <w:szCs w:val="28"/>
+        </w:rPr>
+        <w:t>Logistic Regression</w:t>
+      </w:r>
+      <w:r>
+        <w:rPr>
+          <w:sz w:val="28"/>
+          <w:szCs w:val="28"/>
+        </w:rPr>
+        <w:t xml:space="preserve">: takes the converted numeric vector </w:t>
+      </w:r>
+      <w:r>
+        <w:rPr>
+          <w:sz w:val="28"/>
+          <w:szCs w:val="28"/>
+        </w:rPr>
+        <w:t xml:space="preserve">and </w:t>
+      </w:r>
+      <w:r>
+        <w:rPr>
+          <w:sz w:val="28"/>
+          <w:szCs w:val="28"/>
+        </w:rPr>
+        <w:t>it classifies them into our sentimental categories (Positive, Neutral, and Negative)</w:t>
       </w:r>
       <w:r>
         <w:rPr>
@@ -5238,27 +5327,55 @@
         </w:rPr>
         <w:t>.</w:t>
       </w:r>
-      <w:r>
-        <w:rPr>
-          <w:sz w:val="28"/>
-          <w:szCs w:val="28"/>
-        </w:rPr>
-        <w:t xml:space="preserve"> </w:t>
-      </w:r>
-    </w:p>
-    <w:p>
-      <w:pPr>
-        <w:rPr>
-          <w:sz w:val="28"/>
-          <w:szCs w:val="28"/>
-        </w:rPr>
-      </w:pPr>
-      <w:r>
-        <w:rPr>
-          <w:sz w:val="28"/>
-          <w:szCs w:val="28"/>
-        </w:rPr>
-        <w:t>TF-IDF</w:t>
+    </w:p>
+    <w:p>
+      <w:pPr>
+        <w:rPr>
+          <w:sz w:val="28"/>
+          <w:szCs w:val="28"/>
+        </w:rPr>
+      </w:pPr>
+      <w:r>
+        <w:rPr>
+          <w:sz w:val="28"/>
+          <w:szCs w:val="28"/>
+        </w:rPr>
+        <w:t xml:space="preserve">We fit </w:t>
+      </w:r>
+      <w:r>
+        <w:rPr>
+          <w:sz w:val="28"/>
+          <w:szCs w:val="28"/>
+        </w:rPr>
+        <w:t xml:space="preserve">the </w:t>
+      </w:r>
+      <w:r>
+        <w:rPr>
+          <w:sz w:val="28"/>
+          <w:szCs w:val="28"/>
+        </w:rPr>
+        <w:t>model with the train data and then we give test data x field only so it can predict the target</w:t>
+      </w:r>
+      <w:r>
+        <w:rPr>
+          <w:sz w:val="28"/>
+          <w:szCs w:val="28"/>
+        </w:rPr>
+        <w:t xml:space="preserve"> here was </w:t>
+      </w:r>
+      <w:r>
+        <w:rPr>
+          <w:sz w:val="28"/>
+          <w:szCs w:val="28"/>
+        </w:rPr>
+        <w:t xml:space="preserve">the </w:t>
+      </w:r>
+      <w:r>
+        <w:rPr>
+          <w:sz w:val="28"/>
+          <w:szCs w:val="28"/>
+        </w:rPr>
+        <w:t>result after predictions</w:t>
       </w:r>
       <w:r>
         <w:rPr>
@@ -5267,127 +5384,6 @@
         </w:rPr>
         <w:t>:</w:t>
       </w:r>
-      <w:r>
-        <w:rPr>
-          <w:sz w:val="28"/>
-          <w:szCs w:val="28"/>
-        </w:rPr>
-        <w:t xml:space="preserve"> converts each comment to a numeric vector for how often each word is repeated and common words are given lower weight while the more unique </w:t>
-      </w:r>
-      <w:r>
-        <w:rPr>
-          <w:sz w:val="28"/>
-          <w:szCs w:val="28"/>
-        </w:rPr>
-        <w:t xml:space="preserve">ones </w:t>
-      </w:r>
-      <w:r>
-        <w:rPr>
-          <w:sz w:val="28"/>
-          <w:szCs w:val="28"/>
-        </w:rPr>
-        <w:t>are given a bigger weight</w:t>
-      </w:r>
-    </w:p>
-    <w:p>
-      <w:pPr>
-        <w:rPr>
-          <w:sz w:val="28"/>
-          <w:szCs w:val="28"/>
-        </w:rPr>
-      </w:pPr>
-      <w:r>
-        <w:rPr>
-          <w:sz w:val="28"/>
-          <w:szCs w:val="28"/>
-        </w:rPr>
-        <w:t>Logistic Regression</w:t>
-      </w:r>
-      <w:r>
-        <w:rPr>
-          <w:sz w:val="28"/>
-          <w:szCs w:val="28"/>
-        </w:rPr>
-        <w:t xml:space="preserve">: takes the converted numeric vector </w:t>
-      </w:r>
-      <w:r>
-        <w:rPr>
-          <w:sz w:val="28"/>
-          <w:szCs w:val="28"/>
-        </w:rPr>
-        <w:t xml:space="preserve">and </w:t>
-      </w:r>
-      <w:r>
-        <w:rPr>
-          <w:sz w:val="28"/>
-          <w:szCs w:val="28"/>
-        </w:rPr>
-        <w:t>it classifies them into our sentimental categories (Positive, Neutral, and Negative)</w:t>
-      </w:r>
-      <w:r>
-        <w:rPr>
-          <w:sz w:val="28"/>
-          <w:szCs w:val="28"/>
-        </w:rPr>
-        <w:t>.</w:t>
-      </w:r>
-    </w:p>
-    <w:p>
-      <w:pPr>
-        <w:rPr>
-          <w:sz w:val="28"/>
-          <w:szCs w:val="28"/>
-        </w:rPr>
-      </w:pPr>
-      <w:r>
-        <w:rPr>
-          <w:sz w:val="28"/>
-          <w:szCs w:val="28"/>
-        </w:rPr>
-        <w:t xml:space="preserve">We fit </w:t>
-      </w:r>
-      <w:r>
-        <w:rPr>
-          <w:sz w:val="28"/>
-          <w:szCs w:val="28"/>
-        </w:rPr>
-        <w:t xml:space="preserve">the </w:t>
-      </w:r>
-      <w:r>
-        <w:rPr>
-          <w:sz w:val="28"/>
-          <w:szCs w:val="28"/>
-        </w:rPr>
-        <w:t>model with the train data and then we give test data x field only so it can predict the target</w:t>
-      </w:r>
-      <w:r>
-        <w:rPr>
-          <w:sz w:val="28"/>
-          <w:szCs w:val="28"/>
-        </w:rPr>
-        <w:t xml:space="preserve"> here was </w:t>
-      </w:r>
-      <w:r>
-        <w:rPr>
-          <w:sz w:val="28"/>
-          <w:szCs w:val="28"/>
-        </w:rPr>
-        <w:t xml:space="preserve">the </w:t>
-      </w:r>
-      <w:r>
-        <w:rPr>
-          <w:sz w:val="28"/>
-          <w:szCs w:val="28"/>
-        </w:rPr>
-        <w:t>result after predictions</w:t>
-      </w:r>
-      <w:r>
-        <w:rPr>
-          <w:sz w:val="28"/>
-          <w:szCs w:val="28"/>
-        </w:rPr>
-        <w:t>:</w:t>
-      </w:r>
     </w:p>
     <w:p>
       <w:pPr>
@@ -5402,7 +5398,7 @@
           <w:noProof/>
         </w:rPr>
         <w:drawing>
-          <wp:inline distT="0" distB="0" distL="0" distR="0" wp14:anchorId="6BC5F24C" wp14:editId="01645F8F">
+          <wp:inline distT="0" distB="0" distL="0" distR="0" wp14:anchorId="72E0BCAE" wp14:editId="32B35320">
             <wp:extent cx="4086225" cy="1809750"/>
             <wp:effectExtent l="0" t="0" r="9525" b="0"/>
             <wp:docPr id="12" name="Picture 12"/>
@@ -5442,11 +5438,11 @@
       <w:pPr>
         <w:pStyle w:val="Heading4"/>
       </w:pPr>
-      <w:bookmarkStart w:id="28" w:name="_Toc196590685"/>
+      <w:bookmarkStart w:id="27" w:name="_Toc196590685"/>
       <w:r>
         <w:t>Figure 2.0 screen shot of Classification model states for predictions</w:t>
       </w:r>
-      <w:bookmarkEnd w:id="28"/>
+      <w:bookmarkEnd w:id="27"/>
     </w:p>
     <w:p>
       <w:pPr>
@@ -5553,12 +5549,12 @@
       <w:pPr>
         <w:pStyle w:val="Heading3"/>
       </w:pPr>
-      <w:bookmarkStart w:id="29" w:name="_Toc196670754"/>
+      <w:bookmarkStart w:id="28" w:name="_Toc196670754"/>
       <w:r>
         <w:lastRenderedPageBreak/>
         <w:t>Hyper Tuning:</w:t>
       </w:r>
-      <w:bookmarkEnd w:id="29"/>
+      <w:bookmarkEnd w:id="28"/>
     </w:p>
     <w:p/>
     <w:p>
@@ -5701,7 +5697,7 @@
           <w:noProof/>
         </w:rPr>
         <w:drawing>
-          <wp:inline distT="0" distB="0" distL="0" distR="0" wp14:anchorId="191B10C3" wp14:editId="56062318">
+          <wp:inline distT="0" distB="0" distL="0" distR="0" wp14:anchorId="2488CC77" wp14:editId="2F18C2E7">
             <wp:extent cx="4076700" cy="1809750"/>
             <wp:effectExtent l="0" t="0" r="0" b="0"/>
             <wp:docPr id="13" name="Picture 13"/>
@@ -5741,11 +5737,11 @@
       <w:pPr>
         <w:pStyle w:val="Heading4"/>
       </w:pPr>
-      <w:bookmarkStart w:id="30" w:name="_Toc196590686"/>
+      <w:bookmarkStart w:id="29" w:name="_Toc196590686"/>
       <w:r>
         <w:t>Figure 2.1 Screen shot of classification model predictions after hyper tuning</w:t>
       </w:r>
-      <w:bookmarkEnd w:id="30"/>
+      <w:bookmarkEnd w:id="29"/>
     </w:p>
     <w:p>
       <w:pPr>
@@ -5857,12 +5853,12 @@
           <w:szCs w:val="26"/>
         </w:rPr>
       </w:pPr>
-      <w:bookmarkStart w:id="31" w:name="_Toc196670755"/>
+      <w:bookmarkStart w:id="30" w:name="_Toc196670755"/>
       <w:r>
         <w:lastRenderedPageBreak/>
         <w:t>Model performance:</w:t>
       </w:r>
-      <w:bookmarkEnd w:id="31"/>
+      <w:bookmarkEnd w:id="30"/>
     </w:p>
     <w:p>
       <w:pPr>
@@ -5951,7 +5947,7 @@
           <w:szCs w:val="28"/>
         </w:rPr>
         <w:drawing>
-          <wp:inline distT="0" distB="0" distL="0" distR="0" wp14:anchorId="57E1D3E7" wp14:editId="35370DC3">
+          <wp:inline distT="0" distB="0" distL="0" distR="0" wp14:anchorId="63F9F14E" wp14:editId="06AB31EE">
             <wp:extent cx="4791075" cy="4314825"/>
             <wp:effectExtent l="0" t="0" r="9525" b="9525"/>
             <wp:docPr id="15" name="Picture 15"/>
@@ -5991,14 +5987,14 @@
       <w:pPr>
         <w:pStyle w:val="Heading4"/>
       </w:pPr>
-      <w:bookmarkStart w:id="32" w:name="_Toc196590687"/>
+      <w:bookmarkStart w:id="31" w:name="_Toc196590687"/>
       <w:r>
         <w:t>Figure 2.2 visualization graph for the model predictions for the accuracy</w:t>
       </w:r>
       <w:r>
         <w:t xml:space="preserve"> confusion matrix</w:t>
       </w:r>
-      <w:bookmarkEnd w:id="32"/>
+      <w:bookmarkEnd w:id="31"/>
     </w:p>
     <w:p>
       <w:pPr>
@@ -6123,12 +6119,12 @@
       <w:pPr>
         <w:pStyle w:val="Heading1"/>
       </w:pPr>
-      <w:bookmarkStart w:id="33" w:name="_Toc196670756"/>
+      <w:bookmarkStart w:id="32" w:name="_Toc196670756"/>
       <w:r>
         <w:lastRenderedPageBreak/>
         <w:t>Research Question 2:</w:t>
       </w:r>
-      <w:bookmarkEnd w:id="33"/>
+      <w:bookmarkEnd w:id="32"/>
     </w:p>
     <w:p/>
     <w:p>
@@ -6223,7 +6219,7 @@
           <w:szCs w:val="24"/>
         </w:rPr>
         <w:drawing>
-          <wp:inline distT="0" distB="0" distL="0" distR="0" wp14:anchorId="1C11AF37" wp14:editId="229C30C8">
+          <wp:inline distT="0" distB="0" distL="0" distR="0" wp14:anchorId="70A71CD9" wp14:editId="560AA32C">
             <wp:extent cx="5943600" cy="5001895"/>
             <wp:effectExtent l="0" t="0" r="0" b="8255"/>
             <wp:docPr id="2" name="Picture 2"/>
@@ -6263,19 +6259,11 @@
       <w:pPr>
         <w:pStyle w:val="Heading4"/>
       </w:pPr>
-      <w:bookmarkStart w:id="34" w:name="_Toc196590688"/>
-      <w:r>
-        <w:t xml:space="preserve">Figure 3.0 </w:t>
-      </w:r>
-      <w:proofErr w:type="spellStart"/>
-      <w:r>
-        <w:t>heatmap</w:t>
-      </w:r>
-      <w:proofErr w:type="spellEnd"/>
-      <w:r>
-        <w:t xml:space="preserve"> that visualize correlation between Comment length and Sentimental value</w:t>
-      </w:r>
-      <w:bookmarkEnd w:id="34"/>
+      <w:bookmarkStart w:id="33" w:name="_Toc196590688"/>
+      <w:r>
+        <w:t>Figure 3.0 heatmap that visualize correlation between Comment length and Sentimental value</w:t>
+      </w:r>
+      <w:bookmarkEnd w:id="33"/>
     </w:p>
     <w:p>
       <w:pPr>
@@ -6375,12 +6363,12 @@
       <w:pPr>
         <w:pStyle w:val="Heading1"/>
       </w:pPr>
-      <w:bookmarkStart w:id="35" w:name="_Toc196670757"/>
+      <w:bookmarkStart w:id="34" w:name="_Toc196670757"/>
       <w:r>
         <w:lastRenderedPageBreak/>
         <w:t>Research Question 3:</w:t>
       </w:r>
-      <w:bookmarkEnd w:id="35"/>
+      <w:bookmarkEnd w:id="34"/>
     </w:p>
     <w:p/>
     <w:p>
@@ -6517,7 +6505,7 @@
           <w:noProof/>
         </w:rPr>
         <w:drawing>
-          <wp:inline distT="0" distB="0" distL="0" distR="0" wp14:anchorId="5B04F5EE" wp14:editId="03DB2F9A">
+          <wp:inline distT="0" distB="0" distL="0" distR="0" wp14:anchorId="7122B004" wp14:editId="5AC76BE8">
             <wp:extent cx="5943600" cy="3172460"/>
             <wp:effectExtent l="0" t="0" r="0" b="8890"/>
             <wp:docPr id="5" name="Picture 5"/>
@@ -6557,11 +6545,137 @@
       <w:pPr>
         <w:pStyle w:val="Heading4"/>
       </w:pPr>
-      <w:bookmarkStart w:id="36" w:name="_Toc196590689"/>
+      <w:bookmarkStart w:id="35" w:name="_Toc196590689"/>
       <w:r>
         <w:t>Figure 4.0 screen shot of code for the splitting of comments to 3 groups for each sentimental value</w:t>
       </w:r>
-      <w:bookmarkEnd w:id="36"/>
+      <w:bookmarkEnd w:id="35"/>
+    </w:p>
+    <w:p>
+      <w:pPr>
+        <w:rPr>
+          <w:rFonts w:ascii="Arial" w:hAnsi="Arial" w:cs="Arial"/>
+          <w:sz w:val="28"/>
+          <w:szCs w:val="28"/>
+        </w:rPr>
+      </w:pPr>
+    </w:p>
+    <w:p>
+      <w:pPr>
+        <w:rPr>
+          <w:rFonts w:ascii="Arial" w:hAnsi="Arial" w:cs="Arial"/>
+          <w:sz w:val="28"/>
+          <w:szCs w:val="28"/>
+        </w:rPr>
+      </w:pPr>
+      <w:r>
+        <w:rPr>
+          <w:rFonts w:ascii="Arial" w:hAnsi="Arial" w:cs="Arial"/>
+          <w:sz w:val="28"/>
+          <w:szCs w:val="28"/>
+        </w:rPr>
+        <w:lastRenderedPageBreak/>
+        <w:t xml:space="preserve">Here </w:t>
+      </w:r>
+      <w:proofErr w:type="gramStart"/>
+      <w:r>
+        <w:rPr>
+          <w:rFonts w:ascii="Arial" w:hAnsi="Arial" w:cs="Arial"/>
+          <w:sz w:val="28"/>
+          <w:szCs w:val="28"/>
+        </w:rPr>
+        <w:t>a graph</w:t>
+      </w:r>
+      <w:proofErr w:type="gramEnd"/>
+      <w:r>
+        <w:rPr>
+          <w:rFonts w:ascii="Arial" w:hAnsi="Arial" w:cs="Arial"/>
+          <w:sz w:val="28"/>
+          <w:szCs w:val="28"/>
+        </w:rPr>
+        <w:t xml:space="preserve"> for </w:t>
+      </w:r>
+      <w:proofErr w:type="gramStart"/>
+      <w:r>
+        <w:rPr>
+          <w:rFonts w:ascii="Arial" w:hAnsi="Arial" w:cs="Arial"/>
+          <w:sz w:val="28"/>
+          <w:szCs w:val="28"/>
+        </w:rPr>
+        <w:t>top</w:t>
+      </w:r>
+      <w:proofErr w:type="gramEnd"/>
+      <w:r>
+        <w:rPr>
+          <w:rFonts w:ascii="Arial" w:hAnsi="Arial" w:cs="Arial"/>
+          <w:sz w:val="28"/>
+          <w:szCs w:val="28"/>
+        </w:rPr>
+        <w:t xml:space="preserve"> 5 words from positive and negative comment (unweighted)</w:t>
+      </w:r>
+      <w:r>
+        <w:rPr>
+          <w:rFonts w:ascii="Arial" w:hAnsi="Arial" w:cs="Arial"/>
+          <w:sz w:val="28"/>
+          <w:szCs w:val="28"/>
+        </w:rPr>
+        <w:t>:</w:t>
+      </w:r>
+      <w:r>
+        <w:rPr>
+          <w:noProof/>
+        </w:rPr>
+        <w:t xml:space="preserve"> </w:t>
+      </w:r>
+      <w:r>
+        <w:rPr>
+          <w:noProof/>
+        </w:rPr>
+        <w:drawing>
+          <wp:inline distT="0" distB="0" distL="0" distR="0" wp14:anchorId="4C874E75" wp14:editId="38EF47BF">
+            <wp:extent cx="5943600" cy="2507615"/>
+            <wp:effectExtent l="0" t="0" r="0" b="6985"/>
+            <wp:docPr id="1405952016" name="Picture 1" descr="A green and pink bars&#10;&#10;AI-generated content may be incorrect."/>
+            <wp:cNvGraphicFramePr>
+              <a:graphicFrameLocks xmlns:a="http://schemas.openxmlformats.org/drawingml/2006/main" noChangeAspect="1"/>
+            </wp:cNvGraphicFramePr>
+            <a:graphic xmlns:a="http://schemas.openxmlformats.org/drawingml/2006/main">
+              <a:graphicData uri="http://schemas.openxmlformats.org/drawingml/2006/picture">
+                <pic:pic xmlns:pic="http://schemas.openxmlformats.org/drawingml/2006/picture">
+                  <pic:nvPicPr>
+                    <pic:cNvPr id="1405952016" name="Picture 1" descr="A green and pink bars&#10;&#10;AI-generated content may be incorrect."/>
+                    <pic:cNvPicPr/>
+                  </pic:nvPicPr>
+                  <pic:blipFill>
+                    <a:blip r:embed="rId20"/>
+                    <a:stretch>
+                      <a:fillRect/>
+                    </a:stretch>
+                  </pic:blipFill>
+                  <pic:spPr>
+                    <a:xfrm>
+                      <a:off x="0" y="0"/>
+                      <a:ext cx="5943600" cy="2507615"/>
+                    </a:xfrm>
+                    <a:prstGeom prst="rect">
+                      <a:avLst/>
+                    </a:prstGeom>
+                  </pic:spPr>
+                </pic:pic>
+              </a:graphicData>
+            </a:graphic>
+          </wp:inline>
+        </w:drawing>
+      </w:r>
+    </w:p>
+    <w:p>
+      <w:pPr>
+        <w:rPr>
+          <w:rFonts w:ascii="Arial" w:hAnsi="Arial" w:cs="Arial"/>
+          <w:sz w:val="28"/>
+          <w:szCs w:val="28"/>
+        </w:rPr>
+      </w:pPr>
     </w:p>
     <w:p>
       <w:pPr>
@@ -6657,12 +6771,19 @@
       <w:pPr>
         <w:pStyle w:val="Heading1"/>
       </w:pPr>
-      <w:bookmarkStart w:id="37" w:name="_Toc196670758"/>
+      <w:bookmarkStart w:id="36" w:name="_Toc196670758"/>
+    </w:p>
+    <w:p/>
+    <w:p/>
+    <w:p>
+      <w:pPr>
+        <w:pStyle w:val="Heading1"/>
+      </w:pPr>
       <w:r>
         <w:lastRenderedPageBreak/>
         <w:t>Challenges to the code:</w:t>
       </w:r>
-      <w:bookmarkEnd w:id="37"/>
+      <w:bookmarkEnd w:id="36"/>
     </w:p>
     <w:p>
       <w:pPr>
@@ -6678,13 +6799,46 @@
       <w:pPr>
         <w:pStyle w:val="Heading2"/>
       </w:pPr>
-      <w:bookmarkStart w:id="38" w:name="_Toc196670759"/>
+      <w:bookmarkStart w:id="37" w:name="_Toc196670759"/>
       <w:r>
         <w:t>Empty comments</w:t>
       </w:r>
       <w:r>
         <w:t>:</w:t>
       </w:r>
+      <w:bookmarkEnd w:id="37"/>
+    </w:p>
+    <w:p/>
+    <w:p>
+      <w:pPr>
+        <w:rPr>
+          <w:rFonts w:ascii="Arial" w:hAnsi="Arial" w:cs="Arial"/>
+          <w:sz w:val="28"/>
+          <w:szCs w:val="28"/>
+        </w:rPr>
+      </w:pPr>
+      <w:r>
+        <w:rPr>
+          <w:rFonts w:ascii="Arial" w:hAnsi="Arial" w:cs="Arial"/>
+          <w:sz w:val="28"/>
+          <w:szCs w:val="28"/>
+        </w:rPr>
+        <w:t>The app handles empty comments by showing a warning that text input is empty but if we want to prevent this problem completely we can strip to prevent model from predicting empty inputs.</w:t>
+      </w:r>
+    </w:p>
+    <w:p>
+      <w:pPr>
+        <w:pStyle w:val="Heading1"/>
+      </w:pPr>
+    </w:p>
+    <w:p>
+      <w:pPr>
+        <w:pStyle w:val="Heading2"/>
+      </w:pPr>
+      <w:bookmarkStart w:id="38" w:name="_Toc196670760"/>
+      <w:r>
+        <w:t>Very Short or very long comment:</w:t>
+      </w:r>
       <w:bookmarkEnd w:id="38"/>
     </w:p>
     <w:p/>
@@ -6702,73 +6856,40 @@
           <w:sz w:val="28"/>
           <w:szCs w:val="28"/>
         </w:rPr>
-        <w:t>The app handles empty comments by showing a warning that text input is empty but if we want to prevent this problem completely we can strip to prevent model from predicting empty inputs.</w:t>
-      </w:r>
-    </w:p>
-    <w:p>
-      <w:pPr>
-        <w:pStyle w:val="Heading1"/>
+        <w:t>Extremely short comments</w:t>
+      </w:r>
+      <w:r>
+        <w:rPr>
+          <w:rFonts w:ascii="Arial" w:hAnsi="Arial" w:cs="Arial"/>
+          <w:sz w:val="28"/>
+          <w:szCs w:val="28"/>
+        </w:rPr>
+        <w:t xml:space="preserve"> or long one might confuse our model to counter such problem we can allow model to predict such comment but log warning for the comment being too short or long, or better method is to set minimum and maximum character length.</w:t>
+      </w:r>
+    </w:p>
+    <w:p>
+      <w:pPr>
+        <w:rPr>
+          <w:rFonts w:ascii="Arial" w:hAnsi="Arial" w:cs="Arial"/>
+          <w:sz w:val="28"/>
+          <w:szCs w:val="28"/>
+        </w:rPr>
       </w:pPr>
     </w:p>
     <w:p>
       <w:pPr>
         <w:pStyle w:val="Heading2"/>
-      </w:pPr>
-      <w:bookmarkStart w:id="39" w:name="_Toc196670760"/>
-      <w:r>
-        <w:t>Very Short or very long comment:</w:t>
+        <w:rPr>
+          <w:rFonts w:cs="Arial"/>
+          <w:sz w:val="28"/>
+          <w:szCs w:val="28"/>
+        </w:rPr>
+      </w:pPr>
+      <w:bookmarkStart w:id="39" w:name="_Toc196670761"/>
+      <w:r>
+        <w:t>Incorrect Data input:</w:t>
       </w:r>
       <w:bookmarkEnd w:id="39"/>
-    </w:p>
-    <w:p/>
-    <w:p>
-      <w:pPr>
-        <w:rPr>
-          <w:rFonts w:ascii="Arial" w:hAnsi="Arial" w:cs="Arial"/>
-          <w:sz w:val="28"/>
-          <w:szCs w:val="28"/>
-        </w:rPr>
-      </w:pPr>
-      <w:r>
-        <w:rPr>
-          <w:rFonts w:ascii="Arial" w:hAnsi="Arial" w:cs="Arial"/>
-          <w:sz w:val="28"/>
-          <w:szCs w:val="28"/>
-        </w:rPr>
-        <w:t>Extremely short comments</w:t>
-      </w:r>
-      <w:r>
-        <w:rPr>
-          <w:rFonts w:ascii="Arial" w:hAnsi="Arial" w:cs="Arial"/>
-          <w:sz w:val="28"/>
-          <w:szCs w:val="28"/>
-        </w:rPr>
-        <w:t xml:space="preserve"> or long one might confuse our model to counter such problem we can allow model to predict such comment but log warning for the comment being too short or long, or better method is to set minimum and maximum character length.</w:t>
-      </w:r>
-    </w:p>
-    <w:p>
-      <w:pPr>
-        <w:rPr>
-          <w:rFonts w:ascii="Arial" w:hAnsi="Arial" w:cs="Arial"/>
-          <w:sz w:val="28"/>
-          <w:szCs w:val="28"/>
-        </w:rPr>
-      </w:pPr>
-    </w:p>
-    <w:p>
-      <w:pPr>
-        <w:pStyle w:val="Heading2"/>
-        <w:rPr>
-          <w:rFonts w:cs="Arial"/>
-          <w:sz w:val="28"/>
-          <w:szCs w:val="28"/>
-        </w:rPr>
-      </w:pPr>
-      <w:bookmarkStart w:id="40" w:name="_Toc196670761"/>
-      <w:r>
-        <w:t>Incorrect Data input:</w:t>
-      </w:r>
-      <w:bookmarkEnd w:id="40"/>
     </w:p>
     <w:p/>
     <w:p>
@@ -6837,15 +6958,17 @@
     </w:p>
     <w:p/>
     <w:p>
+      <w:bookmarkStart w:id="40" w:name="_Toc196670762"/>
+    </w:p>
+    <w:p>
       <w:pPr>
         <w:pStyle w:val="Heading1"/>
       </w:pPr>
-      <w:bookmarkStart w:id="41" w:name="_Toc196670762"/>
       <w:r>
         <w:lastRenderedPageBreak/>
         <w:t>Conclusion:</w:t>
       </w:r>
-      <w:bookmarkEnd w:id="41"/>
+      <w:bookmarkEnd w:id="40"/>
     </w:p>
     <w:p/>
     <w:p>
@@ -7119,19 +7242,12 @@
       </w:pPr>
     </w:p>
     <w:p>
-      <w:pPr>
-        <w:rPr>
-          <w:rFonts w:ascii="Arial" w:hAnsi="Arial" w:cs="Arial"/>
-          <w:sz w:val="28"/>
-          <w:szCs w:val="28"/>
-        </w:rPr>
-      </w:pPr>
+      <w:bookmarkStart w:id="41" w:name="_Toc196670763"/>
     </w:p>
     <w:p>
       <w:pPr>
         <w:pStyle w:val="Heading1"/>
       </w:pPr>
-      <w:bookmarkStart w:id="42" w:name="_Toc196670763"/>
       <w:r>
         <w:lastRenderedPageBreak/>
         <w:t xml:space="preserve">Link to </w:t>
@@ -7142,16 +7258,16 @@
       <w:r>
         <w:t>:</w:t>
       </w:r>
-      <w:bookmarkEnd w:id="42"/>
-    </w:p>
-    <w:p>
-      <w:pPr>
-        <w:rPr>
-          <w:sz w:val="28"/>
-          <w:szCs w:val="28"/>
-        </w:rPr>
-      </w:pPr>
-      <w:hyperlink r:id="rId20" w:history="1">
+      <w:bookmarkEnd w:id="41"/>
+    </w:p>
+    <w:p>
+      <w:pPr>
+        <w:rPr>
+          <w:sz w:val="28"/>
+          <w:szCs w:val="28"/>
+        </w:rPr>
+      </w:pPr>
+      <w:hyperlink r:id="rId21" w:history="1">
         <w:r>
           <w:rPr>
             <w:rStyle w:val="Hyperlink"/>
@@ -7167,7 +7283,7 @@
       <w:pPr>
         <w:pStyle w:val="Heading1"/>
       </w:pPr>
-      <w:bookmarkStart w:id="43" w:name="_Toc196670764"/>
+      <w:bookmarkStart w:id="42" w:name="_Toc196670764"/>
       <w:r>
         <w:t xml:space="preserve">Link to </w:t>
       </w:r>
@@ -7179,16 +7295,16 @@
       <w:r>
         <w:t xml:space="preserve"> app:</w:t>
       </w:r>
-      <w:bookmarkEnd w:id="43"/>
-    </w:p>
-    <w:p>
-      <w:pPr>
-        <w:rPr>
-          <w:sz w:val="28"/>
-          <w:szCs w:val="28"/>
-        </w:rPr>
-      </w:pPr>
-      <w:hyperlink r:id="rId21" w:tgtFrame="_blank" w:tooltip="https://data-science-project-7txhakkuxlr9ip8rqwzo3o.streamlit.app/" w:history="1">
+      <w:bookmarkEnd w:id="42"/>
+    </w:p>
+    <w:p>
+      <w:pPr>
+        <w:rPr>
+          <w:sz w:val="28"/>
+          <w:szCs w:val="28"/>
+        </w:rPr>
+      </w:pPr>
+      <w:hyperlink r:id="rId22" w:tgtFrame="_blank" w:tooltip="https://data-science-project-7txhakkuxlr9ip8rqwzo3o.streamlit.app/" w:history="1">
         <w:r>
           <w:rPr>
             <w:rStyle w:val="Hyperlink"/>
@@ -7213,11 +7329,11 @@
       <w:pPr>
         <w:pStyle w:val="Heading1"/>
       </w:pPr>
-      <w:bookmarkStart w:id="44" w:name="_Toc196670765"/>
+      <w:bookmarkStart w:id="43" w:name="_Toc196670765"/>
       <w:r>
         <w:t>Reference used for the project:</w:t>
       </w:r>
-      <w:bookmarkEnd w:id="44"/>
+      <w:bookmarkEnd w:id="43"/>
     </w:p>
     <w:p/>
     <w:p>
@@ -7235,8 +7351,6 @@
           <w:szCs w:val="28"/>
         </w:rPr>
       </w:pPr>
-      <w:proofErr w:type="spellStart"/>
-      <w:proofErr w:type="gramStart"/>
       <w:r>
         <w:rPr>
           <w:rFonts w:ascii="Arial" w:hAnsi="Arial" w:cs="Arial"/>
@@ -7245,9 +7359,9 @@
           <w:sz w:val="28"/>
           <w:szCs w:val="28"/>
         </w:rPr>
-        <w:t>scikit</w:t>
-      </w:r>
-      <w:proofErr w:type="spellEnd"/>
+        <w:t>scikit-</w:t>
+      </w:r>
+      <w:proofErr w:type="gramStart"/>
       <w:r>
         <w:rPr>
           <w:rFonts w:ascii="Arial" w:hAnsi="Arial" w:cs="Arial"/>
@@ -7256,7 +7370,7 @@
           <w:sz w:val="28"/>
           <w:szCs w:val="28"/>
         </w:rPr>
-        <w:t>-</w:t>
+        <w:t>learn:</w:t>
       </w:r>
       <w:proofErr w:type="gramEnd"/>
       <w:r>
@@ -7267,29 +7381,7 @@
           <w:sz w:val="28"/>
           <w:szCs w:val="28"/>
         </w:rPr>
-        <w:t xml:space="preserve">learn: machine learning in Python — </w:t>
-      </w:r>
-      <w:proofErr w:type="spellStart"/>
-      <w:r>
-        <w:rPr>
-          <w:rFonts w:ascii="Arial" w:hAnsi="Arial" w:cs="Arial"/>
-          <w:i/>
-          <w:iCs/>
-          <w:sz w:val="28"/>
-          <w:szCs w:val="28"/>
-        </w:rPr>
-        <w:t>scikit</w:t>
-      </w:r>
-      <w:proofErr w:type="spellEnd"/>
-      <w:r>
-        <w:rPr>
-          <w:rFonts w:ascii="Arial" w:hAnsi="Arial" w:cs="Arial"/>
-          <w:i/>
-          <w:iCs/>
-          <w:sz w:val="28"/>
-          <w:szCs w:val="28"/>
-        </w:rPr>
-        <w:t>-learn 1.6.1 documentation</w:t>
+        <w:t xml:space="preserve"> machine learning in Python — scikit-learn 1.6.1 documentation</w:t>
       </w:r>
       <w:r>
         <w:rPr>
@@ -7323,7 +7415,7 @@
         </w:rPr>
         <w:t xml:space="preserve">. </w:t>
       </w:r>
-      <w:hyperlink r:id="rId22" w:history="1">
+      <w:hyperlink r:id="rId23" w:history="1">
         <w:r>
           <w:rPr>
             <w:rStyle w:val="Hyperlink"/>
@@ -7396,7 +7488,7 @@
         </w:rPr>
         <w:t xml:space="preserve">). </w:t>
       </w:r>
-      <w:hyperlink r:id="rId23" w:history="1">
+      <w:hyperlink r:id="rId24" w:history="1">
         <w:r>
           <w:rPr>
             <w:rStyle w:val="Hyperlink"/>
@@ -7429,9 +7521,9 @@
       </w:pPr>
     </w:p>
     <w:sectPr>
-      <w:headerReference w:type="default" r:id="rId24"/>
-      <w:footerReference w:type="default" r:id="rId25"/>
-      <w:headerReference w:type="first" r:id="rId26"/>
+      <w:headerReference w:type="default" r:id="rId25"/>
+      <w:footerReference w:type="default" r:id="rId26"/>
+      <w:headerReference w:type="first" r:id="rId27"/>
       <w:pgSz w:w="12240" w:h="15840"/>
       <w:pgMar w:top="1440" w:right="1440" w:bottom="1440" w:left="1440" w:header="720" w:footer="720" w:gutter="0"/>
       <w:cols w:space="720"/>
@@ -7443,7 +7535,7 @@
 </file>
 
 <file path=word/endnotes.xml><?xml version="1.0" encoding="utf-8"?>
-<w:endnotes xmlns:wpc="http://schemas.microsoft.com/office/word/2010/wordprocessingCanvas" xmlns:mc="http://schemas.openxmlformats.org/markup-compatibility/2006" xmlns:o="urn:schemas-microsoft-com:office:office" xmlns:r="http://schemas.openxmlformats.org/officeDocument/2006/relationships" xmlns:m="http://schemas.openxmlformats.org/officeDocument/2006/math" xmlns:v="urn:schemas-microsoft-com:vml" xmlns:wp14="http://schemas.microsoft.com/office/word/2010/wordprocessingDrawing" xmlns:wp="http://schemas.openxmlformats.org/drawingml/2006/wordprocessingDrawing" xmlns:w10="urn:schemas-microsoft-com:office:word" xmlns:w="http://schemas.openxmlformats.org/wordprocessingml/2006/main" xmlns:w14="http://schemas.microsoft.com/office/word/2010/wordml" xmlns:w15="http://schemas.microsoft.com/office/word/2012/wordml" xmlns:wpg="http://schemas.microsoft.com/office/word/2010/wordprocessingGroup" xmlns:wpi="http://schemas.microsoft.com/office/word/2010/wordprocessingInk" xmlns:wne="http://schemas.microsoft.com/office/word/2006/wordml" xmlns:wps="http://schemas.microsoft.com/office/word/2010/wordprocessingShape" mc:Ignorable="w14 w15 wp14">
+<w:endnotes xmlns:wpc="http://schemas.microsoft.com/office/word/2010/wordprocessingCanvas" xmlns:cx="http://schemas.microsoft.com/office/drawing/2014/chartex" xmlns:cx1="http://schemas.microsoft.com/office/drawing/2015/9/8/chartex" xmlns:cx2="http://schemas.microsoft.com/office/drawing/2015/10/21/chartex" xmlns:cx3="http://schemas.microsoft.com/office/drawing/2016/5/9/chartex" xmlns:cx4="http://schemas.microsoft.com/office/drawing/2016/5/10/chartex" xmlns:cx5="http://schemas.microsoft.com/office/drawing/2016/5/11/chartex" xmlns:cx6="http://schemas.microsoft.com/office/drawing/2016/5/12/chartex" xmlns:cx7="http://schemas.microsoft.com/office/drawing/2016/5/13/chartex" xmlns:cx8="http://schemas.microsoft.com/office/drawing/2016/5/14/chartex" xmlns:mc="http://schemas.openxmlformats.org/markup-compatibility/2006" xmlns:aink="http://schemas.microsoft.com/office/drawing/2016/ink" xmlns:am3d="http://schemas.microsoft.com/office/drawing/2017/model3d" xmlns:o="urn:schemas-microsoft-com:office:office" xmlns:oel="http://schemas.microsoft.com/office/2019/extlst" xmlns:r="http://schemas.openxmlformats.org/officeDocument/2006/relationships" xmlns:m="http://schemas.openxmlformats.org/officeDocument/2006/math" xmlns:v="urn:schemas-microsoft-com:vml" xmlns:wp14="http://schemas.microsoft.com/office/word/2010/wordprocessingDrawing" xmlns:wp="http://schemas.openxmlformats.org/drawingml/2006/wordprocessingDrawing" xmlns:w10="urn:schemas-microsoft-com:office:word" xmlns:w="http://schemas.openxmlformats.org/wordprocessingml/2006/main" xmlns:w14="http://schemas.microsoft.com/office/word/2010/wordml" xmlns:w15="http://schemas.microsoft.com/office/word/2012/wordml" xmlns:w16cex="http://schemas.microsoft.com/office/word/2018/wordml/cex" xmlns:w16cid="http://schemas.microsoft.com/office/word/2016/wordml/cid" xmlns:w16="http://schemas.microsoft.com/office/word/2018/wordml" xmlns:w16du="http://schemas.microsoft.com/office/word/2023/wordml/word16du" xmlns:w16sdtdh="http://schemas.microsoft.com/office/word/2020/wordml/sdtdatahash" xmlns:w16sdtfl="http://schemas.microsoft.com/office/word/2024/wordml/sdtformatlock" xmlns:w16se="http://schemas.microsoft.com/office/word/2015/wordml/symex" xmlns:wpg="http://schemas.microsoft.com/office/word/2010/wordprocessingGroup" xmlns:wpi="http://schemas.microsoft.com/office/word/2010/wordprocessingInk" xmlns:wne="http://schemas.microsoft.com/office/word/2006/wordml" xmlns:wps="http://schemas.microsoft.com/office/word/2010/wordprocessingShape" mc:Ignorable="w14 w15 w16se w16cid w16 w16cex w16sdtdh w16sdtfl w16du wp14">
   <w:endnote w:type="separator" w:id="-1">
     <w:p>
       <w:pPr>
@@ -7468,7 +7560,7 @@
 </file>
 
 <file path=word/footer1.xml><?xml version="1.0" encoding="utf-8"?>
-<w:ftr xmlns:wpc="http://schemas.microsoft.com/office/word/2010/wordprocessingCanvas" xmlns:mc="http://schemas.openxmlformats.org/markup-compatibility/2006" xmlns:o="urn:schemas-microsoft-com:office:office" xmlns:r="http://schemas.openxmlformats.org/officeDocument/2006/relationships" xmlns:m="http://schemas.openxmlformats.org/officeDocument/2006/math" xmlns:v="urn:schemas-microsoft-com:vml" xmlns:wp14="http://schemas.microsoft.com/office/word/2010/wordprocessingDrawing" xmlns:wp="http://schemas.openxmlformats.org/drawingml/2006/wordprocessingDrawing" xmlns:w10="urn:schemas-microsoft-com:office:word" xmlns:w="http://schemas.openxmlformats.org/wordprocessingml/2006/main" xmlns:w14="http://schemas.microsoft.com/office/word/2010/wordml" xmlns:w15="http://schemas.microsoft.com/office/word/2012/wordml" xmlns:wpg="http://schemas.microsoft.com/office/word/2010/wordprocessingGroup" xmlns:wpi="http://schemas.microsoft.com/office/word/2010/wordprocessingInk" xmlns:wne="http://schemas.microsoft.com/office/word/2006/wordml" xmlns:wps="http://schemas.microsoft.com/office/word/2010/wordprocessingShape" mc:Ignorable="w14 w15 wp14">
+<w:ftr xmlns:wpc="http://schemas.microsoft.com/office/word/2010/wordprocessingCanvas" xmlns:cx="http://schemas.microsoft.com/office/drawing/2014/chartex" xmlns:cx1="http://schemas.microsoft.com/office/drawing/2015/9/8/chartex" xmlns:cx2="http://schemas.microsoft.com/office/drawing/2015/10/21/chartex" xmlns:cx3="http://schemas.microsoft.com/office/drawing/2016/5/9/chartex" xmlns:cx4="http://schemas.microsoft.com/office/drawing/2016/5/10/chartex" xmlns:cx5="http://schemas.microsoft.com/office/drawing/2016/5/11/chartex" xmlns:cx6="http://schemas.microsoft.com/office/drawing/2016/5/12/chartex" xmlns:cx7="http://schemas.microsoft.com/office/drawing/2016/5/13/chartex" xmlns:cx8="http://schemas.microsoft.com/office/drawing/2016/5/14/chartex" xmlns:mc="http://schemas.openxmlformats.org/markup-compatibility/2006" xmlns:aink="http://schemas.microsoft.com/office/drawing/2016/ink" xmlns:am3d="http://schemas.microsoft.com/office/drawing/2017/model3d" xmlns:o="urn:schemas-microsoft-com:office:office" xmlns:oel="http://schemas.microsoft.com/office/2019/extlst" xmlns:r="http://schemas.openxmlformats.org/officeDocument/2006/relationships" xmlns:m="http://schemas.openxmlformats.org/officeDocument/2006/math" xmlns:v="urn:schemas-microsoft-com:vml" xmlns:wp14="http://schemas.microsoft.com/office/word/2010/wordprocessingDrawing" xmlns:wp="http://schemas.openxmlformats.org/drawingml/2006/wordprocessingDrawing" xmlns:w10="urn:schemas-microsoft-com:office:word" xmlns:w="http://schemas.openxmlformats.org/wordprocessingml/2006/main" xmlns:w14="http://schemas.microsoft.com/office/word/2010/wordml" xmlns:w15="http://schemas.microsoft.com/office/word/2012/wordml" xmlns:w16cex="http://schemas.microsoft.com/office/word/2018/wordml/cex" xmlns:w16cid="http://schemas.microsoft.com/office/word/2016/wordml/cid" xmlns:w16="http://schemas.microsoft.com/office/word/2018/wordml" xmlns:w16du="http://schemas.microsoft.com/office/word/2023/wordml/word16du" xmlns:w16sdtdh="http://schemas.microsoft.com/office/word/2020/wordml/sdtdatahash" xmlns:w16sdtfl="http://schemas.microsoft.com/office/word/2024/wordml/sdtformatlock" xmlns:w16se="http://schemas.microsoft.com/office/word/2015/wordml/symex" xmlns:wpg="http://schemas.microsoft.com/office/word/2010/wordprocessingGroup" xmlns:wpi="http://schemas.microsoft.com/office/word/2010/wordprocessingInk" xmlns:wne="http://schemas.microsoft.com/office/word/2006/wordml" xmlns:wps="http://schemas.microsoft.com/office/word/2010/wordprocessingShape" mc:Ignorable="w14 w15 w16se w16cid w16 w16cex w16sdtdh w16sdtfl w16du wp14">
   <w:p>
     <w:pPr>
       <w:pStyle w:val="Footer"/>
@@ -7500,7 +7592,7 @@
 </file>
 
 <file path=word/footnotes.xml><?xml version="1.0" encoding="utf-8"?>
-<w:footnotes xmlns:wpc="http://schemas.microsoft.com/office/word/2010/wordprocessingCanvas" xmlns:mc="http://schemas.openxmlformats.org/markup-compatibility/2006" xmlns:o="urn:schemas-microsoft-com:office:office" xmlns:r="http://schemas.openxmlformats.org/officeDocument/2006/relationships" xmlns:m="http://schemas.openxmlformats.org/officeDocument/2006/math" xmlns:v="urn:schemas-microsoft-com:vml" xmlns:wp14="http://schemas.microsoft.com/office/word/2010/wordprocessingDrawing" xmlns:wp="http://schemas.openxmlformats.org/drawingml/2006/wordprocessingDrawing" xmlns:w10="urn:schemas-microsoft-com:office:word" xmlns:w="http://schemas.openxmlformats.org/wordprocessingml/2006/main" xmlns:w14="http://schemas.microsoft.com/office/word/2010/wordml" xmlns:w15="http://schemas.microsoft.com/office/word/2012/wordml" xmlns:wpg="http://schemas.microsoft.com/office/word/2010/wordprocessingGroup" xmlns:wpi="http://schemas.microsoft.com/office/word/2010/wordprocessingInk" xmlns:wne="http://schemas.microsoft.com/office/word/2006/wordml" xmlns:wps="http://schemas.microsoft.com/office/word/2010/wordprocessingShape" mc:Ignorable="w14 w15 wp14">
+<w:footnotes xmlns:wpc="http://schemas.microsoft.com/office/word/2010/wordprocessingCanvas" xmlns:cx="http://schemas.microsoft.com/office/drawing/2014/chartex" xmlns:cx1="http://schemas.microsoft.com/office/drawing/2015/9/8/chartex" xmlns:cx2="http://schemas.microsoft.com/office/drawing/2015/10/21/chartex" xmlns:cx3="http://schemas.microsoft.com/office/drawing/2016/5/9/chartex" xmlns:cx4="http://schemas.microsoft.com/office/drawing/2016/5/10/chartex" xmlns:cx5="http://schemas.microsoft.com/office/drawing/2016/5/11/chartex" xmlns:cx6="http://schemas.microsoft.com/office/drawing/2016/5/12/chartex" xmlns:cx7="http://schemas.microsoft.com/office/drawing/2016/5/13/chartex" xmlns:cx8="http://schemas.microsoft.com/office/drawing/2016/5/14/chartex" xmlns:mc="http://schemas.openxmlformats.org/markup-compatibility/2006" xmlns:aink="http://schemas.microsoft.com/office/drawing/2016/ink" xmlns:am3d="http://schemas.microsoft.com/office/drawing/2017/model3d" xmlns:o="urn:schemas-microsoft-com:office:office" xmlns:oel="http://schemas.microsoft.com/office/2019/extlst" xmlns:r="http://schemas.openxmlformats.org/officeDocument/2006/relationships" xmlns:m="http://schemas.openxmlformats.org/officeDocument/2006/math" xmlns:v="urn:schemas-microsoft-com:vml" xmlns:wp14="http://schemas.microsoft.com/office/word/2010/wordprocessingDrawing" xmlns:wp="http://schemas.openxmlformats.org/drawingml/2006/wordprocessingDrawing" xmlns:w10="urn:schemas-microsoft-com:office:word" xmlns:w="http://schemas.openxmlformats.org/wordprocessingml/2006/main" xmlns:w14="http://schemas.microsoft.com/office/word/2010/wordml" xmlns:w15="http://schemas.microsoft.com/office/word/2012/wordml" xmlns:w16cex="http://schemas.microsoft.com/office/word/2018/wordml/cex" xmlns:w16cid="http://schemas.microsoft.com/office/word/2016/wordml/cid" xmlns:w16="http://schemas.microsoft.com/office/word/2018/wordml" xmlns:w16du="http://schemas.microsoft.com/office/word/2023/wordml/word16du" xmlns:w16sdtdh="http://schemas.microsoft.com/office/word/2020/wordml/sdtdatahash" xmlns:w16sdtfl="http://schemas.microsoft.com/office/word/2024/wordml/sdtformatlock" xmlns:w16se="http://schemas.microsoft.com/office/word/2015/wordml/symex" xmlns:wpg="http://schemas.microsoft.com/office/word/2010/wordprocessingGroup" xmlns:wpi="http://schemas.microsoft.com/office/word/2010/wordprocessingInk" xmlns:wne="http://schemas.microsoft.com/office/word/2006/wordml" xmlns:wps="http://schemas.microsoft.com/office/word/2010/wordprocessingShape" mc:Ignorable="w14 w15 w16se w16cid w16 w16cex w16sdtdh w16sdtfl w16du wp14">
   <w:footnote w:type="separator" w:id="-1">
     <w:p>
       <w:pPr>
@@ -7525,7 +7617,7 @@
 </file>
 
 <file path=word/header1.xml><?xml version="1.0" encoding="utf-8"?>
-<w:hdr xmlns:wpc="http://schemas.microsoft.com/office/word/2010/wordprocessingCanvas" xmlns:mc="http://schemas.openxmlformats.org/markup-compatibility/2006" xmlns:o="urn:schemas-microsoft-com:office:office" xmlns:r="http://schemas.openxmlformats.org/officeDocument/2006/relationships" xmlns:m="http://schemas.openxmlformats.org/officeDocument/2006/math" xmlns:v="urn:schemas-microsoft-com:vml" xmlns:wp14="http://schemas.microsoft.com/office/word/2010/wordprocessingDrawing" xmlns:wp="http://schemas.openxmlformats.org/drawingml/2006/wordprocessingDrawing" xmlns:w10="urn:schemas-microsoft-com:office:word" xmlns:w="http://schemas.openxmlformats.org/wordprocessingml/2006/main" xmlns:w14="http://schemas.microsoft.com/office/word/2010/wordml" xmlns:w15="http://schemas.microsoft.com/office/word/2012/wordml" xmlns:wpg="http://schemas.microsoft.com/office/word/2010/wordprocessingGroup" xmlns:wpi="http://schemas.microsoft.com/office/word/2010/wordprocessingInk" xmlns:wne="http://schemas.microsoft.com/office/word/2006/wordml" xmlns:wps="http://schemas.microsoft.com/office/word/2010/wordprocessingShape" mc:Ignorable="w14 w15 wp14">
+<w:hdr xmlns:wpc="http://schemas.microsoft.com/office/word/2010/wordprocessingCanvas" xmlns:cx="http://schemas.microsoft.com/office/drawing/2014/chartex" xmlns:cx1="http://schemas.microsoft.com/office/drawing/2015/9/8/chartex" xmlns:cx2="http://schemas.microsoft.com/office/drawing/2015/10/21/chartex" xmlns:cx3="http://schemas.microsoft.com/office/drawing/2016/5/9/chartex" xmlns:cx4="http://schemas.microsoft.com/office/drawing/2016/5/10/chartex" xmlns:cx5="http://schemas.microsoft.com/office/drawing/2016/5/11/chartex" xmlns:cx6="http://schemas.microsoft.com/office/drawing/2016/5/12/chartex" xmlns:cx7="http://schemas.microsoft.com/office/drawing/2016/5/13/chartex" xmlns:cx8="http://schemas.microsoft.com/office/drawing/2016/5/14/chartex" xmlns:mc="http://schemas.openxmlformats.org/markup-compatibility/2006" xmlns:aink="http://schemas.microsoft.com/office/drawing/2016/ink" xmlns:am3d="http://schemas.microsoft.com/office/drawing/2017/model3d" xmlns:o="urn:schemas-microsoft-com:office:office" xmlns:oel="http://schemas.microsoft.com/office/2019/extlst" xmlns:r="http://schemas.openxmlformats.org/officeDocument/2006/relationships" xmlns:m="http://schemas.openxmlformats.org/officeDocument/2006/math" xmlns:v="urn:schemas-microsoft-com:vml" xmlns:wp14="http://schemas.microsoft.com/office/word/2010/wordprocessingDrawing" xmlns:wp="http://schemas.openxmlformats.org/drawingml/2006/wordprocessingDrawing" xmlns:w10="urn:schemas-microsoft-com:office:word" xmlns:w="http://schemas.openxmlformats.org/wordprocessingml/2006/main" xmlns:w14="http://schemas.microsoft.com/office/word/2010/wordml" xmlns:w15="http://schemas.microsoft.com/office/word/2012/wordml" xmlns:w16cex="http://schemas.microsoft.com/office/word/2018/wordml/cex" xmlns:w16cid="http://schemas.microsoft.com/office/word/2016/wordml/cid" xmlns:w16="http://schemas.microsoft.com/office/word/2018/wordml" xmlns:w16du="http://schemas.microsoft.com/office/word/2023/wordml/word16du" xmlns:w16sdtdh="http://schemas.microsoft.com/office/word/2020/wordml/sdtdatahash" xmlns:w16sdtfl="http://schemas.microsoft.com/office/word/2024/wordml/sdtformatlock" xmlns:w16se="http://schemas.microsoft.com/office/word/2015/wordml/symex" xmlns:wpg="http://schemas.microsoft.com/office/word/2010/wordprocessingGroup" xmlns:wpi="http://schemas.microsoft.com/office/word/2010/wordprocessingInk" xmlns:wne="http://schemas.microsoft.com/office/word/2006/wordml" xmlns:wps="http://schemas.microsoft.com/office/word/2010/wordprocessingShape" mc:Ignorable="w14 w15 w16se w16cid w16 w16cex w16sdtdh w16sdtfl w16du wp14">
   <w:p>
     <w:pPr>
       <w:pStyle w:val="Header"/>
@@ -7536,7 +7628,7 @@
 </file>
 
 <file path=word/header2.xml><?xml version="1.0" encoding="utf-8"?>
-<w:hdr xmlns:wpc="http://schemas.microsoft.com/office/word/2010/wordprocessingCanvas" xmlns:mc="http://schemas.openxmlformats.org/markup-compatibility/2006" xmlns:o="urn:schemas-microsoft-com:office:office" xmlns:r="http://schemas.openxmlformats.org/officeDocument/2006/relationships" xmlns:m="http://schemas.openxmlformats.org/officeDocument/2006/math" xmlns:v="urn:schemas-microsoft-com:vml" xmlns:wp14="http://schemas.microsoft.com/office/word/2010/wordprocessingDrawing" xmlns:wp="http://schemas.openxmlformats.org/drawingml/2006/wordprocessingDrawing" xmlns:w10="urn:schemas-microsoft-com:office:word" xmlns:w="http://schemas.openxmlformats.org/wordprocessingml/2006/main" xmlns:w14="http://schemas.microsoft.com/office/word/2010/wordml" xmlns:w15="http://schemas.microsoft.com/office/word/2012/wordml" xmlns:wpg="http://schemas.microsoft.com/office/word/2010/wordprocessingGroup" xmlns:wpi="http://schemas.microsoft.com/office/word/2010/wordprocessingInk" xmlns:wne="http://schemas.microsoft.com/office/word/2006/wordml" xmlns:wps="http://schemas.microsoft.com/office/word/2010/wordprocessingShape" mc:Ignorable="w14 w15 wp14">
+<w:hdr xmlns:wpc="http://schemas.microsoft.com/office/word/2010/wordprocessingCanvas" xmlns:cx="http://schemas.microsoft.com/office/drawing/2014/chartex" xmlns:cx1="http://schemas.microsoft.com/office/drawing/2015/9/8/chartex" xmlns:cx2="http://schemas.microsoft.com/office/drawing/2015/10/21/chartex" xmlns:cx3="http://schemas.microsoft.com/office/drawing/2016/5/9/chartex" xmlns:cx4="http://schemas.microsoft.com/office/drawing/2016/5/10/chartex" xmlns:cx5="http://schemas.microsoft.com/office/drawing/2016/5/11/chartex" xmlns:cx6="http://schemas.microsoft.com/office/drawing/2016/5/12/chartex" xmlns:cx7="http://schemas.microsoft.com/office/drawing/2016/5/13/chartex" xmlns:cx8="http://schemas.microsoft.com/office/drawing/2016/5/14/chartex" xmlns:mc="http://schemas.openxmlformats.org/markup-compatibility/2006" xmlns:aink="http://schemas.microsoft.com/office/drawing/2016/ink" xmlns:am3d="http://schemas.microsoft.com/office/drawing/2017/model3d" xmlns:o="urn:schemas-microsoft-com:office:office" xmlns:oel="http://schemas.microsoft.com/office/2019/extlst" xmlns:r="http://schemas.openxmlformats.org/officeDocument/2006/relationships" xmlns:m="http://schemas.openxmlformats.org/officeDocument/2006/math" xmlns:v="urn:schemas-microsoft-com:vml" xmlns:wp14="http://schemas.microsoft.com/office/word/2010/wordprocessingDrawing" xmlns:wp="http://schemas.openxmlformats.org/drawingml/2006/wordprocessingDrawing" xmlns:w10="urn:schemas-microsoft-com:office:word" xmlns:w="http://schemas.openxmlformats.org/wordprocessingml/2006/main" xmlns:w14="http://schemas.microsoft.com/office/word/2010/wordml" xmlns:w15="http://schemas.microsoft.com/office/word/2012/wordml" xmlns:w16cex="http://schemas.microsoft.com/office/word/2018/wordml/cex" xmlns:w16cid="http://schemas.microsoft.com/office/word/2016/wordml/cid" xmlns:w16="http://schemas.microsoft.com/office/word/2018/wordml" xmlns:w16du="http://schemas.microsoft.com/office/word/2023/wordml/word16du" xmlns:w16sdtdh="http://schemas.microsoft.com/office/word/2020/wordml/sdtdatahash" xmlns:w16sdtfl="http://schemas.microsoft.com/office/word/2024/wordml/sdtformatlock" xmlns:w16se="http://schemas.microsoft.com/office/word/2015/wordml/symex" xmlns:wpg="http://schemas.microsoft.com/office/word/2010/wordprocessingGroup" xmlns:wpi="http://schemas.microsoft.com/office/word/2010/wordprocessingInk" xmlns:wne="http://schemas.microsoft.com/office/word/2006/wordml" xmlns:wps="http://schemas.microsoft.com/office/word/2010/wordprocessingShape" mc:Ignorable="w14 w15 w16se w16cid w16 w16cex w16sdtdh w16sdtfl w16du wp14">
   <w:p>
     <w:pPr>
       <w:pStyle w:val="Header"/>
@@ -7547,7 +7639,7 @@
         <w:noProof/>
       </w:rPr>
       <w:drawing>
-        <wp:inline distT="0" distB="0" distL="0" distR="0" wp14:anchorId="52639022" wp14:editId="509D47A9">
+        <wp:inline distT="0" distB="0" distL="0" distR="0" wp14:anchorId="5869828B" wp14:editId="62C1F0A6">
           <wp:extent cx="1284719" cy="803200"/>
           <wp:effectExtent l="0" t="0" r="0" b="0"/>
           <wp:docPr id="11" name="Picture 11" descr="Tuition Fees | Coventry University | TKH"/>
@@ -7600,7 +7692,7 @@
 </file>
 
 <file path=word/numbering.xml><?xml version="1.0" encoding="utf-8"?>
-<w:numbering xmlns:wpc="http://schemas.microsoft.com/office/word/2010/wordprocessingCanvas" xmlns:mc="http://schemas.openxmlformats.org/markup-compatibility/2006" xmlns:o="urn:schemas-microsoft-com:office:office" xmlns:r="http://schemas.openxmlformats.org/officeDocument/2006/relationships" xmlns:m="http://schemas.openxmlformats.org/officeDocument/2006/math" xmlns:v="urn:schemas-microsoft-com:vml" xmlns:wp14="http://schemas.microsoft.com/office/word/2010/wordprocessingDrawing" xmlns:wp="http://schemas.openxmlformats.org/drawingml/2006/wordprocessingDrawing" xmlns:w10="urn:schemas-microsoft-com:office:word" xmlns:w="http://schemas.openxmlformats.org/wordprocessingml/2006/main" xmlns:w14="http://schemas.microsoft.com/office/word/2010/wordml" xmlns:w15="http://schemas.microsoft.com/office/word/2012/wordml" xmlns:wpg="http://schemas.microsoft.com/office/word/2010/wordprocessingGroup" xmlns:wpi="http://schemas.microsoft.com/office/word/2010/wordprocessingInk" xmlns:wne="http://schemas.microsoft.com/office/word/2006/wordml" xmlns:wps="http://schemas.microsoft.com/office/word/2010/wordprocessingShape" mc:Ignorable="w14 w15 wp14">
+<w:numbering xmlns:wpc="http://schemas.microsoft.com/office/word/2010/wordprocessingCanvas" xmlns:cx="http://schemas.microsoft.com/office/drawing/2014/chartex" xmlns:cx1="http://schemas.microsoft.com/office/drawing/2015/9/8/chartex" xmlns:cx2="http://schemas.microsoft.com/office/drawing/2015/10/21/chartex" xmlns:cx3="http://schemas.microsoft.com/office/drawing/2016/5/9/chartex" xmlns:cx4="http://schemas.microsoft.com/office/drawing/2016/5/10/chartex" xmlns:cx5="http://schemas.microsoft.com/office/drawing/2016/5/11/chartex" xmlns:cx6="http://schemas.microsoft.com/office/drawing/2016/5/12/chartex" xmlns:cx7="http://schemas.microsoft.com/office/drawing/2016/5/13/chartex" xmlns:cx8="http://schemas.microsoft.com/office/drawing/2016/5/14/chartex" xmlns:mc="http://schemas.openxmlformats.org/markup-compatibility/2006" xmlns:aink="http://schemas.microsoft.com/office/drawing/2016/ink" xmlns:am3d="http://schemas.microsoft.com/office/drawing/2017/model3d" xmlns:o="urn:schemas-microsoft-com:office:office" xmlns:oel="http://schemas.microsoft.com/office/2019/extlst" xmlns:r="http://schemas.openxmlformats.org/officeDocument/2006/relationships" xmlns:m="http://schemas.openxmlformats.org/officeDocument/2006/math" xmlns:v="urn:schemas-microsoft-com:vml" xmlns:wp14="http://schemas.microsoft.com/office/word/2010/wordprocessingDrawing" xmlns:wp="http://schemas.openxmlformats.org/drawingml/2006/wordprocessingDrawing" xmlns:w10="urn:schemas-microsoft-com:office:word" xmlns:w="http://schemas.openxmlformats.org/wordprocessingml/2006/main" xmlns:w14="http://schemas.microsoft.com/office/word/2010/wordml" xmlns:w15="http://schemas.microsoft.com/office/word/2012/wordml" xmlns:w16cex="http://schemas.microsoft.com/office/word/2018/wordml/cex" xmlns:w16cid="http://schemas.microsoft.com/office/word/2016/wordml/cid" xmlns:w16="http://schemas.microsoft.com/office/word/2018/wordml" xmlns:w16du="http://schemas.microsoft.com/office/word/2023/wordml/word16du" xmlns:w16sdtdh="http://schemas.microsoft.com/office/word/2020/wordml/sdtdatahash" xmlns:w16sdtfl="http://schemas.microsoft.com/office/word/2024/wordml/sdtformatlock" xmlns:w16se="http://schemas.microsoft.com/office/word/2015/wordml/symex" xmlns:wpg="http://schemas.microsoft.com/office/word/2010/wordprocessingGroup" xmlns:wpi="http://schemas.microsoft.com/office/word/2010/wordprocessingInk" xmlns:wne="http://schemas.microsoft.com/office/word/2006/wordml" xmlns:wps="http://schemas.microsoft.com/office/word/2010/wordprocessingShape" mc:Ignorable="w14 w15 w16se w16cid w16 w16cex w16sdtdh w16sdtfl w16du wp14">
   <w:abstractNum w:abstractNumId="0" w15:restartNumberingAfterBreak="0">
     <w:nsid w:val="587E12CB"/>
     <w:multiLevelType w:val="hybridMultilevel"/>
@@ -7779,17 +7871,17 @@
       </w:pPr>
     </w:lvl>
   </w:abstractNum>
-  <w:num w:numId="1">
+  <w:num w:numId="1" w16cid:durableId="1320771517">
     <w:abstractNumId w:val="1"/>
   </w:num>
-  <w:num w:numId="2">
+  <w:num w:numId="2" w16cid:durableId="706487361">
     <w:abstractNumId w:val="0"/>
   </w:num>
 </w:numbering>
 </file>
 
 <file path=word/styles.xml><?xml version="1.0" encoding="utf-8"?>
-<w:styles xmlns:mc="http://schemas.openxmlformats.org/markup-compatibility/2006" xmlns:r="http://schemas.openxmlformats.org/officeDocument/2006/relationships" xmlns:w="http://schemas.openxmlformats.org/wordprocessingml/2006/main" xmlns:w14="http://schemas.microsoft.com/office/word/2010/wordml" xmlns:w15="http://schemas.microsoft.com/office/word/2012/wordml" mc:Ignorable="w14 w15">
+<w:styles xmlns:mc="http://schemas.openxmlformats.org/markup-compatibility/2006" xmlns:r="http://schemas.openxmlformats.org/officeDocument/2006/relationships" xmlns:w="http://schemas.openxmlformats.org/wordprocessingml/2006/main" xmlns:w14="http://schemas.microsoft.com/office/word/2010/wordml" xmlns:w15="http://schemas.microsoft.com/office/word/2012/wordml" xmlns:w16cex="http://schemas.microsoft.com/office/word/2018/wordml/cex" xmlns:w16cid="http://schemas.microsoft.com/office/word/2016/wordml/cid" xmlns:w16="http://schemas.microsoft.com/office/word/2018/wordml" xmlns:w16du="http://schemas.microsoft.com/office/word/2023/wordml/word16du" xmlns:w16sdtdh="http://schemas.microsoft.com/office/word/2020/wordml/sdtdatahash" xmlns:w16sdtfl="http://schemas.microsoft.com/office/word/2024/wordml/sdtformatlock" xmlns:w16se="http://schemas.microsoft.com/office/word/2015/wordml/symex" mc:Ignorable="w14 w15 w16se w16cid w16 w16cex w16sdtdh w16sdtfl w16du">
   <w:docDefaults>
     <w:rPrDefault>
       <w:rPr>
@@ -7805,7 +7897,7 @@
       </w:pPr>
     </w:pPrDefault>
   </w:docDefaults>
-  <w:latentStyles w:defLockedState="0" w:defUIPriority="99" w:defSemiHidden="0" w:defUnhideWhenUsed="0" w:defQFormat="0" w:count="371">
+  <w:latentStyles w:defLockedState="0" w:defUIPriority="99" w:defSemiHidden="0" w:defUnhideWhenUsed="0" w:defQFormat="0" w:count="376">
     <w:lsdException w:name="Normal" w:uiPriority="0" w:qFormat="1"/>
     <w:lsdException w:name="heading 1" w:uiPriority="9" w:qFormat="1"/>
     <w:lsdException w:name="heading 2" w:semiHidden="1" w:uiPriority="9" w:unhideWhenUsed="1" w:qFormat="1"/>
@@ -8177,6 +8269,11 @@
     <w:lsdException w:name="List Table 5 Dark Accent 6" w:uiPriority="50"/>
     <w:lsdException w:name="List Table 6 Colorful Accent 6" w:uiPriority="51"/>
     <w:lsdException w:name="List Table 7 Colorful Accent 6" w:uiPriority="52"/>
+    <w:lsdException w:name="Mention" w:semiHidden="1" w:unhideWhenUsed="1"/>
+    <w:lsdException w:name="Smart Hyperlink" w:semiHidden="1" w:unhideWhenUsed="1"/>
+    <w:lsdException w:name="Hashtag" w:semiHidden="1" w:unhideWhenUsed="1"/>
+    <w:lsdException w:name="Unresolved Mention" w:semiHidden="1" w:unhideWhenUsed="1"/>
+    <w:lsdException w:name="Smart Link" w:semiHidden="1" w:unhideWhenUsed="1"/>
   </w:latentStyles>
   <w:style w:type="paragraph" w:default="1" w:styleId="Normal">
     <w:name w:val="Normal"/>

</xml_diff>

<commit_message>
final updates good job
</commit_message>
<xml_diff>
--- a/reports/Documentation/Data Science Documentation.docx
+++ b/reports/Documentation/Data Science Documentation.docx
@@ -1,6 +1,6 @@
 
 <file path=word/document.xml><?xml version="1.0" encoding="utf-8"?>
-<w:document xmlns:wpc="http://schemas.microsoft.com/office/word/2010/wordprocessingCanvas" xmlns:cx="http://schemas.microsoft.com/office/drawing/2014/chartex" xmlns:cx1="http://schemas.microsoft.com/office/drawing/2015/9/8/chartex" xmlns:cx2="http://schemas.microsoft.com/office/drawing/2015/10/21/chartex" xmlns:cx3="http://schemas.microsoft.com/office/drawing/2016/5/9/chartex" xmlns:cx4="http://schemas.microsoft.com/office/drawing/2016/5/10/chartex" xmlns:cx5="http://schemas.microsoft.com/office/drawing/2016/5/11/chartex" xmlns:cx6="http://schemas.microsoft.com/office/drawing/2016/5/12/chartex" xmlns:cx7="http://schemas.microsoft.com/office/drawing/2016/5/13/chartex" xmlns:cx8="http://schemas.microsoft.com/office/drawing/2016/5/14/chartex" xmlns:mc="http://schemas.openxmlformats.org/markup-compatibility/2006" xmlns:aink="http://schemas.microsoft.com/office/drawing/2016/ink" xmlns:am3d="http://schemas.microsoft.com/office/drawing/2017/model3d" xmlns:o="urn:schemas-microsoft-com:office:office" xmlns:oel="http://schemas.microsoft.com/office/2019/extlst" xmlns:r="http://schemas.openxmlformats.org/officeDocument/2006/relationships" xmlns:m="http://schemas.openxmlformats.org/officeDocument/2006/math" xmlns:v="urn:schemas-microsoft-com:vml" xmlns:wp14="http://schemas.microsoft.com/office/word/2010/wordprocessingDrawing" xmlns:wp="http://schemas.openxmlformats.org/drawingml/2006/wordprocessingDrawing" xmlns:w10="urn:schemas-microsoft-com:office:word" xmlns:w="http://schemas.openxmlformats.org/wordprocessingml/2006/main" xmlns:w14="http://schemas.microsoft.com/office/word/2010/wordml" xmlns:w15="http://schemas.microsoft.com/office/word/2012/wordml" xmlns:w16cex="http://schemas.microsoft.com/office/word/2018/wordml/cex" xmlns:w16cid="http://schemas.microsoft.com/office/word/2016/wordml/cid" xmlns:w16="http://schemas.microsoft.com/office/word/2018/wordml" xmlns:w16du="http://schemas.microsoft.com/office/word/2023/wordml/word16du" xmlns:w16sdtdh="http://schemas.microsoft.com/office/word/2020/wordml/sdtdatahash" xmlns:w16sdtfl="http://schemas.microsoft.com/office/word/2024/wordml/sdtformatlock" xmlns:w16se="http://schemas.microsoft.com/office/word/2015/wordml/symex" xmlns:wpg="http://schemas.microsoft.com/office/word/2010/wordprocessingGroup" xmlns:wpi="http://schemas.microsoft.com/office/word/2010/wordprocessingInk" xmlns:wne="http://schemas.microsoft.com/office/word/2006/wordml" xmlns:wps="http://schemas.microsoft.com/office/word/2010/wordprocessingShape" mc:Ignorable="w14 w15 w16se w16cid w16 w16cex w16sdtdh w16sdtfl w16du wp14">
+<w:document xmlns:wpc="http://schemas.microsoft.com/office/word/2010/wordprocessingCanvas" xmlns:mc="http://schemas.openxmlformats.org/markup-compatibility/2006" xmlns:o="urn:schemas-microsoft-com:office:office" xmlns:r="http://schemas.openxmlformats.org/officeDocument/2006/relationships" xmlns:m="http://schemas.openxmlformats.org/officeDocument/2006/math" xmlns:v="urn:schemas-microsoft-com:vml" xmlns:wp14="http://schemas.microsoft.com/office/word/2010/wordprocessingDrawing" xmlns:wp="http://schemas.openxmlformats.org/drawingml/2006/wordprocessingDrawing" xmlns:w10="urn:schemas-microsoft-com:office:word" xmlns:w="http://schemas.openxmlformats.org/wordprocessingml/2006/main" xmlns:w14="http://schemas.microsoft.com/office/word/2010/wordml" xmlns:w15="http://schemas.microsoft.com/office/word/2012/wordml" xmlns:wpg="http://schemas.microsoft.com/office/word/2010/wordprocessingGroup" xmlns:wpi="http://schemas.microsoft.com/office/word/2010/wordprocessingInk" xmlns:wne="http://schemas.microsoft.com/office/word/2006/wordml" xmlns:wps="http://schemas.microsoft.com/office/word/2010/wordprocessingShape" mc:Ignorable="w14 w15 wp14">
   <w:body>
     <w:p>
       <w:pPr>
@@ -2398,33 +2398,20 @@
             <w:fldChar w:fldCharType="end"/>
           </w:r>
         </w:p>
+        <w:bookmarkStart w:id="0" w:name="_GoBack" w:displacedByCustomXml="next"/>
+        <w:bookmarkEnd w:id="0" w:displacedByCustomXml="next"/>
       </w:sdtContent>
     </w:sdt>
     <w:p>
       <w:pPr>
-        <w:rPr>
-          <w:sz w:val="28"/>
-          <w:szCs w:val="28"/>
-        </w:rPr>
-      </w:pPr>
-    </w:p>
-    <w:p>
-      <w:pPr>
-        <w:rPr>
-          <w:sz w:val="40"/>
-          <w:szCs w:val="40"/>
-        </w:rPr>
-      </w:pPr>
-    </w:p>
-    <w:p>
-      <w:pPr>
         <w:pStyle w:val="Heading1"/>
       </w:pPr>
-      <w:bookmarkStart w:id="0" w:name="_Toc196670736"/>
-      <w:r>
+      <w:bookmarkStart w:id="1" w:name="_Toc196670736"/>
+      <w:r>
+        <w:lastRenderedPageBreak/>
         <w:t>Table of figures:</w:t>
       </w:r>
-      <w:bookmarkEnd w:id="0"/>
+      <w:bookmarkEnd w:id="1"/>
     </w:p>
     <w:p>
       <w:pPr>
@@ -2446,7 +2433,7 @@
       <w:r>
         <w:fldChar w:fldCharType="separate"/>
       </w:r>
-      <w:hyperlink w:anchor="_Toc196590678" w:history="1">
+      <w:hyperlink w:anchor="_Toc196672041" w:history="1">
         <w:r>
           <w:rPr>
             <w:rStyle w:val="Hyperlink"/>
@@ -2473,7 +2460,7 @@
             <w:noProof/>
             <w:webHidden/>
           </w:rPr>
-          <w:instrText xml:space="preserve"> PAGEREF _Toc196590678 \h </w:instrText>
+          <w:instrText xml:space="preserve"> PAGEREF _Toc196672041 \h </w:instrText>
         </w:r>
         <w:r>
           <w:rPr>
@@ -2515,7 +2502,7 @@
           <w:noProof/>
         </w:rPr>
       </w:pPr>
-      <w:hyperlink w:anchor="_Toc196590679" w:history="1">
+      <w:hyperlink w:anchor="_Toc196672042" w:history="1">
         <w:r>
           <w:rPr>
             <w:rStyle w:val="Hyperlink"/>
@@ -2542,7 +2529,7 @@
             <w:noProof/>
             <w:webHidden/>
           </w:rPr>
-          <w:instrText xml:space="preserve"> PAGEREF _Toc196590679 \h </w:instrText>
+          <w:instrText xml:space="preserve"> PAGEREF _Toc196672042 \h </w:instrText>
         </w:r>
         <w:r>
           <w:rPr>
@@ -2584,7 +2571,7 @@
           <w:noProof/>
         </w:rPr>
       </w:pPr>
-      <w:hyperlink w:anchor="_Toc196590680" w:history="1">
+      <w:hyperlink w:anchor="_Toc196672043" w:history="1">
         <w:r>
           <w:rPr>
             <w:rStyle w:val="Hyperlink"/>
@@ -2611,7 +2598,7 @@
             <w:noProof/>
             <w:webHidden/>
           </w:rPr>
-          <w:instrText xml:space="preserve"> PAGEREF _Toc196590680 \h </w:instrText>
+          <w:instrText xml:space="preserve"> PAGEREF _Toc196672043 \h </w:instrText>
         </w:r>
         <w:r>
           <w:rPr>
@@ -2653,7 +2640,7 @@
           <w:noProof/>
         </w:rPr>
       </w:pPr>
-      <w:hyperlink w:anchor="_Toc196590681" w:history="1">
+      <w:hyperlink w:anchor="_Toc196672044" w:history="1">
         <w:r>
           <w:rPr>
             <w:rStyle w:val="Hyperlink"/>
@@ -2680,7 +2667,7 @@
             <w:noProof/>
             <w:webHidden/>
           </w:rPr>
-          <w:instrText xml:space="preserve"> PAGEREF _Toc196590681 \h </w:instrText>
+          <w:instrText xml:space="preserve"> PAGEREF _Toc196672044 \h </w:instrText>
         </w:r>
         <w:r>
           <w:rPr>
@@ -2722,7 +2709,7 @@
           <w:noProof/>
         </w:rPr>
       </w:pPr>
-      <w:hyperlink w:anchor="_Toc196590682" w:history="1">
+      <w:hyperlink w:anchor="_Toc196672045" w:history="1">
         <w:r>
           <w:rPr>
             <w:rStyle w:val="Hyperlink"/>
@@ -2749,7 +2736,7 @@
             <w:noProof/>
             <w:webHidden/>
           </w:rPr>
-          <w:instrText xml:space="preserve"> PAGEREF _Toc196590682 \h </w:instrText>
+          <w:instrText xml:space="preserve"> PAGEREF _Toc196672045 \h </w:instrText>
         </w:r>
         <w:r>
           <w:rPr>
@@ -2791,7 +2778,7 @@
           <w:noProof/>
         </w:rPr>
       </w:pPr>
-      <w:hyperlink w:anchor="_Toc196590683" w:history="1">
+      <w:hyperlink w:anchor="_Toc196672046" w:history="1">
         <w:r>
           <w:rPr>
             <w:rStyle w:val="Hyperlink"/>
@@ -2818,7 +2805,7 @@
             <w:noProof/>
             <w:webHidden/>
           </w:rPr>
-          <w:instrText xml:space="preserve"> PAGEREF _Toc196590683 \h </w:instrText>
+          <w:instrText xml:space="preserve"> PAGEREF _Toc196672046 \h </w:instrText>
         </w:r>
         <w:r>
           <w:rPr>
@@ -2860,7 +2847,7 @@
           <w:noProof/>
         </w:rPr>
       </w:pPr>
-      <w:hyperlink w:anchor="_Toc196590684" w:history="1">
+      <w:hyperlink w:anchor="_Toc196672047" w:history="1">
         <w:r>
           <w:rPr>
             <w:rStyle w:val="Hyperlink"/>
@@ -2887,7 +2874,7 @@
             <w:noProof/>
             <w:webHidden/>
           </w:rPr>
-          <w:instrText xml:space="preserve"> PAGEREF _Toc196590684 \h </w:instrText>
+          <w:instrText xml:space="preserve"> PAGEREF _Toc196672047 \h </w:instrText>
         </w:r>
         <w:r>
           <w:rPr>
@@ -2929,7 +2916,7 @@
           <w:noProof/>
         </w:rPr>
       </w:pPr>
-      <w:hyperlink w:anchor="_Toc196590685" w:history="1">
+      <w:hyperlink w:anchor="_Toc196672048" w:history="1">
         <w:r>
           <w:rPr>
             <w:rStyle w:val="Hyperlink"/>
@@ -2956,7 +2943,7 @@
             <w:noProof/>
             <w:webHidden/>
           </w:rPr>
-          <w:instrText xml:space="preserve"> PAGEREF _Toc196590685 \h </w:instrText>
+          <w:instrText xml:space="preserve"> PAGEREF _Toc196672048 \h </w:instrText>
         </w:r>
         <w:r>
           <w:rPr>
@@ -2998,7 +2985,7 @@
           <w:noProof/>
         </w:rPr>
       </w:pPr>
-      <w:hyperlink w:anchor="_Toc196590686" w:history="1">
+      <w:hyperlink w:anchor="_Toc196672049" w:history="1">
         <w:r>
           <w:rPr>
             <w:rStyle w:val="Hyperlink"/>
@@ -3025,7 +3012,7 @@
             <w:noProof/>
             <w:webHidden/>
           </w:rPr>
-          <w:instrText xml:space="preserve"> PAGEREF _Toc196590686 \h </w:instrText>
+          <w:instrText xml:space="preserve"> PAGEREF _Toc196672049 \h </w:instrText>
         </w:r>
         <w:r>
           <w:rPr>
@@ -3067,7 +3054,7 @@
           <w:noProof/>
         </w:rPr>
       </w:pPr>
-      <w:hyperlink w:anchor="_Toc196590687" w:history="1">
+      <w:hyperlink w:anchor="_Toc196672050" w:history="1">
         <w:r>
           <w:rPr>
             <w:rStyle w:val="Hyperlink"/>
@@ -3094,7 +3081,7 @@
             <w:noProof/>
             <w:webHidden/>
           </w:rPr>
-          <w:instrText xml:space="preserve"> PAGEREF _Toc196590687 \h </w:instrText>
+          <w:instrText xml:space="preserve"> PAGEREF _Toc196672050 \h </w:instrText>
         </w:r>
         <w:r>
           <w:rPr>
@@ -3136,7 +3123,7 @@
           <w:noProof/>
         </w:rPr>
       </w:pPr>
-      <w:hyperlink w:anchor="_Toc196590688" w:history="1">
+      <w:hyperlink w:anchor="_Toc196672051" w:history="1">
         <w:r>
           <w:rPr>
             <w:rStyle w:val="Hyperlink"/>
@@ -3163,7 +3150,7 @@
             <w:noProof/>
             <w:webHidden/>
           </w:rPr>
-          <w:instrText xml:space="preserve"> PAGEREF _Toc196590688 \h </w:instrText>
+          <w:instrText xml:space="preserve"> PAGEREF _Toc196672051 \h </w:instrText>
         </w:r>
         <w:r>
           <w:rPr>
@@ -3205,20 +3192,82 @@
           <w:noProof/>
         </w:rPr>
       </w:pPr>
-      <w:hyperlink w:anchor="_Toc196590689" w:history="1">
+      <w:hyperlink w:anchor="_Toc196672052" w:history="1">
         <w:r>
           <w:rPr>
             <w:rStyle w:val="Hyperlink"/>
             <w:noProof/>
           </w:rPr>
-          <w:t>Figure 4.0 screen shot of code for the splitting of comments to 3 groups for each</w:t>
-        </w:r>
+          <w:t>Figure 4.0 screen shot of code for the splitting of comments to 3 groups for each sentimental value</w:t>
+        </w:r>
+        <w:r>
+          <w:rPr>
+            <w:noProof/>
+            <w:webHidden/>
+          </w:rPr>
+          <w:tab/>
+        </w:r>
+        <w:r>
+          <w:rPr>
+            <w:noProof/>
+            <w:webHidden/>
+          </w:rPr>
+          <w:fldChar w:fldCharType="begin"/>
+        </w:r>
+        <w:r>
+          <w:rPr>
+            <w:noProof/>
+            <w:webHidden/>
+          </w:rPr>
+          <w:instrText xml:space="preserve"> PAGEREF _Toc196672052 \h </w:instrText>
+        </w:r>
+        <w:r>
+          <w:rPr>
+            <w:noProof/>
+            <w:webHidden/>
+          </w:rPr>
+        </w:r>
+        <w:r>
+          <w:rPr>
+            <w:noProof/>
+            <w:webHidden/>
+          </w:rPr>
+          <w:fldChar w:fldCharType="separate"/>
+        </w:r>
+        <w:r>
+          <w:rPr>
+            <w:noProof/>
+            <w:webHidden/>
+          </w:rPr>
+          <w:t>15</w:t>
+        </w:r>
+        <w:r>
+          <w:rPr>
+            <w:noProof/>
+            <w:webHidden/>
+          </w:rPr>
+          <w:fldChar w:fldCharType="end"/>
+        </w:r>
+      </w:hyperlink>
+    </w:p>
+    <w:p>
+      <w:pPr>
+        <w:pStyle w:val="TableofFigures"/>
+        <w:tabs>
+          <w:tab w:val="right" w:leader="dot" w:pos="9350"/>
+        </w:tabs>
+        <w:rPr>
+          <w:rFonts w:eastAsiaTheme="minorEastAsia"/>
+          <w:noProof/>
+        </w:rPr>
+      </w:pPr>
+      <w:hyperlink w:anchor="_Toc196672053" w:history="1">
         <w:r>
           <w:rPr>
             <w:rStyle w:val="Hyperlink"/>
             <w:noProof/>
           </w:rPr>
-          <w:t xml:space="preserve"> sentimental value </w:t>
+          <w:t>Figure 4.1 graph for most repeated words for positive and negative comments</w:t>
         </w:r>
         <w:r>
           <w:rPr>
@@ -3239,7 +3288,7 @@
             <w:noProof/>
             <w:webHidden/>
           </w:rPr>
-          <w:instrText xml:space="preserve"> PAGEREF _Toc196590689 \h </w:instrText>
+          <w:instrText xml:space="preserve"> PAGEREF _Toc196672053 \h </w:instrText>
         </w:r>
         <w:r>
           <w:rPr>
@@ -3259,7 +3308,7 @@
             <w:noProof/>
             <w:webHidden/>
           </w:rPr>
-          <w:t>15</w:t>
+          <w:t>16</w:t>
         </w:r>
         <w:r>
           <w:rPr>
@@ -3292,16 +3341,16 @@
     <w:p/>
     <w:p/>
     <w:p/>
-    <w:p/>
     <w:p>
       <w:pPr>
         <w:pStyle w:val="Heading1"/>
       </w:pPr>
-      <w:bookmarkStart w:id="1" w:name="_Toc196670737"/>
-      <w:r>
+      <w:bookmarkStart w:id="2" w:name="_Toc196670737"/>
+      <w:r>
+        <w:lastRenderedPageBreak/>
         <w:t>Abstract:</w:t>
       </w:r>
-      <w:bookmarkEnd w:id="1"/>
+      <w:bookmarkEnd w:id="2"/>
     </w:p>
     <w:p>
       <w:pPr>
@@ -3512,21 +3561,22 @@
       <w:pPr>
         <w:pStyle w:val="Heading1"/>
       </w:pPr>
-      <w:bookmarkStart w:id="2" w:name="_Toc196670738"/>
-      <w:r>
+      <w:bookmarkStart w:id="3" w:name="_Toc196670738"/>
+      <w:r>
+        <w:lastRenderedPageBreak/>
         <w:t>Introduction:</w:t>
       </w:r>
-      <w:bookmarkEnd w:id="2"/>
+      <w:bookmarkEnd w:id="3"/>
     </w:p>
     <w:p>
       <w:pPr>
         <w:pStyle w:val="Heading1"/>
       </w:pPr>
-      <w:bookmarkStart w:id="3" w:name="_Toc196670739"/>
+      <w:bookmarkStart w:id="4" w:name="_Toc196670739"/>
       <w:r>
         <w:t>Problem Statement (Research Questions):</w:t>
       </w:r>
-      <w:bookmarkEnd w:id="3"/>
+      <w:bookmarkEnd w:id="4"/>
     </w:p>
     <w:p>
       <w:pPr>
@@ -3734,14 +3784,15 @@
       <w:pPr>
         <w:pStyle w:val="Heading1"/>
       </w:pPr>
-      <w:bookmarkStart w:id="4" w:name="_Toc196670740"/>
-      <w:r>
+      <w:bookmarkStart w:id="5" w:name="_Toc196670740"/>
+      <w:r>
+        <w:lastRenderedPageBreak/>
         <w:t xml:space="preserve">Data </w:t>
       </w:r>
       <w:r>
         <w:t>Description:</w:t>
       </w:r>
-      <w:bookmarkEnd w:id="4"/>
+      <w:bookmarkEnd w:id="5"/>
     </w:p>
     <w:p>
       <w:pPr>
@@ -3875,14 +3926,14 @@
       <w:pPr>
         <w:pStyle w:val="Heading2"/>
       </w:pPr>
-      <w:bookmarkStart w:id="5" w:name="_Toc196670741"/>
+      <w:bookmarkStart w:id="6" w:name="_Toc196670741"/>
       <w:r>
         <w:t>Train.csv, test.csv</w:t>
       </w:r>
       <w:r>
         <w:t>:</w:t>
       </w:r>
-      <w:bookmarkEnd w:id="5"/>
+      <w:bookmarkEnd w:id="6"/>
     </w:p>
     <w:p/>
     <w:p>
@@ -4290,11 +4341,12 @@
       <w:pPr>
         <w:pStyle w:val="Heading1"/>
       </w:pPr>
-      <w:bookmarkStart w:id="6" w:name="_Toc196670742"/>
-      <w:r>
+      <w:bookmarkStart w:id="7" w:name="_Toc196670742"/>
+      <w:r>
+        <w:lastRenderedPageBreak/>
         <w:t>Data Preprocessing:</w:t>
       </w:r>
-      <w:bookmarkEnd w:id="6"/>
+      <w:bookmarkEnd w:id="7"/>
     </w:p>
     <w:p>
       <w:pPr>
@@ -4337,22 +4389,22 @@
       <w:pPr>
         <w:pStyle w:val="Heading2"/>
       </w:pPr>
-      <w:bookmarkStart w:id="7" w:name="_Toc196670743"/>
+      <w:bookmarkStart w:id="8" w:name="_Toc196670743"/>
       <w:r>
         <w:t>Data Cleaning:</w:t>
       </w:r>
-      <w:bookmarkEnd w:id="7"/>
+      <w:bookmarkEnd w:id="8"/>
     </w:p>
     <w:p/>
     <w:p>
       <w:pPr>
         <w:pStyle w:val="Heading3"/>
       </w:pPr>
-      <w:bookmarkStart w:id="8" w:name="_Toc196670744"/>
+      <w:bookmarkStart w:id="9" w:name="_Toc196670744"/>
       <w:r>
         <w:t>Handle missing value:</w:t>
       </w:r>
-      <w:bookmarkEnd w:id="8"/>
+      <w:bookmarkEnd w:id="9"/>
     </w:p>
     <w:p/>
     <w:p>
@@ -4444,8 +4496,9 @@
       <w:pPr>
         <w:pStyle w:val="Heading4"/>
       </w:pPr>
-      <w:bookmarkStart w:id="9" w:name="_Toc196589907"/>
-      <w:bookmarkStart w:id="10" w:name="_Toc196590678"/>
+      <w:bookmarkStart w:id="10" w:name="_Toc196589907"/>
+      <w:bookmarkStart w:id="11" w:name="_Toc196590678"/>
+      <w:bookmarkStart w:id="12" w:name="_Toc196672041"/>
       <w:r>
         <w:t>Fig</w:t>
       </w:r>
@@ -4455,18 +4508,19 @@
       <w:r>
         <w:t xml:space="preserve"> 1.0 Screenshot of missing value code</w:t>
       </w:r>
-      <w:bookmarkEnd w:id="9"/>
       <w:bookmarkEnd w:id="10"/>
+      <w:bookmarkEnd w:id="11"/>
+      <w:bookmarkEnd w:id="12"/>
     </w:p>
     <w:p>
       <w:pPr>
         <w:pStyle w:val="Heading3"/>
       </w:pPr>
-      <w:bookmarkStart w:id="11" w:name="_Toc196670745"/>
+      <w:bookmarkStart w:id="13" w:name="_Toc196670745"/>
       <w:r>
         <w:t>Handle duplicated comments:</w:t>
       </w:r>
-      <w:bookmarkEnd w:id="11"/>
+      <w:bookmarkEnd w:id="13"/>
     </w:p>
     <w:p/>
     <w:p>
@@ -4544,13 +4598,15 @@
       <w:pPr>
         <w:pStyle w:val="Heading4"/>
       </w:pPr>
-      <w:bookmarkStart w:id="12" w:name="_Toc196589908"/>
-      <w:bookmarkStart w:id="13" w:name="_Toc196590679"/>
+      <w:bookmarkStart w:id="14" w:name="_Toc196589908"/>
+      <w:bookmarkStart w:id="15" w:name="_Toc196590679"/>
+      <w:bookmarkStart w:id="16" w:name="_Toc196672042"/>
       <w:r>
         <w:t>Figure 1.1 Screenshot of drop duplicates code</w:t>
       </w:r>
-      <w:bookmarkEnd w:id="12"/>
-      <w:bookmarkEnd w:id="13"/>
+      <w:bookmarkEnd w:id="14"/>
+      <w:bookmarkEnd w:id="15"/>
+      <w:bookmarkEnd w:id="16"/>
     </w:p>
     <w:p/>
     <w:p/>
@@ -4571,11 +4627,12 @@
       <w:pPr>
         <w:pStyle w:val="Heading3"/>
       </w:pPr>
-      <w:bookmarkStart w:id="14" w:name="_Toc196670746"/>
-      <w:r>
+      <w:bookmarkStart w:id="17" w:name="_Toc196670746"/>
+      <w:r>
+        <w:lastRenderedPageBreak/>
         <w:t>Removing Outliers:</w:t>
       </w:r>
-      <w:bookmarkEnd w:id="14"/>
+      <w:bookmarkEnd w:id="17"/>
     </w:p>
     <w:p/>
     <w:p>
@@ -4663,32 +4720,34 @@
       <w:pPr>
         <w:pStyle w:val="Heading4"/>
       </w:pPr>
-      <w:bookmarkStart w:id="15" w:name="_Toc196590680"/>
+      <w:bookmarkStart w:id="18" w:name="_Toc196590680"/>
+      <w:bookmarkStart w:id="19" w:name="_Toc196672043"/>
       <w:r>
         <w:t>Figure 1.2 Screenshot of remove outliers code</w:t>
       </w:r>
-      <w:bookmarkEnd w:id="15"/>
+      <w:bookmarkEnd w:id="18"/>
+      <w:bookmarkEnd w:id="19"/>
     </w:p>
     <w:p>
       <w:pPr>
         <w:pStyle w:val="Heading2"/>
       </w:pPr>
-      <w:bookmarkStart w:id="16" w:name="_Toc196670747"/>
+      <w:bookmarkStart w:id="20" w:name="_Toc196670747"/>
       <w:r>
         <w:t>Feature Engineering:</w:t>
       </w:r>
-      <w:bookmarkEnd w:id="16"/>
+      <w:bookmarkEnd w:id="20"/>
     </w:p>
     <w:p/>
     <w:p>
       <w:pPr>
         <w:pStyle w:val="Heading3"/>
       </w:pPr>
-      <w:bookmarkStart w:id="17" w:name="_Toc196670748"/>
+      <w:bookmarkStart w:id="21" w:name="_Toc196670748"/>
       <w:r>
         <w:t>Create Comment length column:</w:t>
       </w:r>
-      <w:bookmarkEnd w:id="17"/>
+      <w:bookmarkEnd w:id="21"/>
     </w:p>
     <w:p/>
     <w:p>
@@ -4772,11 +4831,13 @@
       <w:pPr>
         <w:pStyle w:val="Heading4"/>
       </w:pPr>
-      <w:bookmarkStart w:id="18" w:name="_Toc196590681"/>
+      <w:bookmarkStart w:id="22" w:name="_Toc196590681"/>
+      <w:bookmarkStart w:id="23" w:name="_Toc196672044"/>
       <w:r>
         <w:t>Figure 1.3 Screenshot of code creating new column Comment length</w:t>
       </w:r>
-      <w:bookmarkEnd w:id="18"/>
+      <w:bookmarkEnd w:id="22"/>
+      <w:bookmarkEnd w:id="23"/>
     </w:p>
     <w:p>
       <w:pPr>
@@ -4806,12 +4867,12 @@
       <w:pPr>
         <w:pStyle w:val="Heading3"/>
       </w:pPr>
-      <w:bookmarkStart w:id="19" w:name="_Toc196670749"/>
+      <w:bookmarkStart w:id="24" w:name="_Toc196670749"/>
       <w:r>
         <w:lastRenderedPageBreak/>
         <w:t>Scale comment length:</w:t>
       </w:r>
-      <w:bookmarkEnd w:id="19"/>
+      <w:bookmarkEnd w:id="24"/>
     </w:p>
     <w:p>
       <w:pPr>
@@ -4902,21 +4963,23 @@
       <w:pPr>
         <w:pStyle w:val="Heading4"/>
       </w:pPr>
-      <w:bookmarkStart w:id="20" w:name="_Toc196590682"/>
+      <w:bookmarkStart w:id="25" w:name="_Toc196590682"/>
+      <w:bookmarkStart w:id="26" w:name="_Toc196672045"/>
       <w:r>
         <w:t>Figure 1.4 Screen shot of code creating a new column for Scaled comment length</w:t>
       </w:r>
-      <w:bookmarkEnd w:id="20"/>
+      <w:bookmarkEnd w:id="25"/>
+      <w:bookmarkEnd w:id="26"/>
     </w:p>
     <w:p>
       <w:pPr>
         <w:pStyle w:val="Heading3"/>
       </w:pPr>
-      <w:bookmarkStart w:id="21" w:name="_Toc196670750"/>
+      <w:bookmarkStart w:id="27" w:name="_Toc196670750"/>
       <w:r>
         <w:t>Categorize the comment length:</w:t>
       </w:r>
-      <w:bookmarkEnd w:id="21"/>
+      <w:bookmarkEnd w:id="27"/>
     </w:p>
     <w:p/>
     <w:p>
@@ -4994,11 +5057,13 @@
       <w:pPr>
         <w:pStyle w:val="Heading4"/>
       </w:pPr>
-      <w:bookmarkStart w:id="22" w:name="_Toc196590683"/>
+      <w:bookmarkStart w:id="28" w:name="_Toc196590683"/>
+      <w:bookmarkStart w:id="29" w:name="_Toc196672046"/>
       <w:r>
         <w:t>Figure 1.4 Screen shot of code for create a new column for Categorized comments lengths</w:t>
       </w:r>
-      <w:bookmarkEnd w:id="22"/>
+      <w:bookmarkEnd w:id="28"/>
+      <w:bookmarkEnd w:id="29"/>
     </w:p>
     <w:p>
       <w:pPr>
@@ -5010,7 +5075,7 @@
       <w:pPr>
         <w:pStyle w:val="Heading3"/>
       </w:pPr>
-      <w:bookmarkStart w:id="23" w:name="_Toc196670751"/>
+      <w:bookmarkStart w:id="30" w:name="_Toc196670751"/>
       <w:r>
         <w:lastRenderedPageBreak/>
         <w:t xml:space="preserve">Transforming </w:t>
@@ -5018,7 +5083,7 @@
       <w:r>
         <w:t>the sentimental values:</w:t>
       </w:r>
-      <w:bookmarkEnd w:id="23"/>
+      <w:bookmarkEnd w:id="30"/>
     </w:p>
     <w:p>
       <w:r>
@@ -5071,14 +5136,16 @@
       <w:pPr>
         <w:pStyle w:val="Heading4"/>
       </w:pPr>
-      <w:bookmarkStart w:id="24" w:name="_Toc196590684"/>
+      <w:bookmarkStart w:id="31" w:name="_Toc196590684"/>
+      <w:bookmarkStart w:id="32" w:name="_Toc196672047"/>
       <w:r>
         <w:t xml:space="preserve">Figure 1.5 </w:t>
       </w:r>
       <w:r>
         <w:t>Screen shot for code that transforms the sentimental values to numeric</w:t>
       </w:r>
-      <w:bookmarkEnd w:id="24"/>
+      <w:bookmarkEnd w:id="31"/>
+      <w:bookmarkEnd w:id="32"/>
     </w:p>
     <w:p>
       <w:pPr>
@@ -5107,7 +5174,7 @@
       <w:pPr>
         <w:pStyle w:val="Heading1"/>
       </w:pPr>
-      <w:bookmarkStart w:id="25" w:name="_Toc196670752"/>
+      <w:bookmarkStart w:id="33" w:name="_Toc196670752"/>
       <w:r>
         <w:lastRenderedPageBreak/>
         <w:t>Analytics</w:t>
@@ -5121,14 +5188,14 @@
       <w:r>
         <w:t>:</w:t>
       </w:r>
-      <w:bookmarkEnd w:id="25"/>
+      <w:bookmarkEnd w:id="33"/>
     </w:p>
     <w:p/>
     <w:p>
       <w:pPr>
         <w:pStyle w:val="Heading2"/>
       </w:pPr>
-      <w:bookmarkStart w:id="26" w:name="_Toc196670753"/>
+      <w:bookmarkStart w:id="34" w:name="_Toc196670753"/>
       <w:r>
         <w:t>Machine Lear</w:t>
       </w:r>
@@ -5147,7 +5214,7 @@
       <w:r>
         <w:t>:</w:t>
       </w:r>
-      <w:bookmarkEnd w:id="26"/>
+      <w:bookmarkEnd w:id="34"/>
     </w:p>
     <w:p/>
     <w:p>
@@ -5438,11 +5505,13 @@
       <w:pPr>
         <w:pStyle w:val="Heading4"/>
       </w:pPr>
-      <w:bookmarkStart w:id="27" w:name="_Toc196590685"/>
+      <w:bookmarkStart w:id="35" w:name="_Toc196590685"/>
+      <w:bookmarkStart w:id="36" w:name="_Toc196672048"/>
       <w:r>
         <w:t>Figure 2.0 screen shot of Classification model states for predictions</w:t>
       </w:r>
-      <w:bookmarkEnd w:id="27"/>
+      <w:bookmarkEnd w:id="35"/>
+      <w:bookmarkEnd w:id="36"/>
     </w:p>
     <w:p>
       <w:pPr>
@@ -5549,12 +5618,12 @@
       <w:pPr>
         <w:pStyle w:val="Heading3"/>
       </w:pPr>
-      <w:bookmarkStart w:id="28" w:name="_Toc196670754"/>
+      <w:bookmarkStart w:id="37" w:name="_Toc196670754"/>
       <w:r>
         <w:lastRenderedPageBreak/>
         <w:t>Hyper Tuning:</w:t>
       </w:r>
-      <w:bookmarkEnd w:id="28"/>
+      <w:bookmarkEnd w:id="37"/>
     </w:p>
     <w:p/>
     <w:p>
@@ -5737,11 +5806,13 @@
       <w:pPr>
         <w:pStyle w:val="Heading4"/>
       </w:pPr>
-      <w:bookmarkStart w:id="29" w:name="_Toc196590686"/>
+      <w:bookmarkStart w:id="38" w:name="_Toc196590686"/>
+      <w:bookmarkStart w:id="39" w:name="_Toc196672049"/>
       <w:r>
         <w:t>Figure 2.1 Screen shot of classification model predictions after hyper tuning</w:t>
       </w:r>
-      <w:bookmarkEnd w:id="29"/>
+      <w:bookmarkEnd w:id="38"/>
+      <w:bookmarkEnd w:id="39"/>
     </w:p>
     <w:p>
       <w:pPr>
@@ -5853,12 +5924,12 @@
           <w:szCs w:val="26"/>
         </w:rPr>
       </w:pPr>
-      <w:bookmarkStart w:id="30" w:name="_Toc196670755"/>
+      <w:bookmarkStart w:id="40" w:name="_Toc196670755"/>
       <w:r>
         <w:lastRenderedPageBreak/>
         <w:t>Model performance:</w:t>
       </w:r>
-      <w:bookmarkEnd w:id="30"/>
+      <w:bookmarkEnd w:id="40"/>
     </w:p>
     <w:p>
       <w:pPr>
@@ -5987,14 +6058,16 @@
       <w:pPr>
         <w:pStyle w:val="Heading4"/>
       </w:pPr>
-      <w:bookmarkStart w:id="31" w:name="_Toc196590687"/>
+      <w:bookmarkStart w:id="41" w:name="_Toc196590687"/>
+      <w:bookmarkStart w:id="42" w:name="_Toc196672050"/>
       <w:r>
         <w:t>Figure 2.2 visualization graph for the model predictions for the accuracy</w:t>
       </w:r>
       <w:r>
         <w:t xml:space="preserve"> confusion matrix</w:t>
       </w:r>
-      <w:bookmarkEnd w:id="31"/>
+      <w:bookmarkEnd w:id="41"/>
+      <w:bookmarkEnd w:id="42"/>
     </w:p>
     <w:p>
       <w:pPr>
@@ -6119,12 +6192,12 @@
       <w:pPr>
         <w:pStyle w:val="Heading1"/>
       </w:pPr>
-      <w:bookmarkStart w:id="32" w:name="_Toc196670756"/>
+      <w:bookmarkStart w:id="43" w:name="_Toc196670756"/>
       <w:r>
         <w:lastRenderedPageBreak/>
         <w:t>Research Question 2:</w:t>
       </w:r>
-      <w:bookmarkEnd w:id="32"/>
+      <w:bookmarkEnd w:id="43"/>
     </w:p>
     <w:p/>
     <w:p>
@@ -6259,11 +6332,13 @@
       <w:pPr>
         <w:pStyle w:val="Heading4"/>
       </w:pPr>
-      <w:bookmarkStart w:id="33" w:name="_Toc196590688"/>
+      <w:bookmarkStart w:id="44" w:name="_Toc196590688"/>
+      <w:bookmarkStart w:id="45" w:name="_Toc196672051"/>
       <w:r>
         <w:t>Figure 3.0 heatmap that visualize correlation between Comment length and Sentimental value</w:t>
       </w:r>
-      <w:bookmarkEnd w:id="33"/>
+      <w:bookmarkEnd w:id="44"/>
+      <w:bookmarkEnd w:id="45"/>
     </w:p>
     <w:p>
       <w:pPr>
@@ -6363,12 +6438,12 @@
       <w:pPr>
         <w:pStyle w:val="Heading1"/>
       </w:pPr>
-      <w:bookmarkStart w:id="34" w:name="_Toc196670757"/>
+      <w:bookmarkStart w:id="46" w:name="_Toc196670757"/>
       <w:r>
         <w:lastRenderedPageBreak/>
         <w:t>Research Question 3:</w:t>
       </w:r>
-      <w:bookmarkEnd w:id="34"/>
+      <w:bookmarkEnd w:id="46"/>
     </w:p>
     <w:p/>
     <w:p>
@@ -6545,11 +6620,13 @@
       <w:pPr>
         <w:pStyle w:val="Heading4"/>
       </w:pPr>
-      <w:bookmarkStart w:id="35" w:name="_Toc196590689"/>
+      <w:bookmarkStart w:id="47" w:name="_Toc196590689"/>
+      <w:bookmarkStart w:id="48" w:name="_Toc196672052"/>
       <w:r>
         <w:t>Figure 4.0 screen shot of code for the splitting of comments to 3 groups for each sentimental value</w:t>
       </w:r>
-      <w:bookmarkEnd w:id="35"/>
+      <w:bookmarkEnd w:id="47"/>
+      <w:bookmarkEnd w:id="48"/>
     </w:p>
     <w:p>
       <w:pPr>
@@ -6575,43 +6652,7 @@
           <w:szCs w:val="28"/>
         </w:rPr>
         <w:lastRenderedPageBreak/>
-        <w:t xml:space="preserve">Here </w:t>
-      </w:r>
-      <w:proofErr w:type="gramStart"/>
-      <w:r>
-        <w:rPr>
-          <w:rFonts w:ascii="Arial" w:hAnsi="Arial" w:cs="Arial"/>
-          <w:sz w:val="28"/>
-          <w:szCs w:val="28"/>
-        </w:rPr>
-        <w:t>a graph</w:t>
-      </w:r>
-      <w:proofErr w:type="gramEnd"/>
-      <w:r>
-        <w:rPr>
-          <w:rFonts w:ascii="Arial" w:hAnsi="Arial" w:cs="Arial"/>
-          <w:sz w:val="28"/>
-          <w:szCs w:val="28"/>
-        </w:rPr>
-        <w:t xml:space="preserve"> for </w:t>
-      </w:r>
-      <w:proofErr w:type="gramStart"/>
-      <w:r>
-        <w:rPr>
-          <w:rFonts w:ascii="Arial" w:hAnsi="Arial" w:cs="Arial"/>
-          <w:sz w:val="28"/>
-          <w:szCs w:val="28"/>
-        </w:rPr>
-        <w:t>top</w:t>
-      </w:r>
-      <w:proofErr w:type="gramEnd"/>
-      <w:r>
-        <w:rPr>
-          <w:rFonts w:ascii="Arial" w:hAnsi="Arial" w:cs="Arial"/>
-          <w:sz w:val="28"/>
-          <w:szCs w:val="28"/>
-        </w:rPr>
-        <w:t xml:space="preserve"> 5 words from positive and negative comment (unweighted)</w:t>
+        <w:t>Here a graph for top 5 words from positive and negative comment (unweighted)</w:t>
       </w:r>
       <w:r>
         <w:rPr>
@@ -6670,6 +6711,16 @@
     </w:p>
     <w:p>
       <w:pPr>
+        <w:pStyle w:val="Heading4"/>
+      </w:pPr>
+      <w:bookmarkStart w:id="49" w:name="_Toc196672053"/>
+      <w:r>
+        <w:t>Figure 4.1 graph for most repeated words for positive and negative comments</w:t>
+      </w:r>
+      <w:bookmarkEnd w:id="49"/>
+    </w:p>
+    <w:p>
+      <w:pPr>
         <w:rPr>
           <w:rFonts w:ascii="Arial" w:hAnsi="Arial" w:cs="Arial"/>
           <w:sz w:val="28"/>
@@ -6760,18 +6811,9 @@
     </w:p>
     <w:p>
       <w:pPr>
-        <w:rPr>
-          <w:rFonts w:ascii="Arial" w:hAnsi="Arial" w:cs="Arial"/>
-          <w:sz w:val="28"/>
-          <w:szCs w:val="28"/>
-        </w:rPr>
-      </w:pPr>
-    </w:p>
-    <w:p>
-      <w:pPr>
         <w:pStyle w:val="Heading1"/>
       </w:pPr>
-      <w:bookmarkStart w:id="36" w:name="_Toc196670758"/>
+      <w:bookmarkStart w:id="50" w:name="_Toc196670758"/>
     </w:p>
     <w:p/>
     <w:p/>
@@ -6783,7 +6825,7 @@
         <w:lastRenderedPageBreak/>
         <w:t>Challenges to the code:</w:t>
       </w:r>
-      <w:bookmarkEnd w:id="36"/>
+      <w:bookmarkEnd w:id="50"/>
     </w:p>
     <w:p>
       <w:pPr>
@@ -6799,14 +6841,14 @@
       <w:pPr>
         <w:pStyle w:val="Heading2"/>
       </w:pPr>
-      <w:bookmarkStart w:id="37" w:name="_Toc196670759"/>
+      <w:bookmarkStart w:id="51" w:name="_Toc196670759"/>
       <w:r>
         <w:t>Empty comments</w:t>
       </w:r>
       <w:r>
         <w:t>:</w:t>
       </w:r>
-      <w:bookmarkEnd w:id="37"/>
+      <w:bookmarkEnd w:id="51"/>
     </w:p>
     <w:p/>
     <w:p>
@@ -6835,11 +6877,11 @@
       <w:pPr>
         <w:pStyle w:val="Heading2"/>
       </w:pPr>
-      <w:bookmarkStart w:id="38" w:name="_Toc196670760"/>
+      <w:bookmarkStart w:id="52" w:name="_Toc196670760"/>
       <w:r>
         <w:t>Very Short or very long comment:</w:t>
       </w:r>
-      <w:bookmarkEnd w:id="38"/>
+      <w:bookmarkEnd w:id="52"/>
     </w:p>
     <w:p/>
     <w:p>
@@ -6885,11 +6927,11 @@
           <w:szCs w:val="28"/>
         </w:rPr>
       </w:pPr>
-      <w:bookmarkStart w:id="39" w:name="_Toc196670761"/>
+      <w:bookmarkStart w:id="53" w:name="_Toc196670761"/>
       <w:r>
         <w:t>Incorrect Data input:</w:t>
       </w:r>
-      <w:bookmarkEnd w:id="39"/>
+      <w:bookmarkEnd w:id="53"/>
     </w:p>
     <w:p/>
     <w:p>
@@ -6958,7 +7000,7 @@
     </w:p>
     <w:p/>
     <w:p>
-      <w:bookmarkStart w:id="40" w:name="_Toc196670762"/>
+      <w:bookmarkStart w:id="54" w:name="_Toc196670762"/>
     </w:p>
     <w:p>
       <w:pPr>
@@ -6968,7 +7010,7 @@
         <w:lastRenderedPageBreak/>
         <w:t>Conclusion:</w:t>
       </w:r>
-      <w:bookmarkEnd w:id="40"/>
+      <w:bookmarkEnd w:id="54"/>
     </w:p>
     <w:p/>
     <w:p>
@@ -7242,7 +7284,7 @@
       </w:pPr>
     </w:p>
     <w:p>
-      <w:bookmarkStart w:id="41" w:name="_Toc196670763"/>
+      <w:bookmarkStart w:id="55" w:name="_Toc196670763"/>
     </w:p>
     <w:p>
       <w:pPr>
@@ -7258,7 +7300,7 @@
       <w:r>
         <w:t>:</w:t>
       </w:r>
-      <w:bookmarkEnd w:id="41"/>
+      <w:bookmarkEnd w:id="55"/>
     </w:p>
     <w:p>
       <w:pPr>
@@ -7283,7 +7325,7 @@
       <w:pPr>
         <w:pStyle w:val="Heading1"/>
       </w:pPr>
-      <w:bookmarkStart w:id="42" w:name="_Toc196670764"/>
+      <w:bookmarkStart w:id="56" w:name="_Toc196670764"/>
       <w:r>
         <w:t xml:space="preserve">Link to </w:t>
       </w:r>
@@ -7295,7 +7337,7 @@
       <w:r>
         <w:t xml:space="preserve"> app:</w:t>
       </w:r>
-      <w:bookmarkEnd w:id="42"/>
+      <w:bookmarkEnd w:id="56"/>
     </w:p>
     <w:p>
       <w:pPr>
@@ -7329,11 +7371,11 @@
       <w:pPr>
         <w:pStyle w:val="Heading1"/>
       </w:pPr>
-      <w:bookmarkStart w:id="43" w:name="_Toc196670765"/>
+      <w:bookmarkStart w:id="57" w:name="_Toc196670765"/>
       <w:r>
         <w:t>Reference used for the project:</w:t>
       </w:r>
-      <w:bookmarkEnd w:id="43"/>
+      <w:bookmarkEnd w:id="57"/>
     </w:p>
     <w:p/>
     <w:p>
@@ -7351,6 +7393,7 @@
           <w:szCs w:val="28"/>
         </w:rPr>
       </w:pPr>
+      <w:proofErr w:type="gramStart"/>
       <w:r>
         <w:rPr>
           <w:rFonts w:ascii="Arial" w:hAnsi="Arial" w:cs="Arial"/>
@@ -7361,7 +7404,7 @@
         </w:rPr>
         <w:t>scikit-</w:t>
       </w:r>
-      <w:proofErr w:type="gramStart"/>
+      <w:proofErr w:type="gramEnd"/>
       <w:r>
         <w:rPr>
           <w:rFonts w:ascii="Arial" w:hAnsi="Arial" w:cs="Arial"/>
@@ -7370,18 +7413,7 @@
           <w:sz w:val="28"/>
           <w:szCs w:val="28"/>
         </w:rPr>
-        <w:t>learn:</w:t>
-      </w:r>
-      <w:proofErr w:type="gramEnd"/>
-      <w:r>
-        <w:rPr>
-          <w:rFonts w:ascii="Arial" w:hAnsi="Arial" w:cs="Arial"/>
-          <w:i/>
-          <w:iCs/>
-          <w:sz w:val="28"/>
-          <w:szCs w:val="28"/>
-        </w:rPr>
-        <w:t xml:space="preserve"> machine learning in Python — scikit-learn 1.6.1 documentation</w:t>
+        <w:t>learn: machine learning in Python — scikit-learn 1.6.1 documentation</w:t>
       </w:r>
       <w:r>
         <w:rPr>
@@ -7535,7 +7567,7 @@
 </file>
 
 <file path=word/endnotes.xml><?xml version="1.0" encoding="utf-8"?>
-<w:endnotes xmlns:wpc="http://schemas.microsoft.com/office/word/2010/wordprocessingCanvas" xmlns:cx="http://schemas.microsoft.com/office/drawing/2014/chartex" xmlns:cx1="http://schemas.microsoft.com/office/drawing/2015/9/8/chartex" xmlns:cx2="http://schemas.microsoft.com/office/drawing/2015/10/21/chartex" xmlns:cx3="http://schemas.microsoft.com/office/drawing/2016/5/9/chartex" xmlns:cx4="http://schemas.microsoft.com/office/drawing/2016/5/10/chartex" xmlns:cx5="http://schemas.microsoft.com/office/drawing/2016/5/11/chartex" xmlns:cx6="http://schemas.microsoft.com/office/drawing/2016/5/12/chartex" xmlns:cx7="http://schemas.microsoft.com/office/drawing/2016/5/13/chartex" xmlns:cx8="http://schemas.microsoft.com/office/drawing/2016/5/14/chartex" xmlns:mc="http://schemas.openxmlformats.org/markup-compatibility/2006" xmlns:aink="http://schemas.microsoft.com/office/drawing/2016/ink" xmlns:am3d="http://schemas.microsoft.com/office/drawing/2017/model3d" xmlns:o="urn:schemas-microsoft-com:office:office" xmlns:oel="http://schemas.microsoft.com/office/2019/extlst" xmlns:r="http://schemas.openxmlformats.org/officeDocument/2006/relationships" xmlns:m="http://schemas.openxmlformats.org/officeDocument/2006/math" xmlns:v="urn:schemas-microsoft-com:vml" xmlns:wp14="http://schemas.microsoft.com/office/word/2010/wordprocessingDrawing" xmlns:wp="http://schemas.openxmlformats.org/drawingml/2006/wordprocessingDrawing" xmlns:w10="urn:schemas-microsoft-com:office:word" xmlns:w="http://schemas.openxmlformats.org/wordprocessingml/2006/main" xmlns:w14="http://schemas.microsoft.com/office/word/2010/wordml" xmlns:w15="http://schemas.microsoft.com/office/word/2012/wordml" xmlns:w16cex="http://schemas.microsoft.com/office/word/2018/wordml/cex" xmlns:w16cid="http://schemas.microsoft.com/office/word/2016/wordml/cid" xmlns:w16="http://schemas.microsoft.com/office/word/2018/wordml" xmlns:w16du="http://schemas.microsoft.com/office/word/2023/wordml/word16du" xmlns:w16sdtdh="http://schemas.microsoft.com/office/word/2020/wordml/sdtdatahash" xmlns:w16sdtfl="http://schemas.microsoft.com/office/word/2024/wordml/sdtformatlock" xmlns:w16se="http://schemas.microsoft.com/office/word/2015/wordml/symex" xmlns:wpg="http://schemas.microsoft.com/office/word/2010/wordprocessingGroup" xmlns:wpi="http://schemas.microsoft.com/office/word/2010/wordprocessingInk" xmlns:wne="http://schemas.microsoft.com/office/word/2006/wordml" xmlns:wps="http://schemas.microsoft.com/office/word/2010/wordprocessingShape" mc:Ignorable="w14 w15 w16se w16cid w16 w16cex w16sdtdh w16sdtfl w16du wp14">
+<w:endnotes xmlns:wpc="http://schemas.microsoft.com/office/word/2010/wordprocessingCanvas" xmlns:mc="http://schemas.openxmlformats.org/markup-compatibility/2006" xmlns:o="urn:schemas-microsoft-com:office:office" xmlns:r="http://schemas.openxmlformats.org/officeDocument/2006/relationships" xmlns:m="http://schemas.openxmlformats.org/officeDocument/2006/math" xmlns:v="urn:schemas-microsoft-com:vml" xmlns:wp14="http://schemas.microsoft.com/office/word/2010/wordprocessingDrawing" xmlns:wp="http://schemas.openxmlformats.org/drawingml/2006/wordprocessingDrawing" xmlns:w10="urn:schemas-microsoft-com:office:word" xmlns:w="http://schemas.openxmlformats.org/wordprocessingml/2006/main" xmlns:w14="http://schemas.microsoft.com/office/word/2010/wordml" xmlns:w15="http://schemas.microsoft.com/office/word/2012/wordml" xmlns:wpg="http://schemas.microsoft.com/office/word/2010/wordprocessingGroup" xmlns:wpi="http://schemas.microsoft.com/office/word/2010/wordprocessingInk" xmlns:wne="http://schemas.microsoft.com/office/word/2006/wordml" xmlns:wps="http://schemas.microsoft.com/office/word/2010/wordprocessingShape" mc:Ignorable="w14 w15 wp14">
   <w:endnote w:type="separator" w:id="-1">
     <w:p>
       <w:pPr>
@@ -7560,7 +7592,7 @@
 </file>
 
 <file path=word/footer1.xml><?xml version="1.0" encoding="utf-8"?>
-<w:ftr xmlns:wpc="http://schemas.microsoft.com/office/word/2010/wordprocessingCanvas" xmlns:cx="http://schemas.microsoft.com/office/drawing/2014/chartex" xmlns:cx1="http://schemas.microsoft.com/office/drawing/2015/9/8/chartex" xmlns:cx2="http://schemas.microsoft.com/office/drawing/2015/10/21/chartex" xmlns:cx3="http://schemas.microsoft.com/office/drawing/2016/5/9/chartex" xmlns:cx4="http://schemas.microsoft.com/office/drawing/2016/5/10/chartex" xmlns:cx5="http://schemas.microsoft.com/office/drawing/2016/5/11/chartex" xmlns:cx6="http://schemas.microsoft.com/office/drawing/2016/5/12/chartex" xmlns:cx7="http://schemas.microsoft.com/office/drawing/2016/5/13/chartex" xmlns:cx8="http://schemas.microsoft.com/office/drawing/2016/5/14/chartex" xmlns:mc="http://schemas.openxmlformats.org/markup-compatibility/2006" xmlns:aink="http://schemas.microsoft.com/office/drawing/2016/ink" xmlns:am3d="http://schemas.microsoft.com/office/drawing/2017/model3d" xmlns:o="urn:schemas-microsoft-com:office:office" xmlns:oel="http://schemas.microsoft.com/office/2019/extlst" xmlns:r="http://schemas.openxmlformats.org/officeDocument/2006/relationships" xmlns:m="http://schemas.openxmlformats.org/officeDocument/2006/math" xmlns:v="urn:schemas-microsoft-com:vml" xmlns:wp14="http://schemas.microsoft.com/office/word/2010/wordprocessingDrawing" xmlns:wp="http://schemas.openxmlformats.org/drawingml/2006/wordprocessingDrawing" xmlns:w10="urn:schemas-microsoft-com:office:word" xmlns:w="http://schemas.openxmlformats.org/wordprocessingml/2006/main" xmlns:w14="http://schemas.microsoft.com/office/word/2010/wordml" xmlns:w15="http://schemas.microsoft.com/office/word/2012/wordml" xmlns:w16cex="http://schemas.microsoft.com/office/word/2018/wordml/cex" xmlns:w16cid="http://schemas.microsoft.com/office/word/2016/wordml/cid" xmlns:w16="http://schemas.microsoft.com/office/word/2018/wordml" xmlns:w16du="http://schemas.microsoft.com/office/word/2023/wordml/word16du" xmlns:w16sdtdh="http://schemas.microsoft.com/office/word/2020/wordml/sdtdatahash" xmlns:w16sdtfl="http://schemas.microsoft.com/office/word/2024/wordml/sdtformatlock" xmlns:w16se="http://schemas.microsoft.com/office/word/2015/wordml/symex" xmlns:wpg="http://schemas.microsoft.com/office/word/2010/wordprocessingGroup" xmlns:wpi="http://schemas.microsoft.com/office/word/2010/wordprocessingInk" xmlns:wne="http://schemas.microsoft.com/office/word/2006/wordml" xmlns:wps="http://schemas.microsoft.com/office/word/2010/wordprocessingShape" mc:Ignorable="w14 w15 w16se w16cid w16 w16cex w16sdtdh w16sdtfl w16du wp14">
+<w:ftr xmlns:wpc="http://schemas.microsoft.com/office/word/2010/wordprocessingCanvas" xmlns:mc="http://schemas.openxmlformats.org/markup-compatibility/2006" xmlns:o="urn:schemas-microsoft-com:office:office" xmlns:r="http://schemas.openxmlformats.org/officeDocument/2006/relationships" xmlns:m="http://schemas.openxmlformats.org/officeDocument/2006/math" xmlns:v="urn:schemas-microsoft-com:vml" xmlns:wp14="http://schemas.microsoft.com/office/word/2010/wordprocessingDrawing" xmlns:wp="http://schemas.openxmlformats.org/drawingml/2006/wordprocessingDrawing" xmlns:w10="urn:schemas-microsoft-com:office:word" xmlns:w="http://schemas.openxmlformats.org/wordprocessingml/2006/main" xmlns:w14="http://schemas.microsoft.com/office/word/2010/wordml" xmlns:w15="http://schemas.microsoft.com/office/word/2012/wordml" xmlns:wpg="http://schemas.microsoft.com/office/word/2010/wordprocessingGroup" xmlns:wpi="http://schemas.microsoft.com/office/word/2010/wordprocessingInk" xmlns:wne="http://schemas.microsoft.com/office/word/2006/wordml" xmlns:wps="http://schemas.microsoft.com/office/word/2010/wordprocessingShape" mc:Ignorable="w14 w15 wp14">
   <w:p>
     <w:pPr>
       <w:pStyle w:val="Footer"/>
@@ -7592,7 +7624,7 @@
 </file>
 
 <file path=word/footnotes.xml><?xml version="1.0" encoding="utf-8"?>
-<w:footnotes xmlns:wpc="http://schemas.microsoft.com/office/word/2010/wordprocessingCanvas" xmlns:cx="http://schemas.microsoft.com/office/drawing/2014/chartex" xmlns:cx1="http://schemas.microsoft.com/office/drawing/2015/9/8/chartex" xmlns:cx2="http://schemas.microsoft.com/office/drawing/2015/10/21/chartex" xmlns:cx3="http://schemas.microsoft.com/office/drawing/2016/5/9/chartex" xmlns:cx4="http://schemas.microsoft.com/office/drawing/2016/5/10/chartex" xmlns:cx5="http://schemas.microsoft.com/office/drawing/2016/5/11/chartex" xmlns:cx6="http://schemas.microsoft.com/office/drawing/2016/5/12/chartex" xmlns:cx7="http://schemas.microsoft.com/office/drawing/2016/5/13/chartex" xmlns:cx8="http://schemas.microsoft.com/office/drawing/2016/5/14/chartex" xmlns:mc="http://schemas.openxmlformats.org/markup-compatibility/2006" xmlns:aink="http://schemas.microsoft.com/office/drawing/2016/ink" xmlns:am3d="http://schemas.microsoft.com/office/drawing/2017/model3d" xmlns:o="urn:schemas-microsoft-com:office:office" xmlns:oel="http://schemas.microsoft.com/office/2019/extlst" xmlns:r="http://schemas.openxmlformats.org/officeDocument/2006/relationships" xmlns:m="http://schemas.openxmlformats.org/officeDocument/2006/math" xmlns:v="urn:schemas-microsoft-com:vml" xmlns:wp14="http://schemas.microsoft.com/office/word/2010/wordprocessingDrawing" xmlns:wp="http://schemas.openxmlformats.org/drawingml/2006/wordprocessingDrawing" xmlns:w10="urn:schemas-microsoft-com:office:word" xmlns:w="http://schemas.openxmlformats.org/wordprocessingml/2006/main" xmlns:w14="http://schemas.microsoft.com/office/word/2010/wordml" xmlns:w15="http://schemas.microsoft.com/office/word/2012/wordml" xmlns:w16cex="http://schemas.microsoft.com/office/word/2018/wordml/cex" xmlns:w16cid="http://schemas.microsoft.com/office/word/2016/wordml/cid" xmlns:w16="http://schemas.microsoft.com/office/word/2018/wordml" xmlns:w16du="http://schemas.microsoft.com/office/word/2023/wordml/word16du" xmlns:w16sdtdh="http://schemas.microsoft.com/office/word/2020/wordml/sdtdatahash" xmlns:w16sdtfl="http://schemas.microsoft.com/office/word/2024/wordml/sdtformatlock" xmlns:w16se="http://schemas.microsoft.com/office/word/2015/wordml/symex" xmlns:wpg="http://schemas.microsoft.com/office/word/2010/wordprocessingGroup" xmlns:wpi="http://schemas.microsoft.com/office/word/2010/wordprocessingInk" xmlns:wne="http://schemas.microsoft.com/office/word/2006/wordml" xmlns:wps="http://schemas.microsoft.com/office/word/2010/wordprocessingShape" mc:Ignorable="w14 w15 w16se w16cid w16 w16cex w16sdtdh w16sdtfl w16du wp14">
+<w:footnotes xmlns:wpc="http://schemas.microsoft.com/office/word/2010/wordprocessingCanvas" xmlns:mc="http://schemas.openxmlformats.org/markup-compatibility/2006" xmlns:o="urn:schemas-microsoft-com:office:office" xmlns:r="http://schemas.openxmlformats.org/officeDocument/2006/relationships" xmlns:m="http://schemas.openxmlformats.org/officeDocument/2006/math" xmlns:v="urn:schemas-microsoft-com:vml" xmlns:wp14="http://schemas.microsoft.com/office/word/2010/wordprocessingDrawing" xmlns:wp="http://schemas.openxmlformats.org/drawingml/2006/wordprocessingDrawing" xmlns:w10="urn:schemas-microsoft-com:office:word" xmlns:w="http://schemas.openxmlformats.org/wordprocessingml/2006/main" xmlns:w14="http://schemas.microsoft.com/office/word/2010/wordml" xmlns:w15="http://schemas.microsoft.com/office/word/2012/wordml" xmlns:wpg="http://schemas.microsoft.com/office/word/2010/wordprocessingGroup" xmlns:wpi="http://schemas.microsoft.com/office/word/2010/wordprocessingInk" xmlns:wne="http://schemas.microsoft.com/office/word/2006/wordml" xmlns:wps="http://schemas.microsoft.com/office/word/2010/wordprocessingShape" mc:Ignorable="w14 w15 wp14">
   <w:footnote w:type="separator" w:id="-1">
     <w:p>
       <w:pPr>
@@ -7617,7 +7649,7 @@
 </file>
 
 <file path=word/header1.xml><?xml version="1.0" encoding="utf-8"?>
-<w:hdr xmlns:wpc="http://schemas.microsoft.com/office/word/2010/wordprocessingCanvas" xmlns:cx="http://schemas.microsoft.com/office/drawing/2014/chartex" xmlns:cx1="http://schemas.microsoft.com/office/drawing/2015/9/8/chartex" xmlns:cx2="http://schemas.microsoft.com/office/drawing/2015/10/21/chartex" xmlns:cx3="http://schemas.microsoft.com/office/drawing/2016/5/9/chartex" xmlns:cx4="http://schemas.microsoft.com/office/drawing/2016/5/10/chartex" xmlns:cx5="http://schemas.microsoft.com/office/drawing/2016/5/11/chartex" xmlns:cx6="http://schemas.microsoft.com/office/drawing/2016/5/12/chartex" xmlns:cx7="http://schemas.microsoft.com/office/drawing/2016/5/13/chartex" xmlns:cx8="http://schemas.microsoft.com/office/drawing/2016/5/14/chartex" xmlns:mc="http://schemas.openxmlformats.org/markup-compatibility/2006" xmlns:aink="http://schemas.microsoft.com/office/drawing/2016/ink" xmlns:am3d="http://schemas.microsoft.com/office/drawing/2017/model3d" xmlns:o="urn:schemas-microsoft-com:office:office" xmlns:oel="http://schemas.microsoft.com/office/2019/extlst" xmlns:r="http://schemas.openxmlformats.org/officeDocument/2006/relationships" xmlns:m="http://schemas.openxmlformats.org/officeDocument/2006/math" xmlns:v="urn:schemas-microsoft-com:vml" xmlns:wp14="http://schemas.microsoft.com/office/word/2010/wordprocessingDrawing" xmlns:wp="http://schemas.openxmlformats.org/drawingml/2006/wordprocessingDrawing" xmlns:w10="urn:schemas-microsoft-com:office:word" xmlns:w="http://schemas.openxmlformats.org/wordprocessingml/2006/main" xmlns:w14="http://schemas.microsoft.com/office/word/2010/wordml" xmlns:w15="http://schemas.microsoft.com/office/word/2012/wordml" xmlns:w16cex="http://schemas.microsoft.com/office/word/2018/wordml/cex" xmlns:w16cid="http://schemas.microsoft.com/office/word/2016/wordml/cid" xmlns:w16="http://schemas.microsoft.com/office/word/2018/wordml" xmlns:w16du="http://schemas.microsoft.com/office/word/2023/wordml/word16du" xmlns:w16sdtdh="http://schemas.microsoft.com/office/word/2020/wordml/sdtdatahash" xmlns:w16sdtfl="http://schemas.microsoft.com/office/word/2024/wordml/sdtformatlock" xmlns:w16se="http://schemas.microsoft.com/office/word/2015/wordml/symex" xmlns:wpg="http://schemas.microsoft.com/office/word/2010/wordprocessingGroup" xmlns:wpi="http://schemas.microsoft.com/office/word/2010/wordprocessingInk" xmlns:wne="http://schemas.microsoft.com/office/word/2006/wordml" xmlns:wps="http://schemas.microsoft.com/office/word/2010/wordprocessingShape" mc:Ignorable="w14 w15 w16se w16cid w16 w16cex w16sdtdh w16sdtfl w16du wp14">
+<w:hdr xmlns:wpc="http://schemas.microsoft.com/office/word/2010/wordprocessingCanvas" xmlns:mc="http://schemas.openxmlformats.org/markup-compatibility/2006" xmlns:o="urn:schemas-microsoft-com:office:office" xmlns:r="http://schemas.openxmlformats.org/officeDocument/2006/relationships" xmlns:m="http://schemas.openxmlformats.org/officeDocument/2006/math" xmlns:v="urn:schemas-microsoft-com:vml" xmlns:wp14="http://schemas.microsoft.com/office/word/2010/wordprocessingDrawing" xmlns:wp="http://schemas.openxmlformats.org/drawingml/2006/wordprocessingDrawing" xmlns:w10="urn:schemas-microsoft-com:office:word" xmlns:w="http://schemas.openxmlformats.org/wordprocessingml/2006/main" xmlns:w14="http://schemas.microsoft.com/office/word/2010/wordml" xmlns:w15="http://schemas.microsoft.com/office/word/2012/wordml" xmlns:wpg="http://schemas.microsoft.com/office/word/2010/wordprocessingGroup" xmlns:wpi="http://schemas.microsoft.com/office/word/2010/wordprocessingInk" xmlns:wne="http://schemas.microsoft.com/office/word/2006/wordml" xmlns:wps="http://schemas.microsoft.com/office/word/2010/wordprocessingShape" mc:Ignorable="w14 w15 wp14">
   <w:p>
     <w:pPr>
       <w:pStyle w:val="Header"/>
@@ -7628,7 +7660,7 @@
 </file>
 
 <file path=word/header2.xml><?xml version="1.0" encoding="utf-8"?>
-<w:hdr xmlns:wpc="http://schemas.microsoft.com/office/word/2010/wordprocessingCanvas" xmlns:cx="http://schemas.microsoft.com/office/drawing/2014/chartex" xmlns:cx1="http://schemas.microsoft.com/office/drawing/2015/9/8/chartex" xmlns:cx2="http://schemas.microsoft.com/office/drawing/2015/10/21/chartex" xmlns:cx3="http://schemas.microsoft.com/office/drawing/2016/5/9/chartex" xmlns:cx4="http://schemas.microsoft.com/office/drawing/2016/5/10/chartex" xmlns:cx5="http://schemas.microsoft.com/office/drawing/2016/5/11/chartex" xmlns:cx6="http://schemas.microsoft.com/office/drawing/2016/5/12/chartex" xmlns:cx7="http://schemas.microsoft.com/office/drawing/2016/5/13/chartex" xmlns:cx8="http://schemas.microsoft.com/office/drawing/2016/5/14/chartex" xmlns:mc="http://schemas.openxmlformats.org/markup-compatibility/2006" xmlns:aink="http://schemas.microsoft.com/office/drawing/2016/ink" xmlns:am3d="http://schemas.microsoft.com/office/drawing/2017/model3d" xmlns:o="urn:schemas-microsoft-com:office:office" xmlns:oel="http://schemas.microsoft.com/office/2019/extlst" xmlns:r="http://schemas.openxmlformats.org/officeDocument/2006/relationships" xmlns:m="http://schemas.openxmlformats.org/officeDocument/2006/math" xmlns:v="urn:schemas-microsoft-com:vml" xmlns:wp14="http://schemas.microsoft.com/office/word/2010/wordprocessingDrawing" xmlns:wp="http://schemas.openxmlformats.org/drawingml/2006/wordprocessingDrawing" xmlns:w10="urn:schemas-microsoft-com:office:word" xmlns:w="http://schemas.openxmlformats.org/wordprocessingml/2006/main" xmlns:w14="http://schemas.microsoft.com/office/word/2010/wordml" xmlns:w15="http://schemas.microsoft.com/office/word/2012/wordml" xmlns:w16cex="http://schemas.microsoft.com/office/word/2018/wordml/cex" xmlns:w16cid="http://schemas.microsoft.com/office/word/2016/wordml/cid" xmlns:w16="http://schemas.microsoft.com/office/word/2018/wordml" xmlns:w16du="http://schemas.microsoft.com/office/word/2023/wordml/word16du" xmlns:w16sdtdh="http://schemas.microsoft.com/office/word/2020/wordml/sdtdatahash" xmlns:w16sdtfl="http://schemas.microsoft.com/office/word/2024/wordml/sdtformatlock" xmlns:w16se="http://schemas.microsoft.com/office/word/2015/wordml/symex" xmlns:wpg="http://schemas.microsoft.com/office/word/2010/wordprocessingGroup" xmlns:wpi="http://schemas.microsoft.com/office/word/2010/wordprocessingInk" xmlns:wne="http://schemas.microsoft.com/office/word/2006/wordml" xmlns:wps="http://schemas.microsoft.com/office/word/2010/wordprocessingShape" mc:Ignorable="w14 w15 w16se w16cid w16 w16cex w16sdtdh w16sdtfl w16du wp14">
+<w:hdr xmlns:wpc="http://schemas.microsoft.com/office/word/2010/wordprocessingCanvas" xmlns:mc="http://schemas.openxmlformats.org/markup-compatibility/2006" xmlns:o="urn:schemas-microsoft-com:office:office" xmlns:r="http://schemas.openxmlformats.org/officeDocument/2006/relationships" xmlns:m="http://schemas.openxmlformats.org/officeDocument/2006/math" xmlns:v="urn:schemas-microsoft-com:vml" xmlns:wp14="http://schemas.microsoft.com/office/word/2010/wordprocessingDrawing" xmlns:wp="http://schemas.openxmlformats.org/drawingml/2006/wordprocessingDrawing" xmlns:w10="urn:schemas-microsoft-com:office:word" xmlns:w="http://schemas.openxmlformats.org/wordprocessingml/2006/main" xmlns:w14="http://schemas.microsoft.com/office/word/2010/wordml" xmlns:w15="http://schemas.microsoft.com/office/word/2012/wordml" xmlns:wpg="http://schemas.microsoft.com/office/word/2010/wordprocessingGroup" xmlns:wpi="http://schemas.microsoft.com/office/word/2010/wordprocessingInk" xmlns:wne="http://schemas.microsoft.com/office/word/2006/wordml" xmlns:wps="http://schemas.microsoft.com/office/word/2010/wordprocessingShape" mc:Ignorable="w14 w15 wp14">
   <w:p>
     <w:pPr>
       <w:pStyle w:val="Header"/>
@@ -7692,7 +7724,7 @@
 </file>
 
 <file path=word/numbering.xml><?xml version="1.0" encoding="utf-8"?>
-<w:numbering xmlns:wpc="http://schemas.microsoft.com/office/word/2010/wordprocessingCanvas" xmlns:cx="http://schemas.microsoft.com/office/drawing/2014/chartex" xmlns:cx1="http://schemas.microsoft.com/office/drawing/2015/9/8/chartex" xmlns:cx2="http://schemas.microsoft.com/office/drawing/2015/10/21/chartex" xmlns:cx3="http://schemas.microsoft.com/office/drawing/2016/5/9/chartex" xmlns:cx4="http://schemas.microsoft.com/office/drawing/2016/5/10/chartex" xmlns:cx5="http://schemas.microsoft.com/office/drawing/2016/5/11/chartex" xmlns:cx6="http://schemas.microsoft.com/office/drawing/2016/5/12/chartex" xmlns:cx7="http://schemas.microsoft.com/office/drawing/2016/5/13/chartex" xmlns:cx8="http://schemas.microsoft.com/office/drawing/2016/5/14/chartex" xmlns:mc="http://schemas.openxmlformats.org/markup-compatibility/2006" xmlns:aink="http://schemas.microsoft.com/office/drawing/2016/ink" xmlns:am3d="http://schemas.microsoft.com/office/drawing/2017/model3d" xmlns:o="urn:schemas-microsoft-com:office:office" xmlns:oel="http://schemas.microsoft.com/office/2019/extlst" xmlns:r="http://schemas.openxmlformats.org/officeDocument/2006/relationships" xmlns:m="http://schemas.openxmlformats.org/officeDocument/2006/math" xmlns:v="urn:schemas-microsoft-com:vml" xmlns:wp14="http://schemas.microsoft.com/office/word/2010/wordprocessingDrawing" xmlns:wp="http://schemas.openxmlformats.org/drawingml/2006/wordprocessingDrawing" xmlns:w10="urn:schemas-microsoft-com:office:word" xmlns:w="http://schemas.openxmlformats.org/wordprocessingml/2006/main" xmlns:w14="http://schemas.microsoft.com/office/word/2010/wordml" xmlns:w15="http://schemas.microsoft.com/office/word/2012/wordml" xmlns:w16cex="http://schemas.microsoft.com/office/word/2018/wordml/cex" xmlns:w16cid="http://schemas.microsoft.com/office/word/2016/wordml/cid" xmlns:w16="http://schemas.microsoft.com/office/word/2018/wordml" xmlns:w16du="http://schemas.microsoft.com/office/word/2023/wordml/word16du" xmlns:w16sdtdh="http://schemas.microsoft.com/office/word/2020/wordml/sdtdatahash" xmlns:w16sdtfl="http://schemas.microsoft.com/office/word/2024/wordml/sdtformatlock" xmlns:w16se="http://schemas.microsoft.com/office/word/2015/wordml/symex" xmlns:wpg="http://schemas.microsoft.com/office/word/2010/wordprocessingGroup" xmlns:wpi="http://schemas.microsoft.com/office/word/2010/wordprocessingInk" xmlns:wne="http://schemas.microsoft.com/office/word/2006/wordml" xmlns:wps="http://schemas.microsoft.com/office/word/2010/wordprocessingShape" mc:Ignorable="w14 w15 w16se w16cid w16 w16cex w16sdtdh w16sdtfl w16du wp14">
+<w:numbering xmlns:wpc="http://schemas.microsoft.com/office/word/2010/wordprocessingCanvas" xmlns:mc="http://schemas.openxmlformats.org/markup-compatibility/2006" xmlns:o="urn:schemas-microsoft-com:office:office" xmlns:r="http://schemas.openxmlformats.org/officeDocument/2006/relationships" xmlns:m="http://schemas.openxmlformats.org/officeDocument/2006/math" xmlns:v="urn:schemas-microsoft-com:vml" xmlns:wp14="http://schemas.microsoft.com/office/word/2010/wordprocessingDrawing" xmlns:wp="http://schemas.openxmlformats.org/drawingml/2006/wordprocessingDrawing" xmlns:w10="urn:schemas-microsoft-com:office:word" xmlns:w="http://schemas.openxmlformats.org/wordprocessingml/2006/main" xmlns:w14="http://schemas.microsoft.com/office/word/2010/wordml" xmlns:w15="http://schemas.microsoft.com/office/word/2012/wordml" xmlns:wpg="http://schemas.microsoft.com/office/word/2010/wordprocessingGroup" xmlns:wpi="http://schemas.microsoft.com/office/word/2010/wordprocessingInk" xmlns:wne="http://schemas.microsoft.com/office/word/2006/wordml" xmlns:wps="http://schemas.microsoft.com/office/word/2010/wordprocessingShape" mc:Ignorable="w14 w15 wp14">
   <w:abstractNum w:abstractNumId="0" w15:restartNumberingAfterBreak="0">
     <w:nsid w:val="587E12CB"/>
     <w:multiLevelType w:val="hybridMultilevel"/>
@@ -7871,17 +7903,17 @@
       </w:pPr>
     </w:lvl>
   </w:abstractNum>
-  <w:num w:numId="1" w16cid:durableId="1320771517">
+  <w:num w:numId="1">
     <w:abstractNumId w:val="1"/>
   </w:num>
-  <w:num w:numId="2" w16cid:durableId="706487361">
+  <w:num w:numId="2">
     <w:abstractNumId w:val="0"/>
   </w:num>
 </w:numbering>
 </file>
 
 <file path=word/styles.xml><?xml version="1.0" encoding="utf-8"?>
-<w:styles xmlns:mc="http://schemas.openxmlformats.org/markup-compatibility/2006" xmlns:r="http://schemas.openxmlformats.org/officeDocument/2006/relationships" xmlns:w="http://schemas.openxmlformats.org/wordprocessingml/2006/main" xmlns:w14="http://schemas.microsoft.com/office/word/2010/wordml" xmlns:w15="http://schemas.microsoft.com/office/word/2012/wordml" xmlns:w16cex="http://schemas.microsoft.com/office/word/2018/wordml/cex" xmlns:w16cid="http://schemas.microsoft.com/office/word/2016/wordml/cid" xmlns:w16="http://schemas.microsoft.com/office/word/2018/wordml" xmlns:w16du="http://schemas.microsoft.com/office/word/2023/wordml/word16du" xmlns:w16sdtdh="http://schemas.microsoft.com/office/word/2020/wordml/sdtdatahash" xmlns:w16sdtfl="http://schemas.microsoft.com/office/word/2024/wordml/sdtformatlock" xmlns:w16se="http://schemas.microsoft.com/office/word/2015/wordml/symex" mc:Ignorable="w14 w15 w16se w16cid w16 w16cex w16sdtdh w16sdtfl w16du">
+<w:styles xmlns:mc="http://schemas.openxmlformats.org/markup-compatibility/2006" xmlns:r="http://schemas.openxmlformats.org/officeDocument/2006/relationships" xmlns:w="http://schemas.openxmlformats.org/wordprocessingml/2006/main" xmlns:w14="http://schemas.microsoft.com/office/word/2010/wordml" xmlns:w15="http://schemas.microsoft.com/office/word/2012/wordml" mc:Ignorable="w14 w15">
   <w:docDefaults>
     <w:rPrDefault>
       <w:rPr>
@@ -7897,7 +7929,7 @@
       </w:pPr>
     </w:pPrDefault>
   </w:docDefaults>
-  <w:latentStyles w:defLockedState="0" w:defUIPriority="99" w:defSemiHidden="0" w:defUnhideWhenUsed="0" w:defQFormat="0" w:count="376">
+  <w:latentStyles w:defLockedState="0" w:defUIPriority="99" w:defSemiHidden="0" w:defUnhideWhenUsed="0" w:defQFormat="0" w:count="371">
     <w:lsdException w:name="Normal" w:uiPriority="0" w:qFormat="1"/>
     <w:lsdException w:name="heading 1" w:uiPriority="9" w:qFormat="1"/>
     <w:lsdException w:name="heading 2" w:semiHidden="1" w:uiPriority="9" w:unhideWhenUsed="1" w:qFormat="1"/>
@@ -8269,11 +8301,6 @@
     <w:lsdException w:name="List Table 5 Dark Accent 6" w:uiPriority="50"/>
     <w:lsdException w:name="List Table 6 Colorful Accent 6" w:uiPriority="51"/>
     <w:lsdException w:name="List Table 7 Colorful Accent 6" w:uiPriority="52"/>
-    <w:lsdException w:name="Mention" w:semiHidden="1" w:unhideWhenUsed="1"/>
-    <w:lsdException w:name="Smart Hyperlink" w:semiHidden="1" w:unhideWhenUsed="1"/>
-    <w:lsdException w:name="Hashtag" w:semiHidden="1" w:unhideWhenUsed="1"/>
-    <w:lsdException w:name="Unresolved Mention" w:semiHidden="1" w:unhideWhenUsed="1"/>
-    <w:lsdException w:name="Smart Link" w:semiHidden="1" w:unhideWhenUsed="1"/>
   </w:latentStyles>
   <w:style w:type="paragraph" w:default="1" w:styleId="Normal">
     <w:name w:val="Normal"/>
@@ -8365,6 +8392,26 @@
       <w:iCs/>
       <w:color w:val="000000" w:themeColor="text1"/>
       <w:sz w:val="20"/>
+    </w:rPr>
+  </w:style>
+  <w:style w:type="paragraph" w:styleId="Heading5">
+    <w:name w:val="heading 5"/>
+    <w:basedOn w:val="Normal"/>
+    <w:next w:val="Normal"/>
+    <w:link w:val="Heading5Char"/>
+    <w:uiPriority w:val="9"/>
+    <w:unhideWhenUsed/>
+    <w:qFormat/>
+    <w:rsid w:val="00166ECF"/>
+    <w:pPr>
+      <w:keepNext/>
+      <w:keepLines/>
+      <w:spacing w:before="40" w:after="0"/>
+      <w:outlineLvl w:val="4"/>
+    </w:pPr>
+    <w:rPr>
+      <w:rFonts w:asciiTheme="majorHAnsi" w:eastAsiaTheme="majorEastAsia" w:hAnsiTheme="majorHAnsi" w:cstheme="majorBidi"/>
+      <w:color w:val="2E74B5" w:themeColor="accent1" w:themeShade="BF"/>
     </w:rPr>
   </w:style>
   <w:style w:type="character" w:default="1" w:styleId="DefaultParagraphFont">
@@ -8632,6 +8679,17 @@
     <w:name w:val="url"/>
     <w:basedOn w:val="DefaultParagraphFont"/>
     <w:rsid w:val="00C95BE1"/>
+  </w:style>
+  <w:style w:type="character" w:customStyle="1" w:styleId="Heading5Char">
+    <w:name w:val="Heading 5 Char"/>
+    <w:basedOn w:val="DefaultParagraphFont"/>
+    <w:link w:val="Heading5"/>
+    <w:uiPriority w:val="9"/>
+    <w:rsid w:val="00166ECF"/>
+    <w:rPr>
+      <w:rFonts w:asciiTheme="majorHAnsi" w:eastAsiaTheme="majorEastAsia" w:hAnsiTheme="majorHAnsi" w:cstheme="majorBidi"/>
+      <w:color w:val="2E74B5" w:themeColor="accent1" w:themeShade="BF"/>
+    </w:rPr>
   </w:style>
 </w:styles>
 </file>
@@ -8902,7 +8960,7 @@
 </file>
 
 <file path=customXml/itemProps1.xml><?xml version="1.0" encoding="utf-8"?>
-<ds:datastoreItem xmlns:ds="http://schemas.openxmlformats.org/officeDocument/2006/customXml" ds:itemID="{F3B873EE-31C5-4791-9FAA-B4A22CD1EA5D}">
+<ds:datastoreItem xmlns:ds="http://schemas.openxmlformats.org/officeDocument/2006/customXml" ds:itemID="{3E9B3F9F-C635-4356-A167-92685CC51F94}">
   <ds:schemaRefs>
     <ds:schemaRef ds:uri="http://schemas.openxmlformats.org/officeDocument/2006/bibliography"/>
   </ds:schemaRefs>

</xml_diff>